<commit_message>
Editing and formatting paper for journal
</commit_message>
<xml_diff>
--- a/Reports/Tables.docx
+++ b/Reports/Tables.docx
@@ -86,7 +86,14 @@
                 <w:szCs w:val="22"/>
               </w:rPr>
             </w:pPr>
-            <w:r>
+          </w:p>
+          <w:p>
+            <w:pPr>
+              <w:autoSpaceDE w:val="0"/>
+              <w:autoSpaceDN w:val="0"/>
+              <w:adjustRightInd w:val="0"/>
+              <w:spacing w:line="340" w:lineRule="atLeast"/>
+              <w:jc w:val="center"/>
               <w:rPr>
                 <w:rFonts w:ascii="Times New Roman" w:hAnsi="Times New Roman" w:cs="Times New Roman"/>
                 <w:b/>
@@ -95,6 +102,33 @@
                 <w:sz w:val="22"/>
                 <w:szCs w:val="22"/>
               </w:rPr>
+            </w:pPr>
+          </w:p>
+          <w:p>
+            <w:pPr>
+              <w:autoSpaceDE w:val="0"/>
+              <w:autoSpaceDN w:val="0"/>
+              <w:adjustRightInd w:val="0"/>
+              <w:spacing w:line="340" w:lineRule="atLeast"/>
+              <w:jc w:val="center"/>
+              <w:rPr>
+                <w:rFonts w:ascii="Times New Roman" w:hAnsi="Times New Roman" w:cs="Times New Roman"/>
+                <w:b/>
+                <w:bCs/>
+                <w:color w:val="000000"/>
+                <w:sz w:val="22"/>
+                <w:szCs w:val="22"/>
+              </w:rPr>
+            </w:pPr>
+            <w:r>
+              <w:rPr>
+                <w:rFonts w:ascii="Times New Roman" w:hAnsi="Times New Roman" w:cs="Times New Roman"/>
+                <w:b/>
+                <w:bCs/>
+                <w:color w:val="000000"/>
+                <w:sz w:val="22"/>
+                <w:szCs w:val="22"/>
+              </w:rPr>
               <w:t>Threshold</w:t>
             </w:r>
           </w:p>
@@ -232,6 +266,40 @@
               <w:bottom w:val="nil"/>
             </w:tcBorders>
           </w:tcPr>
+          <w:p>
+            <w:pPr>
+              <w:autoSpaceDE w:val="0"/>
+              <w:autoSpaceDN w:val="0"/>
+              <w:adjustRightInd w:val="0"/>
+              <w:spacing w:line="340" w:lineRule="atLeast"/>
+              <w:jc w:val="center"/>
+              <w:rPr>
+                <w:rFonts w:ascii="Times New Roman" w:hAnsi="Times New Roman" w:cs="Times New Roman"/>
+                <w:b/>
+                <w:bCs/>
+                <w:color w:val="000000"/>
+                <w:sz w:val="22"/>
+                <w:szCs w:val="22"/>
+              </w:rPr>
+            </w:pPr>
+          </w:p>
+          <w:p>
+            <w:pPr>
+              <w:autoSpaceDE w:val="0"/>
+              <w:autoSpaceDN w:val="0"/>
+              <w:adjustRightInd w:val="0"/>
+              <w:spacing w:line="340" w:lineRule="atLeast"/>
+              <w:jc w:val="center"/>
+              <w:rPr>
+                <w:rFonts w:ascii="Times New Roman" w:hAnsi="Times New Roman" w:cs="Times New Roman"/>
+                <w:b/>
+                <w:bCs/>
+                <w:color w:val="000000"/>
+                <w:sz w:val="22"/>
+                <w:szCs w:val="22"/>
+              </w:rPr>
+            </w:pPr>
+          </w:p>
           <w:p>
             <w:pPr>
               <w:autoSpaceDE w:val="0"/>
@@ -289,14 +357,13 @@
             </w:pPr>
             <w:r>
               <w:rPr>
-                <w:rFonts w:ascii="Times New Roman" w:hAnsi="Times New Roman" w:cs="Times New Roman"/>
+                <w:rFonts w:ascii="Times New Roman" w:hAnsi="Times New Roman"/>
                 <w:b/>
-                <w:bCs/>
-                <w:color w:val="000000"/>
-                <w:sz w:val="22"/>
-                <w:szCs w:val="22"/>
-              </w:rPr>
-              <w:t>Covariates</w:t>
+                <w:color w:val="000000"/>
+                <w:sz w:val="22"/>
+                <w:szCs w:val="22"/>
+              </w:rPr>
+              <w:t>Number of Covariates Selected</w:t>
             </w:r>
           </w:p>
         </w:tc>
@@ -6891,6 +6958,7 @@
                 <w:sz w:val="22"/>
                 <w:szCs w:val="22"/>
               </w:rPr>
+              <w:lastRenderedPageBreak/>
               <w:t>  Full training</w:t>
             </w:r>
             <w:r>
@@ -7305,9 +7373,10 @@
         </w:tc>
       </w:tr>
     </w:tbl>
+    <w:p/>
+    <w:p/>
     <w:p>
       <w:r>
-        <w:lastRenderedPageBreak/>
         <w:t>Median (IQR)</w:t>
       </w:r>
     </w:p>
@@ -12875,6 +12944,83 @@
     </w:tbl>
     <w:p/>
     <w:p/>
+    <w:p>
+      <w:pPr>
+        <w:spacing w:line="480" w:lineRule="auto"/>
+        <w:outlineLvl w:val="0"/>
+        <w:rPr>
+          <w:rFonts w:ascii="Times New Roman" w:hAnsi="Times New Roman"/>
+          <w:b/>
+          <w:sz w:val="22"/>
+          <w:szCs w:val="22"/>
+        </w:rPr>
+      </w:pPr>
+      <w:r>
+        <w:rPr>
+          <w:rFonts w:ascii="Times New Roman" w:hAnsi="Times New Roman"/>
+          <w:b/>
+          <w:sz w:val="22"/>
+          <w:szCs w:val="22"/>
+        </w:rPr>
+        <w:t xml:space="preserve">Table 1. Results </w:t>
+      </w:r>
+      <w:r>
+        <w:rPr>
+          <w:rFonts w:ascii="Times New Roman" w:hAnsi="Times New Roman"/>
+          <w:b/>
+          <w:sz w:val="22"/>
+          <w:szCs w:val="22"/>
+        </w:rPr>
+        <w:t>comparing models fit to</w:t>
+      </w:r>
+      <w:r>
+        <w:rPr>
+          <w:rFonts w:ascii="Times New Roman" w:hAnsi="Times New Roman"/>
+          <w:b/>
+          <w:sz w:val="22"/>
+          <w:szCs w:val="22"/>
+        </w:rPr>
+        <w:t xml:space="preserve"> the </w:t>
+      </w:r>
+      <w:r>
+        <w:rPr>
+          <w:rFonts w:ascii="Times New Roman" w:hAnsi="Times New Roman"/>
+          <w:b/>
+          <w:sz w:val="22"/>
+          <w:szCs w:val="22"/>
+        </w:rPr>
+        <w:t>COT</w:t>
+      </w:r>
+      <w:bookmarkStart w:id="0" w:name="_GoBack"/>
+      <w:bookmarkEnd w:id="0"/>
+      <w:r>
+        <w:rPr>
+          <w:rFonts w:ascii="Times New Roman" w:hAnsi="Times New Roman"/>
+          <w:b/>
+          <w:sz w:val="22"/>
+          <w:szCs w:val="22"/>
+        </w:rPr>
+        <w:t xml:space="preserve"> </w:t>
+      </w:r>
+      <w:r>
+        <w:rPr>
+          <w:rFonts w:ascii="Times New Roman" w:hAnsi="Times New Roman"/>
+          <w:b/>
+          <w:sz w:val="22"/>
+          <w:szCs w:val="22"/>
+        </w:rPr>
+        <w:t>data</w:t>
+      </w:r>
+      <w:r>
+        <w:rPr>
+          <w:rFonts w:ascii="Times New Roman" w:hAnsi="Times New Roman"/>
+          <w:b/>
+          <w:sz w:val="22"/>
+          <w:szCs w:val="22"/>
+        </w:rPr>
+        <w:t>.</w:t>
+      </w:r>
+    </w:p>
     <w:tbl>
       <w:tblPr>
         <w:tblW w:w="9663" w:type="dxa"/>
@@ -13204,13 +13350,13 @@
             </w:pPr>
             <w:r>
               <w:rPr>
-                <w:rFonts w:ascii="Times New Roman" w:hAnsi="Times New Roman" w:cs="Times New Roman"/>
+                <w:rFonts w:ascii="Times New Roman" w:hAnsi="Times New Roman"/>
                 <w:b/>
                 <w:color w:val="000000"/>
                 <w:sz w:val="22"/>
                 <w:szCs w:val="22"/>
               </w:rPr>
-              <w:t>Covariates</w:t>
+              <w:t>Number of Covariates Selected</w:t>
             </w:r>
           </w:p>
         </w:tc>
@@ -14673,10 +14819,7 @@
         </w:tc>
       </w:tr>
     </w:tbl>
-    <w:p>
-      <w:bookmarkStart w:id="0" w:name="_GoBack"/>
-      <w:bookmarkEnd w:id="0"/>
-    </w:p>
+    <w:p/>
     <w:sectPr>
       <w:pgSz w:w="12240" w:h="15840"/>
       <w:pgMar w:top="1440" w:right="1800" w:bottom="1440" w:left="1800" w:header="720" w:footer="720" w:gutter="0"/>

</xml_diff>

<commit_message>
Prevalence threshold results added
</commit_message>
<xml_diff>
--- a/Reports/Tables.docx
+++ b/Reports/Tables.docx
@@ -10889,8 +10889,6 @@
         </w:rPr>
         <w:t>in</w:t>
       </w:r>
-      <w:bookmarkStart w:id="0" w:name="_GoBack"/>
-      <w:bookmarkEnd w:id="0"/>
       <w:r>
         <w:rPr>
           <w:rFonts w:ascii="Times New Roman" w:hAnsi="Times New Roman" w:cs="Times New Roman"/>
@@ -10908,7 +10906,7 @@
     </w:p>
     <w:tbl>
       <w:tblPr>
-        <w:tblW w:w="10408" w:type="dxa"/>
+        <w:tblW w:w="10419" w:type="dxa"/>
         <w:tblInd w:w="-113" w:type="dxa"/>
         <w:tblBorders>
           <w:top w:val="nil"/>
@@ -10919,10 +10917,10 @@
         <w:tblLook w:val="0000" w:firstRow="0" w:lastRow="0" w:firstColumn="0" w:lastColumn="0" w:noHBand="0" w:noVBand="0"/>
       </w:tblPr>
       <w:tblGrid>
-        <w:gridCol w:w="1931"/>
-        <w:gridCol w:w="1270"/>
-        <w:gridCol w:w="1283"/>
-        <w:gridCol w:w="1283"/>
+        <w:gridCol w:w="2111"/>
+        <w:gridCol w:w="1170"/>
+        <w:gridCol w:w="1260"/>
+        <w:gridCol w:w="1237"/>
         <w:gridCol w:w="710"/>
         <w:gridCol w:w="683"/>
         <w:gridCol w:w="1189"/>
@@ -10932,7 +10930,7 @@
       <w:tr>
         <w:tc>
           <w:tcPr>
-            <w:tcW w:w="1931" w:type="dxa"/>
+            <w:tcW w:w="2111" w:type="dxa"/>
             <w:tcBorders>
               <w:top w:val="single" w:sz="4" w:space="0" w:color="000000"/>
               <w:left w:val="single" w:sz="4" w:space="0" w:color="000000"/>
@@ -10963,7 +10961,7 @@
         </w:tc>
         <w:tc>
           <w:tcPr>
-            <w:tcW w:w="1270" w:type="dxa"/>
+            <w:tcW w:w="1170" w:type="dxa"/>
             <w:tcBorders>
               <w:top w:val="single" w:sz="4" w:space="0" w:color="000000"/>
             </w:tcBorders>
@@ -10975,6 +10973,7 @@
               <w:autoSpaceDN w:val="0"/>
               <w:adjustRightInd w:val="0"/>
               <w:spacing w:line="380" w:lineRule="atLeast"/>
+              <w:ind w:right="-108"/>
               <w:jc w:val="center"/>
               <w:rPr>
                 <w:rFonts w:ascii="Times New Roman" w:hAnsi="Times New Roman" w:cs="Times New Roman"/>
@@ -10994,7 +10993,7 @@
         </w:tc>
         <w:tc>
           <w:tcPr>
-            <w:tcW w:w="1283" w:type="dxa"/>
+            <w:tcW w:w="1260" w:type="dxa"/>
             <w:tcBorders>
               <w:top w:val="single" w:sz="4" w:space="0" w:color="000000"/>
             </w:tcBorders>
@@ -11006,6 +11005,7 @@
               <w:autoSpaceDN w:val="0"/>
               <w:adjustRightInd w:val="0"/>
               <w:spacing w:line="380" w:lineRule="atLeast"/>
+              <w:ind w:right="-198"/>
               <w:jc w:val="center"/>
               <w:rPr>
                 <w:rFonts w:ascii="Times New Roman" w:hAnsi="Times New Roman" w:cs="Times New Roman"/>
@@ -11025,7 +11025,7 @@
         </w:tc>
         <w:tc>
           <w:tcPr>
-            <w:tcW w:w="1283" w:type="dxa"/>
+            <w:tcW w:w="1237" w:type="dxa"/>
             <w:tcBorders>
               <w:top w:val="single" w:sz="4" w:space="0" w:color="000000"/>
             </w:tcBorders>
@@ -11037,6 +11037,7 @@
               <w:autoSpaceDN w:val="0"/>
               <w:adjustRightInd w:val="0"/>
               <w:spacing w:line="380" w:lineRule="atLeast"/>
+              <w:ind w:left="-108" w:right="-198"/>
               <w:jc w:val="center"/>
               <w:rPr>
                 <w:rFonts w:ascii="Times New Roman" w:hAnsi="Times New Roman" w:cs="Times New Roman"/>
@@ -11050,7 +11051,17 @@
                 <w:b/>
                 <w:color w:val="000000"/>
               </w:rPr>
-              <w:t>Specificity</w:t>
+              <w:t>Spec</w:t>
+            </w:r>
+            <w:bookmarkStart w:id="0" w:name="_GoBack"/>
+            <w:bookmarkEnd w:id="0"/>
+            <w:r>
+              <w:rPr>
+                <w:rFonts w:ascii="Times New Roman" w:hAnsi="Times New Roman" w:cs="Times New Roman"/>
+                <w:b/>
+                <w:color w:val="000000"/>
+              </w:rPr>
+              <w:t>ificity</w:t>
             </w:r>
           </w:p>
         </w:tc>
@@ -11219,7 +11230,7 @@
         </w:tblPrEx>
         <w:tc>
           <w:tcPr>
-            <w:tcW w:w="1931" w:type="dxa"/>
+            <w:tcW w:w="2111" w:type="dxa"/>
             <w:tcBorders>
               <w:left w:val="single" w:sz="4" w:space="0" w:color="000000"/>
             </w:tcBorders>
@@ -11255,7 +11266,7 @@
         </w:tc>
         <w:tc>
           <w:tcPr>
-            <w:tcW w:w="1270" w:type="dxa"/>
+            <w:tcW w:w="1170" w:type="dxa"/>
             <w:vAlign w:val="bottom"/>
           </w:tcPr>
           <w:p>
@@ -11282,7 +11293,7 @@
         </w:tc>
         <w:tc>
           <w:tcPr>
-            <w:tcW w:w="1283" w:type="dxa"/>
+            <w:tcW w:w="1260" w:type="dxa"/>
             <w:vAlign w:val="bottom"/>
           </w:tcPr>
           <w:p>
@@ -11291,6 +11302,7 @@
               <w:autoSpaceDN w:val="0"/>
               <w:adjustRightInd w:val="0"/>
               <w:spacing w:line="380" w:lineRule="atLeast"/>
+              <w:ind w:right="-18"/>
               <w:jc w:val="center"/>
               <w:rPr>
                 <w:rFonts w:ascii="Times New Roman" w:hAnsi="Times New Roman" w:cs="Times New Roman"/>
@@ -11308,7 +11320,7 @@
         </w:tc>
         <w:tc>
           <w:tcPr>
-            <w:tcW w:w="1283" w:type="dxa"/>
+            <w:tcW w:w="1237" w:type="dxa"/>
             <w:vAlign w:val="bottom"/>
           </w:tcPr>
           <w:p>
@@ -11474,7 +11486,7 @@
         </w:tblPrEx>
         <w:tc>
           <w:tcPr>
-            <w:tcW w:w="1931" w:type="dxa"/>
+            <w:tcW w:w="2111" w:type="dxa"/>
             <w:tcBorders>
               <w:left w:val="single" w:sz="4" w:space="0" w:color="000000"/>
             </w:tcBorders>
@@ -11502,7 +11514,7 @@
         </w:tc>
         <w:tc>
           <w:tcPr>
-            <w:tcW w:w="1270" w:type="dxa"/>
+            <w:tcW w:w="1170" w:type="dxa"/>
             <w:vAlign w:val="bottom"/>
           </w:tcPr>
           <w:p>
@@ -11528,7 +11540,7 @@
         </w:tc>
         <w:tc>
           <w:tcPr>
-            <w:tcW w:w="1283" w:type="dxa"/>
+            <w:tcW w:w="1260" w:type="dxa"/>
             <w:vAlign w:val="bottom"/>
           </w:tcPr>
           <w:p>
@@ -11554,7 +11566,7 @@
         </w:tc>
         <w:tc>
           <w:tcPr>
-            <w:tcW w:w="1283" w:type="dxa"/>
+            <w:tcW w:w="1237" w:type="dxa"/>
             <w:vAlign w:val="bottom"/>
           </w:tcPr>
           <w:p>
@@ -11720,7 +11732,7 @@
         </w:tblPrEx>
         <w:tc>
           <w:tcPr>
-            <w:tcW w:w="1931" w:type="dxa"/>
+            <w:tcW w:w="2111" w:type="dxa"/>
             <w:tcBorders>
               <w:left w:val="single" w:sz="4" w:space="0" w:color="000000"/>
             </w:tcBorders>
@@ -11748,7 +11760,7 @@
         </w:tc>
         <w:tc>
           <w:tcPr>
-            <w:tcW w:w="1270" w:type="dxa"/>
+            <w:tcW w:w="1170" w:type="dxa"/>
             <w:vAlign w:val="bottom"/>
           </w:tcPr>
           <w:p>
@@ -11774,7 +11786,7 @@
         </w:tc>
         <w:tc>
           <w:tcPr>
-            <w:tcW w:w="1283" w:type="dxa"/>
+            <w:tcW w:w="1260" w:type="dxa"/>
             <w:vAlign w:val="bottom"/>
           </w:tcPr>
           <w:p>
@@ -11800,7 +11812,7 @@
         </w:tc>
         <w:tc>
           <w:tcPr>
-            <w:tcW w:w="1283" w:type="dxa"/>
+            <w:tcW w:w="1237" w:type="dxa"/>
             <w:vAlign w:val="bottom"/>
           </w:tcPr>
           <w:p>
@@ -11966,10 +11978,11 @@
         </w:tblPrEx>
         <w:tc>
           <w:tcPr>
-            <w:tcW w:w="1931" w:type="dxa"/>
+            <w:tcW w:w="2111" w:type="dxa"/>
             <w:tcBorders>
               <w:left w:val="single" w:sz="4" w:space="0" w:color="000000"/>
             </w:tcBorders>
+            <w:shd w:val="clear" w:color="auto" w:fill="auto"/>
             <w:vAlign w:val="bottom"/>
           </w:tcPr>
           <w:p>
@@ -11978,30 +11991,25 @@
               <w:autoSpaceDN w:val="0"/>
               <w:adjustRightInd w:val="0"/>
               <w:spacing w:line="380" w:lineRule="atLeast"/>
-              <w:rPr>
-                <w:rFonts w:ascii="Times New Roman" w:hAnsi="Times New Roman" w:cs="Times New Roman"/>
-                <w:color w:val="000000"/>
-              </w:rPr>
-            </w:pPr>
-            <w:r>
-              <w:rPr>
-                <w:rFonts w:ascii="Times New Roman" w:hAnsi="Times New Roman" w:cs="Times New Roman"/>
-                <w:color w:val="000000"/>
-              </w:rPr>
-              <w:t>Under</w:t>
-            </w:r>
-            <w:r>
-              <w:rPr>
-                <w:rFonts w:ascii="Times New Roman" w:hAnsi="Times New Roman" w:cs="Times New Roman"/>
-                <w:color w:val="000000"/>
-              </w:rPr>
-              <w:t>-Sampled</w:t>
-            </w:r>
-          </w:p>
-        </w:tc>
-        <w:tc>
-          <w:tcPr>
-            <w:tcW w:w="1270" w:type="dxa"/>
+              <w:ind w:right="-108"/>
+              <w:rPr>
+                <w:rFonts w:ascii="Times New Roman" w:hAnsi="Times New Roman" w:cs="Times New Roman"/>
+                <w:color w:val="000000"/>
+              </w:rPr>
+            </w:pPr>
+            <w:r>
+              <w:rPr>
+                <w:rFonts w:ascii="Times New Roman" w:hAnsi="Times New Roman" w:cs="Times New Roman"/>
+                <w:color w:val="000000"/>
+              </w:rPr>
+              <w:t>Full Training 0.03</w:t>
+            </w:r>
+          </w:p>
+        </w:tc>
+        <w:tc>
+          <w:tcPr>
+            <w:tcW w:w="1170" w:type="dxa"/>
+            <w:shd w:val="clear" w:color="auto" w:fill="auto"/>
             <w:vAlign w:val="bottom"/>
           </w:tcPr>
           <w:p>
@@ -12012,22 +12020,23 @@
               <w:spacing w:line="380" w:lineRule="atLeast"/>
               <w:jc w:val="center"/>
               <w:rPr>
-                <w:rFonts w:ascii="Times New Roman" w:hAnsi="Times New Roman" w:cs="Times New Roman"/>
-                <w:color w:val="000000"/>
-              </w:rPr>
-            </w:pPr>
-            <w:r>
-              <w:rPr>
-                <w:rFonts w:ascii="Times New Roman" w:eastAsia="Times New Roman" w:hAnsi="Times New Roman" w:cs="Times New Roman"/>
-                <w:color w:val="000000"/>
-              </w:rPr>
-              <w:t>0.4</w:t>
-            </w:r>
-          </w:p>
-        </w:tc>
-        <w:tc>
-          <w:tcPr>
-            <w:tcW w:w="1283" w:type="dxa"/>
+                <w:rFonts w:ascii="Times New Roman" w:eastAsia="Times New Roman" w:hAnsi="Times New Roman" w:cs="Times New Roman"/>
+                <w:color w:val="000000"/>
+              </w:rPr>
+            </w:pPr>
+            <w:r>
+              <w:rPr>
+                <w:rFonts w:ascii="Times New Roman" w:eastAsia="Times New Roman" w:hAnsi="Times New Roman" w:cs="Times New Roman"/>
+                <w:color w:val="000000"/>
+              </w:rPr>
+              <w:t>0.03</w:t>
+            </w:r>
+          </w:p>
+        </w:tc>
+        <w:tc>
+          <w:tcPr>
+            <w:tcW w:w="1260" w:type="dxa"/>
+            <w:shd w:val="clear" w:color="auto" w:fill="auto"/>
             <w:vAlign w:val="bottom"/>
           </w:tcPr>
           <w:p>
@@ -12038,22 +12047,23 @@
               <w:spacing w:line="380" w:lineRule="atLeast"/>
               <w:jc w:val="center"/>
               <w:rPr>
-                <w:rFonts w:ascii="Times New Roman" w:hAnsi="Times New Roman" w:cs="Times New Roman"/>
-                <w:color w:val="000000"/>
-              </w:rPr>
-            </w:pPr>
-            <w:r>
-              <w:rPr>
-                <w:rFonts w:ascii="Times New Roman" w:eastAsia="Times New Roman" w:hAnsi="Times New Roman" w:cs="Times New Roman"/>
-                <w:color w:val="000000"/>
-              </w:rPr>
-              <w:t>85</w:t>
-            </w:r>
-          </w:p>
-        </w:tc>
-        <w:tc>
-          <w:tcPr>
-            <w:tcW w:w="1283" w:type="dxa"/>
+                <w:rFonts w:ascii="Times New Roman" w:eastAsia="Times New Roman" w:hAnsi="Times New Roman" w:cs="Times New Roman"/>
+                <w:color w:val="000000"/>
+              </w:rPr>
+            </w:pPr>
+            <w:r>
+              <w:rPr>
+                <w:rFonts w:ascii="Times New Roman" w:eastAsia="Times New Roman" w:hAnsi="Times New Roman" w:cs="Times New Roman"/>
+                <w:color w:val="000000"/>
+              </w:rPr>
+              <w:t>90</w:t>
+            </w:r>
+          </w:p>
+        </w:tc>
+        <w:tc>
+          <w:tcPr>
+            <w:tcW w:w="1237" w:type="dxa"/>
+            <w:shd w:val="clear" w:color="auto" w:fill="auto"/>
             <w:vAlign w:val="bottom"/>
           </w:tcPr>
           <w:p>
@@ -12064,22 +12074,23 @@
               <w:spacing w:line="380" w:lineRule="atLeast"/>
               <w:jc w:val="center"/>
               <w:rPr>
-                <w:rFonts w:ascii="Times New Roman" w:hAnsi="Times New Roman" w:cs="Times New Roman"/>
-                <w:color w:val="000000"/>
-              </w:rPr>
-            </w:pPr>
-            <w:r>
-              <w:rPr>
-                <w:rFonts w:ascii="Times New Roman" w:eastAsia="Times New Roman" w:hAnsi="Times New Roman" w:cs="Times New Roman"/>
-                <w:color w:val="000000"/>
-              </w:rPr>
-              <w:t>73</w:t>
+                <w:rFonts w:ascii="Times New Roman" w:eastAsia="Times New Roman" w:hAnsi="Times New Roman" w:cs="Times New Roman"/>
+                <w:color w:val="000000"/>
+              </w:rPr>
+            </w:pPr>
+            <w:r>
+              <w:rPr>
+                <w:rFonts w:ascii="Times New Roman" w:eastAsia="Times New Roman" w:hAnsi="Times New Roman" w:cs="Times New Roman"/>
+                <w:color w:val="000000"/>
+              </w:rPr>
+              <w:t>62</w:t>
             </w:r>
           </w:p>
         </w:tc>
         <w:tc>
           <w:tcPr>
             <w:tcW w:w="710" w:type="dxa"/>
+            <w:shd w:val="clear" w:color="auto" w:fill="auto"/>
             <w:vAlign w:val="bottom"/>
           </w:tcPr>
           <w:p>
@@ -12090,7 +12101,7 @@
               <w:spacing w:line="380" w:lineRule="atLeast"/>
               <w:jc w:val="center"/>
               <w:rPr>
-                <w:rFonts w:ascii="Times New Roman" w:hAnsi="Times New Roman" w:cs="Times New Roman"/>
+                <w:rFonts w:ascii="Times New Roman" w:eastAsia="Times New Roman" w:hAnsi="Times New Roman" w:cs="Times New Roman"/>
                 <w:color w:val="000000"/>
               </w:rPr>
             </w:pPr>
@@ -12106,6 +12117,7 @@
         <w:tc>
           <w:tcPr>
             <w:tcW w:w="683" w:type="dxa"/>
+            <w:shd w:val="clear" w:color="auto" w:fill="auto"/>
             <w:vAlign w:val="bottom"/>
           </w:tcPr>
           <w:p>
@@ -12116,22 +12128,23 @@
               <w:spacing w:line="380" w:lineRule="atLeast"/>
               <w:jc w:val="center"/>
               <w:rPr>
-                <w:rFonts w:ascii="Times New Roman" w:hAnsi="Times New Roman" w:cs="Times New Roman"/>
-                <w:color w:val="000000"/>
-              </w:rPr>
-            </w:pPr>
-            <w:r>
-              <w:rPr>
-                <w:rFonts w:ascii="Times New Roman" w:eastAsia="Times New Roman" w:hAnsi="Times New Roman" w:cs="Times New Roman"/>
-                <w:color w:val="000000"/>
-              </w:rPr>
-              <w:t>12</w:t>
+                <w:rFonts w:ascii="Times New Roman" w:eastAsia="Times New Roman" w:hAnsi="Times New Roman" w:cs="Times New Roman"/>
+                <w:color w:val="000000"/>
+              </w:rPr>
+            </w:pPr>
+            <w:r>
+              <w:rPr>
+                <w:rFonts w:ascii="Times New Roman" w:eastAsia="Times New Roman" w:hAnsi="Times New Roman" w:cs="Times New Roman"/>
+                <w:color w:val="000000"/>
+              </w:rPr>
+              <w:t>9</w:t>
             </w:r>
           </w:p>
         </w:tc>
         <w:tc>
           <w:tcPr>
             <w:tcW w:w="1189" w:type="dxa"/>
+            <w:shd w:val="clear" w:color="auto" w:fill="auto"/>
             <w:vAlign w:val="bottom"/>
           </w:tcPr>
           <w:p>
@@ -12142,22 +12155,23 @@
               <w:spacing w:line="380" w:lineRule="atLeast"/>
               <w:jc w:val="center"/>
               <w:rPr>
-                <w:rFonts w:ascii="Times New Roman" w:hAnsi="Times New Roman" w:cs="Times New Roman"/>
-                <w:color w:val="000000"/>
-              </w:rPr>
-            </w:pPr>
-            <w:r>
-              <w:rPr>
-                <w:rFonts w:ascii="Times New Roman" w:eastAsia="Times New Roman" w:hAnsi="Times New Roman" w:cs="Times New Roman"/>
-                <w:color w:val="000000"/>
-              </w:rPr>
-              <w:t>73</w:t>
+                <w:rFonts w:ascii="Times New Roman" w:eastAsia="Times New Roman" w:hAnsi="Times New Roman" w:cs="Times New Roman"/>
+                <w:color w:val="000000"/>
+              </w:rPr>
+            </w:pPr>
+            <w:r>
+              <w:rPr>
+                <w:rFonts w:ascii="Times New Roman" w:eastAsia="Times New Roman" w:hAnsi="Times New Roman" w:cs="Times New Roman"/>
+                <w:color w:val="000000"/>
+              </w:rPr>
+              <w:t>63</w:t>
             </w:r>
           </w:p>
         </w:tc>
         <w:tc>
           <w:tcPr>
             <w:tcW w:w="736" w:type="dxa"/>
+            <w:shd w:val="clear" w:color="auto" w:fill="auto"/>
             <w:vAlign w:val="bottom"/>
           </w:tcPr>
           <w:p>
@@ -12168,7 +12182,7 @@
               <w:spacing w:line="380" w:lineRule="atLeast"/>
               <w:jc w:val="center"/>
               <w:rPr>
-                <w:rFonts w:ascii="Times New Roman" w:hAnsi="Times New Roman" w:cs="Times New Roman"/>
+                <w:rFonts w:ascii="Times New Roman" w:eastAsia="Times New Roman" w:hAnsi="Times New Roman" w:cs="Times New Roman"/>
                 <w:color w:val="000000"/>
               </w:rPr>
             </w:pPr>
@@ -12187,6 +12201,7 @@
             <w:tcBorders>
               <w:right w:val="single" w:sz="4" w:space="0" w:color="000000"/>
             </w:tcBorders>
+            <w:shd w:val="clear" w:color="auto" w:fill="auto"/>
             <w:vAlign w:val="bottom"/>
           </w:tcPr>
           <w:p>
@@ -12197,24 +12212,29 @@
               <w:spacing w:line="380" w:lineRule="atLeast"/>
               <w:jc w:val="center"/>
               <w:rPr>
-                <w:rFonts w:ascii="Times New Roman" w:hAnsi="Times New Roman" w:cs="Times New Roman"/>
-                <w:color w:val="000000"/>
-              </w:rPr>
-            </w:pPr>
-            <w:r>
-              <w:rPr>
-                <w:rFonts w:ascii="Times New Roman" w:eastAsia="Times New Roman" w:hAnsi="Times New Roman" w:cs="Times New Roman"/>
-                <w:color w:val="000000"/>
-              </w:rPr>
-              <w:t>30</w:t>
+                <w:rFonts w:ascii="Times New Roman" w:eastAsia="Times New Roman" w:hAnsi="Times New Roman" w:cs="Times New Roman"/>
+                <w:color w:val="000000"/>
+              </w:rPr>
+            </w:pPr>
+            <w:r>
+              <w:rPr>
+                <w:rFonts w:ascii="Times New Roman" w:eastAsia="Times New Roman" w:hAnsi="Times New Roman" w:cs="Times New Roman"/>
+                <w:color w:val="000000"/>
+              </w:rPr>
+              <w:t>34</w:t>
             </w:r>
           </w:p>
         </w:tc>
       </w:tr>
       <w:tr>
-        <w:tc>
-          <w:tcPr>
-            <w:tcW w:w="1931" w:type="dxa"/>
+        <w:tblPrEx>
+          <w:tblBorders>
+            <w:top w:val="none" w:sz="0" w:space="0" w:color="auto"/>
+          </w:tblBorders>
+        </w:tblPrEx>
+        <w:tc>
+          <w:tcPr>
+            <w:tcW w:w="2111" w:type="dxa"/>
             <w:tcBorders>
               <w:left w:val="single" w:sz="4" w:space="0" w:color="000000"/>
             </w:tcBorders>
@@ -12226,23 +12246,31 @@
               <w:autoSpaceDN w:val="0"/>
               <w:adjustRightInd w:val="0"/>
               <w:spacing w:line="380" w:lineRule="atLeast"/>
-              <w:rPr>
-                <w:rFonts w:ascii="Times New Roman" w:hAnsi="Times New Roman" w:cs="Times New Roman"/>
-                <w:color w:val="000000"/>
-              </w:rPr>
-            </w:pPr>
-            <w:r>
-              <w:rPr>
-                <w:rFonts w:ascii="Times New Roman" w:hAnsi="Times New Roman" w:cs="Times New Roman"/>
-                <w:color w:val="000000"/>
-              </w:rPr>
-              <w:t>Under-Sampled*</w:t>
-            </w:r>
-          </w:p>
-        </w:tc>
-        <w:tc>
-          <w:tcPr>
-            <w:tcW w:w="1270" w:type="dxa"/>
+              <w:ind w:right="-288"/>
+              <w:rPr>
+                <w:rFonts w:ascii="Times New Roman" w:hAnsi="Times New Roman" w:cs="Times New Roman"/>
+                <w:color w:val="000000"/>
+              </w:rPr>
+            </w:pPr>
+            <w:r>
+              <w:rPr>
+                <w:rFonts w:ascii="Times New Roman" w:hAnsi="Times New Roman" w:cs="Times New Roman"/>
+                <w:color w:val="000000"/>
+              </w:rPr>
+              <w:t>Under</w:t>
+            </w:r>
+            <w:r>
+              <w:rPr>
+                <w:rFonts w:ascii="Times New Roman" w:hAnsi="Times New Roman" w:cs="Times New Roman"/>
+                <w:color w:val="000000"/>
+              </w:rPr>
+              <w:t>-Sampled</w:t>
+            </w:r>
+          </w:p>
+        </w:tc>
+        <w:tc>
+          <w:tcPr>
+            <w:tcW w:w="1170" w:type="dxa"/>
             <w:vAlign w:val="bottom"/>
           </w:tcPr>
           <w:p>
@@ -12262,13 +12290,13 @@
                 <w:rFonts w:ascii="Times New Roman" w:eastAsia="Times New Roman" w:hAnsi="Times New Roman" w:cs="Times New Roman"/>
                 <w:color w:val="000000"/>
               </w:rPr>
-              <w:t>0.44</w:t>
-            </w:r>
-          </w:p>
-        </w:tc>
-        <w:tc>
-          <w:tcPr>
-            <w:tcW w:w="1283" w:type="dxa"/>
+              <w:t>0.4</w:t>
+            </w:r>
+          </w:p>
+        </w:tc>
+        <w:tc>
+          <w:tcPr>
+            <w:tcW w:w="1260" w:type="dxa"/>
             <w:vAlign w:val="bottom"/>
           </w:tcPr>
           <w:p>
@@ -12288,13 +12316,13 @@
                 <w:rFonts w:ascii="Times New Roman" w:eastAsia="Times New Roman" w:hAnsi="Times New Roman" w:cs="Times New Roman"/>
                 <w:color w:val="000000"/>
               </w:rPr>
-              <w:t>83</w:t>
-            </w:r>
-          </w:p>
-        </w:tc>
-        <w:tc>
-          <w:tcPr>
-            <w:tcW w:w="1283" w:type="dxa"/>
+              <w:t>85</w:t>
+            </w:r>
+          </w:p>
+        </w:tc>
+        <w:tc>
+          <w:tcPr>
+            <w:tcW w:w="1237" w:type="dxa"/>
             <w:vAlign w:val="bottom"/>
           </w:tcPr>
           <w:p>
@@ -12314,7 +12342,7 @@
                 <w:rFonts w:ascii="Times New Roman" w:eastAsia="Times New Roman" w:hAnsi="Times New Roman" w:cs="Times New Roman"/>
                 <w:color w:val="000000"/>
               </w:rPr>
-              <w:t>77</w:t>
+              <w:t>73</w:t>
             </w:r>
           </w:p>
         </w:tc>
@@ -12340,7 +12368,7 @@
                 <w:rFonts w:ascii="Times New Roman" w:eastAsia="Times New Roman" w:hAnsi="Times New Roman" w:cs="Times New Roman"/>
                 <w:color w:val="000000"/>
               </w:rPr>
-              <w:t>82</w:t>
+              <w:t>99</w:t>
             </w:r>
           </w:p>
         </w:tc>
@@ -12366,7 +12394,7 @@
                 <w:rFonts w:ascii="Times New Roman" w:eastAsia="Times New Roman" w:hAnsi="Times New Roman" w:cs="Times New Roman"/>
                 <w:color w:val="000000"/>
               </w:rPr>
-              <w:t>78</w:t>
+              <w:t>12</w:t>
             </w:r>
           </w:p>
         </w:tc>
@@ -12392,7 +12420,7 @@
                 <w:rFonts w:ascii="Times New Roman" w:eastAsia="Times New Roman" w:hAnsi="Times New Roman" w:cs="Times New Roman"/>
                 <w:color w:val="000000"/>
               </w:rPr>
-              <w:t>80</w:t>
+              <w:t>73</w:t>
             </w:r>
           </w:p>
         </w:tc>
@@ -12455,7 +12483,7 @@
       <w:tr>
         <w:tc>
           <w:tcPr>
-            <w:tcW w:w="1931" w:type="dxa"/>
+            <w:tcW w:w="2111" w:type="dxa"/>
             <w:tcBorders>
               <w:left w:val="single" w:sz="4" w:space="0" w:color="000000"/>
             </w:tcBorders>
@@ -12477,13 +12505,13 @@
                 <w:rFonts w:ascii="Times New Roman" w:hAnsi="Times New Roman" w:cs="Times New Roman"/>
                 <w:color w:val="000000"/>
               </w:rPr>
-              <w:t>Over-Sampled</w:t>
-            </w:r>
-          </w:p>
-        </w:tc>
-        <w:tc>
-          <w:tcPr>
-            <w:tcW w:w="1270" w:type="dxa"/>
+              <w:t>Under-Sampled*</w:t>
+            </w:r>
+          </w:p>
+        </w:tc>
+        <w:tc>
+          <w:tcPr>
+            <w:tcW w:w="1170" w:type="dxa"/>
             <w:vAlign w:val="bottom"/>
           </w:tcPr>
           <w:p>
@@ -12494,22 +12522,22 @@
               <w:spacing w:line="380" w:lineRule="atLeast"/>
               <w:jc w:val="center"/>
               <w:rPr>
-                <w:rFonts w:ascii="Times New Roman" w:eastAsia="Times New Roman" w:hAnsi="Times New Roman" w:cs="Times New Roman"/>
-                <w:color w:val="000000"/>
-              </w:rPr>
-            </w:pPr>
-            <w:r>
-              <w:rPr>
-                <w:rFonts w:ascii="Times New Roman" w:eastAsia="Times New Roman" w:hAnsi="Times New Roman" w:cs="Times New Roman"/>
-                <w:color w:val="000000"/>
-              </w:rPr>
-              <w:t>0.4</w:t>
-            </w:r>
-          </w:p>
-        </w:tc>
-        <w:tc>
-          <w:tcPr>
-            <w:tcW w:w="1283" w:type="dxa"/>
+                <w:rFonts w:ascii="Times New Roman" w:hAnsi="Times New Roman" w:cs="Times New Roman"/>
+                <w:color w:val="000000"/>
+              </w:rPr>
+            </w:pPr>
+            <w:r>
+              <w:rPr>
+                <w:rFonts w:ascii="Times New Roman" w:eastAsia="Times New Roman" w:hAnsi="Times New Roman" w:cs="Times New Roman"/>
+                <w:color w:val="000000"/>
+              </w:rPr>
+              <w:t>0.44</w:t>
+            </w:r>
+          </w:p>
+        </w:tc>
+        <w:tc>
+          <w:tcPr>
+            <w:tcW w:w="1260" w:type="dxa"/>
             <w:vAlign w:val="bottom"/>
           </w:tcPr>
           <w:p>
@@ -12520,22 +12548,22 @@
               <w:spacing w:line="380" w:lineRule="atLeast"/>
               <w:jc w:val="center"/>
               <w:rPr>
-                <w:rFonts w:ascii="Times New Roman" w:eastAsia="Times New Roman" w:hAnsi="Times New Roman" w:cs="Times New Roman"/>
-                <w:color w:val="000000"/>
-              </w:rPr>
-            </w:pPr>
-            <w:r>
-              <w:rPr>
-                <w:rFonts w:ascii="Times New Roman" w:eastAsia="Times New Roman" w:hAnsi="Times New Roman" w:cs="Times New Roman"/>
-                <w:color w:val="000000"/>
-              </w:rPr>
-              <w:t>85</w:t>
-            </w:r>
-          </w:p>
-        </w:tc>
-        <w:tc>
-          <w:tcPr>
-            <w:tcW w:w="1283" w:type="dxa"/>
+                <w:rFonts w:ascii="Times New Roman" w:hAnsi="Times New Roman" w:cs="Times New Roman"/>
+                <w:color w:val="000000"/>
+              </w:rPr>
+            </w:pPr>
+            <w:r>
+              <w:rPr>
+                <w:rFonts w:ascii="Times New Roman" w:eastAsia="Times New Roman" w:hAnsi="Times New Roman" w:cs="Times New Roman"/>
+                <w:color w:val="000000"/>
+              </w:rPr>
+              <w:t>83</w:t>
+            </w:r>
+          </w:p>
+        </w:tc>
+        <w:tc>
+          <w:tcPr>
+            <w:tcW w:w="1237" w:type="dxa"/>
             <w:vAlign w:val="bottom"/>
           </w:tcPr>
           <w:p>
@@ -12546,16 +12574,16 @@
               <w:spacing w:line="380" w:lineRule="atLeast"/>
               <w:jc w:val="center"/>
               <w:rPr>
-                <w:rFonts w:ascii="Times New Roman" w:eastAsia="Times New Roman" w:hAnsi="Times New Roman" w:cs="Times New Roman"/>
-                <w:color w:val="000000"/>
-              </w:rPr>
-            </w:pPr>
-            <w:r>
-              <w:rPr>
-                <w:rFonts w:ascii="Times New Roman" w:eastAsia="Times New Roman" w:hAnsi="Times New Roman" w:cs="Times New Roman"/>
-                <w:color w:val="000000"/>
-              </w:rPr>
-              <w:t>74</w:t>
+                <w:rFonts w:ascii="Times New Roman" w:hAnsi="Times New Roman" w:cs="Times New Roman"/>
+                <w:color w:val="000000"/>
+              </w:rPr>
+            </w:pPr>
+            <w:r>
+              <w:rPr>
+                <w:rFonts w:ascii="Times New Roman" w:eastAsia="Times New Roman" w:hAnsi="Times New Roman" w:cs="Times New Roman"/>
+                <w:color w:val="000000"/>
+              </w:rPr>
+              <w:t>77</w:t>
             </w:r>
           </w:p>
         </w:tc>
@@ -12572,16 +12600,16 @@
               <w:spacing w:line="380" w:lineRule="atLeast"/>
               <w:jc w:val="center"/>
               <w:rPr>
-                <w:rFonts w:ascii="Times New Roman" w:eastAsia="Times New Roman" w:hAnsi="Times New Roman" w:cs="Times New Roman"/>
-                <w:color w:val="000000"/>
-              </w:rPr>
-            </w:pPr>
-            <w:r>
-              <w:rPr>
-                <w:rFonts w:ascii="Times New Roman" w:eastAsia="Times New Roman" w:hAnsi="Times New Roman" w:cs="Times New Roman"/>
-                <w:color w:val="000000"/>
-              </w:rPr>
-              <w:t>99</w:t>
+                <w:rFonts w:ascii="Times New Roman" w:hAnsi="Times New Roman" w:cs="Times New Roman"/>
+                <w:color w:val="000000"/>
+              </w:rPr>
+            </w:pPr>
+            <w:r>
+              <w:rPr>
+                <w:rFonts w:ascii="Times New Roman" w:eastAsia="Times New Roman" w:hAnsi="Times New Roman" w:cs="Times New Roman"/>
+                <w:color w:val="000000"/>
+              </w:rPr>
+              <w:t>82</w:t>
             </w:r>
           </w:p>
         </w:tc>
@@ -12598,16 +12626,16 @@
               <w:spacing w:line="380" w:lineRule="atLeast"/>
               <w:jc w:val="center"/>
               <w:rPr>
-                <w:rFonts w:ascii="Times New Roman" w:eastAsia="Times New Roman" w:hAnsi="Times New Roman" w:cs="Times New Roman"/>
-                <w:color w:val="000000"/>
-              </w:rPr>
-            </w:pPr>
-            <w:r>
-              <w:rPr>
-                <w:rFonts w:ascii="Times New Roman" w:eastAsia="Times New Roman" w:hAnsi="Times New Roman" w:cs="Times New Roman"/>
-                <w:color w:val="000000"/>
-              </w:rPr>
-              <w:t>12</w:t>
+                <w:rFonts w:ascii="Times New Roman" w:hAnsi="Times New Roman" w:cs="Times New Roman"/>
+                <w:color w:val="000000"/>
+              </w:rPr>
+            </w:pPr>
+            <w:r>
+              <w:rPr>
+                <w:rFonts w:ascii="Times New Roman" w:eastAsia="Times New Roman" w:hAnsi="Times New Roman" w:cs="Times New Roman"/>
+                <w:color w:val="000000"/>
+              </w:rPr>
+              <w:t>78</w:t>
             </w:r>
           </w:p>
         </w:tc>
@@ -12624,16 +12652,16 @@
               <w:spacing w:line="380" w:lineRule="atLeast"/>
               <w:jc w:val="center"/>
               <w:rPr>
-                <w:rFonts w:ascii="Times New Roman" w:eastAsia="Times New Roman" w:hAnsi="Times New Roman" w:cs="Times New Roman"/>
-                <w:color w:val="000000"/>
-              </w:rPr>
-            </w:pPr>
-            <w:r>
-              <w:rPr>
-                <w:rFonts w:ascii="Times New Roman" w:eastAsia="Times New Roman" w:hAnsi="Times New Roman" w:cs="Times New Roman"/>
-                <w:color w:val="000000"/>
-              </w:rPr>
-              <w:t>74</w:t>
+                <w:rFonts w:ascii="Times New Roman" w:hAnsi="Times New Roman" w:cs="Times New Roman"/>
+                <w:color w:val="000000"/>
+              </w:rPr>
+            </w:pPr>
+            <w:r>
+              <w:rPr>
+                <w:rFonts w:ascii="Times New Roman" w:eastAsia="Times New Roman" w:hAnsi="Times New Roman" w:cs="Times New Roman"/>
+                <w:color w:val="000000"/>
+              </w:rPr>
+              <w:t>80</w:t>
             </w:r>
           </w:p>
         </w:tc>
@@ -12650,7 +12678,7 @@
               <w:spacing w:line="380" w:lineRule="atLeast"/>
               <w:jc w:val="center"/>
               <w:rPr>
-                <w:rFonts w:ascii="Times New Roman" w:eastAsia="Times New Roman" w:hAnsi="Times New Roman" w:cs="Times New Roman"/>
+                <w:rFonts w:ascii="Times New Roman" w:hAnsi="Times New Roman" w:cs="Times New Roman"/>
                 <w:color w:val="000000"/>
               </w:rPr>
             </w:pPr>
@@ -12679,16 +12707,16 @@
               <w:spacing w:line="380" w:lineRule="atLeast"/>
               <w:jc w:val="center"/>
               <w:rPr>
-                <w:rFonts w:ascii="Times New Roman" w:eastAsia="Times New Roman" w:hAnsi="Times New Roman" w:cs="Times New Roman"/>
-                <w:color w:val="000000"/>
-              </w:rPr>
-            </w:pPr>
-            <w:r>
-              <w:rPr>
-                <w:rFonts w:ascii="Times New Roman" w:eastAsia="Times New Roman" w:hAnsi="Times New Roman" w:cs="Times New Roman"/>
-                <w:color w:val="000000"/>
-              </w:rPr>
-              <w:t>34</w:t>
+                <w:rFonts w:ascii="Times New Roman" w:hAnsi="Times New Roman" w:cs="Times New Roman"/>
+                <w:color w:val="000000"/>
+              </w:rPr>
+            </w:pPr>
+            <w:r>
+              <w:rPr>
+                <w:rFonts w:ascii="Times New Roman" w:eastAsia="Times New Roman" w:hAnsi="Times New Roman" w:cs="Times New Roman"/>
+                <w:color w:val="000000"/>
+              </w:rPr>
+              <w:t>30</w:t>
             </w:r>
           </w:p>
         </w:tc>
@@ -12696,10 +12724,12 @@
       <w:tr>
         <w:tc>
           <w:tcPr>
-            <w:tcW w:w="1931" w:type="dxa"/>
-            <w:tcBorders>
+            <w:tcW w:w="2111" w:type="dxa"/>
+            <w:tcBorders>
+              <w:top w:val="nil"/>
               <w:left w:val="single" w:sz="4" w:space="0" w:color="000000"/>
             </w:tcBorders>
+            <w:shd w:val="clear" w:color="auto" w:fill="auto"/>
             <w:vAlign w:val="bottom"/>
           </w:tcPr>
           <w:p>
@@ -12708,23 +12738,28 @@
               <w:autoSpaceDN w:val="0"/>
               <w:adjustRightInd w:val="0"/>
               <w:spacing w:line="380" w:lineRule="atLeast"/>
-              <w:rPr>
-                <w:rFonts w:ascii="Times New Roman" w:hAnsi="Times New Roman" w:cs="Times New Roman"/>
-                <w:color w:val="000000"/>
-              </w:rPr>
-            </w:pPr>
-            <w:r>
-              <w:rPr>
-                <w:rFonts w:ascii="Times New Roman" w:hAnsi="Times New Roman" w:cs="Times New Roman"/>
-                <w:color w:val="000000"/>
-              </w:rPr>
-              <w:t>Over-Sampled*</w:t>
-            </w:r>
-          </w:p>
-        </w:tc>
-        <w:tc>
-          <w:tcPr>
-            <w:tcW w:w="1270" w:type="dxa"/>
+              <w:ind w:right="-198"/>
+              <w:rPr>
+                <w:rFonts w:ascii="Times New Roman" w:hAnsi="Times New Roman" w:cs="Times New Roman"/>
+                <w:color w:val="000000"/>
+              </w:rPr>
+            </w:pPr>
+            <w:r>
+              <w:rPr>
+                <w:rFonts w:ascii="Times New Roman" w:hAnsi="Times New Roman" w:cs="Times New Roman"/>
+                <w:color w:val="000000"/>
+              </w:rPr>
+              <w:t>Under-Sampled 0.5</w:t>
+            </w:r>
+          </w:p>
+        </w:tc>
+        <w:tc>
+          <w:tcPr>
+            <w:tcW w:w="1170" w:type="dxa"/>
+            <w:tcBorders>
+              <w:top w:val="nil"/>
+            </w:tcBorders>
+            <w:shd w:val="clear" w:color="auto" w:fill="auto"/>
             <w:vAlign w:val="bottom"/>
           </w:tcPr>
           <w:p>
@@ -12744,13 +12779,17 @@
                 <w:rFonts w:ascii="Times New Roman" w:eastAsia="Times New Roman" w:hAnsi="Times New Roman" w:cs="Times New Roman"/>
                 <w:color w:val="000000"/>
               </w:rPr>
-              <w:t>0.46</w:t>
-            </w:r>
-          </w:p>
-        </w:tc>
-        <w:tc>
-          <w:tcPr>
-            <w:tcW w:w="1283" w:type="dxa"/>
+              <w:t>0.5</w:t>
+            </w:r>
+          </w:p>
+        </w:tc>
+        <w:tc>
+          <w:tcPr>
+            <w:tcW w:w="1260" w:type="dxa"/>
+            <w:tcBorders>
+              <w:top w:val="nil"/>
+            </w:tcBorders>
+            <w:shd w:val="clear" w:color="auto" w:fill="auto"/>
             <w:vAlign w:val="bottom"/>
           </w:tcPr>
           <w:p>
@@ -12770,13 +12809,17 @@
                 <w:rFonts w:ascii="Times New Roman" w:eastAsia="Times New Roman" w:hAnsi="Times New Roman" w:cs="Times New Roman"/>
                 <w:color w:val="000000"/>
               </w:rPr>
-              <w:t>82</w:t>
-            </w:r>
-          </w:p>
-        </w:tc>
-        <w:tc>
-          <w:tcPr>
-            <w:tcW w:w="1283" w:type="dxa"/>
+              <w:t>75</w:t>
+            </w:r>
+          </w:p>
+        </w:tc>
+        <w:tc>
+          <w:tcPr>
+            <w:tcW w:w="1237" w:type="dxa"/>
+            <w:tcBorders>
+              <w:top w:val="nil"/>
+            </w:tcBorders>
+            <w:shd w:val="clear" w:color="auto" w:fill="auto"/>
             <w:vAlign w:val="bottom"/>
           </w:tcPr>
           <w:p>
@@ -12796,13 +12839,17 @@
                 <w:rFonts w:ascii="Times New Roman" w:eastAsia="Times New Roman" w:hAnsi="Times New Roman" w:cs="Times New Roman"/>
                 <w:color w:val="000000"/>
               </w:rPr>
-              <w:t>77</w:t>
+              <w:t>81</w:t>
             </w:r>
           </w:p>
         </w:tc>
         <w:tc>
           <w:tcPr>
             <w:tcW w:w="710" w:type="dxa"/>
+            <w:tcBorders>
+              <w:top w:val="nil"/>
+            </w:tcBorders>
+            <w:shd w:val="clear" w:color="auto" w:fill="auto"/>
             <w:vAlign w:val="bottom"/>
           </w:tcPr>
           <w:p>
@@ -12822,13 +12869,77 @@
                 <w:rFonts w:ascii="Times New Roman" w:eastAsia="Times New Roman" w:hAnsi="Times New Roman" w:cs="Times New Roman"/>
                 <w:color w:val="000000"/>
               </w:rPr>
+              <w:t>99</w:t>
+            </w:r>
+          </w:p>
+        </w:tc>
+        <w:tc>
+          <w:tcPr>
+            <w:tcW w:w="683" w:type="dxa"/>
+            <w:tcBorders>
+              <w:top w:val="nil"/>
+            </w:tcBorders>
+            <w:shd w:val="clear" w:color="auto" w:fill="auto"/>
+            <w:vAlign w:val="bottom"/>
+          </w:tcPr>
+          <w:p>
+            <w:pPr>
+              <w:autoSpaceDE w:val="0"/>
+              <w:autoSpaceDN w:val="0"/>
+              <w:adjustRightInd w:val="0"/>
+              <w:spacing w:line="380" w:lineRule="atLeast"/>
+              <w:jc w:val="center"/>
+              <w:rPr>
+                <w:rFonts w:ascii="Times New Roman" w:eastAsia="Times New Roman" w:hAnsi="Times New Roman" w:cs="Times New Roman"/>
+                <w:color w:val="000000"/>
+              </w:rPr>
+            </w:pPr>
+            <w:r>
+              <w:rPr>
+                <w:rFonts w:ascii="Times New Roman" w:eastAsia="Times New Roman" w:hAnsi="Times New Roman" w:cs="Times New Roman"/>
+                <w:color w:val="000000"/>
+              </w:rPr>
+              <w:t>14</w:t>
+            </w:r>
+          </w:p>
+        </w:tc>
+        <w:tc>
+          <w:tcPr>
+            <w:tcW w:w="1189" w:type="dxa"/>
+            <w:tcBorders>
+              <w:top w:val="nil"/>
+            </w:tcBorders>
+            <w:shd w:val="clear" w:color="auto" w:fill="auto"/>
+            <w:vAlign w:val="bottom"/>
+          </w:tcPr>
+          <w:p>
+            <w:pPr>
+              <w:autoSpaceDE w:val="0"/>
+              <w:autoSpaceDN w:val="0"/>
+              <w:adjustRightInd w:val="0"/>
+              <w:spacing w:line="380" w:lineRule="atLeast"/>
+              <w:jc w:val="center"/>
+              <w:rPr>
+                <w:rFonts w:ascii="Times New Roman" w:eastAsia="Times New Roman" w:hAnsi="Times New Roman" w:cs="Times New Roman"/>
+                <w:color w:val="000000"/>
+              </w:rPr>
+            </w:pPr>
+            <w:r>
+              <w:rPr>
+                <w:rFonts w:ascii="Times New Roman" w:eastAsia="Times New Roman" w:hAnsi="Times New Roman" w:cs="Times New Roman"/>
+                <w:color w:val="000000"/>
+              </w:rPr>
               <w:t>81</w:t>
             </w:r>
           </w:p>
         </w:tc>
         <w:tc>
           <w:tcPr>
-            <w:tcW w:w="683" w:type="dxa"/>
+            <w:tcW w:w="736" w:type="dxa"/>
+            <w:tcBorders>
+              <w:top w:val="nil"/>
+            </w:tcBorders>
+            <w:shd w:val="clear" w:color="auto" w:fill="auto"/>
             <w:vAlign w:val="bottom"/>
           </w:tcPr>
           <w:p>
@@ -12848,13 +12959,18 @@
                 <w:rFonts w:ascii="Times New Roman" w:eastAsia="Times New Roman" w:hAnsi="Times New Roman" w:cs="Times New Roman"/>
                 <w:color w:val="000000"/>
               </w:rPr>
-              <w:t>78</w:t>
-            </w:r>
-          </w:p>
-        </w:tc>
-        <w:tc>
-          <w:tcPr>
-            <w:tcW w:w="1189" w:type="dxa"/>
+              <w:t>86</w:t>
+            </w:r>
+          </w:p>
+        </w:tc>
+        <w:tc>
+          <w:tcPr>
+            <w:tcW w:w="1323" w:type="dxa"/>
+            <w:tcBorders>
+              <w:top w:val="nil"/>
+              <w:right w:val="single" w:sz="4" w:space="0" w:color="000000"/>
+            </w:tcBorders>
+            <w:shd w:val="clear" w:color="auto" w:fill="auto"/>
             <w:vAlign w:val="bottom"/>
           </w:tcPr>
           <w:p>
@@ -12874,62 +12990,7 @@
                 <w:rFonts w:ascii="Times New Roman" w:eastAsia="Times New Roman" w:hAnsi="Times New Roman" w:cs="Times New Roman"/>
                 <w:color w:val="000000"/>
               </w:rPr>
-              <w:t>80</w:t>
-            </w:r>
-          </w:p>
-        </w:tc>
-        <w:tc>
-          <w:tcPr>
-            <w:tcW w:w="736" w:type="dxa"/>
-            <w:vAlign w:val="bottom"/>
-          </w:tcPr>
-          <w:p>
-            <w:pPr>
-              <w:autoSpaceDE w:val="0"/>
-              <w:autoSpaceDN w:val="0"/>
-              <w:adjustRightInd w:val="0"/>
-              <w:spacing w:line="380" w:lineRule="atLeast"/>
-              <w:jc w:val="center"/>
-              <w:rPr>
-                <w:rFonts w:ascii="Times New Roman" w:eastAsia="Times New Roman" w:hAnsi="Times New Roman" w:cs="Times New Roman"/>
-                <w:color w:val="000000"/>
-              </w:rPr>
-            </w:pPr>
-            <w:r>
-              <w:rPr>
-                <w:rFonts w:ascii="Times New Roman" w:eastAsia="Times New Roman" w:hAnsi="Times New Roman" w:cs="Times New Roman"/>
-                <w:color w:val="000000"/>
-              </w:rPr>
-              <w:t>87</w:t>
-            </w:r>
-          </w:p>
-        </w:tc>
-        <w:tc>
-          <w:tcPr>
-            <w:tcW w:w="1323" w:type="dxa"/>
-            <w:tcBorders>
-              <w:right w:val="single" w:sz="4" w:space="0" w:color="000000"/>
-            </w:tcBorders>
-            <w:vAlign w:val="bottom"/>
-          </w:tcPr>
-          <w:p>
-            <w:pPr>
-              <w:autoSpaceDE w:val="0"/>
-              <w:autoSpaceDN w:val="0"/>
-              <w:adjustRightInd w:val="0"/>
-              <w:spacing w:line="380" w:lineRule="atLeast"/>
-              <w:jc w:val="center"/>
-              <w:rPr>
-                <w:rFonts w:ascii="Times New Roman" w:eastAsia="Times New Roman" w:hAnsi="Times New Roman" w:cs="Times New Roman"/>
-                <w:color w:val="000000"/>
-              </w:rPr>
-            </w:pPr>
-            <w:r>
-              <w:rPr>
-                <w:rFonts w:ascii="Times New Roman" w:eastAsia="Times New Roman" w:hAnsi="Times New Roman" w:cs="Times New Roman"/>
-                <w:color w:val="000000"/>
-              </w:rPr>
-              <w:t>34</w:t>
+              <w:t>30</w:t>
             </w:r>
           </w:p>
         </w:tc>
@@ -12937,7 +12998,7 @@
       <w:tr>
         <w:tc>
           <w:tcPr>
-            <w:tcW w:w="1931" w:type="dxa"/>
+            <w:tcW w:w="2111" w:type="dxa"/>
             <w:tcBorders>
               <w:left w:val="single" w:sz="4" w:space="0" w:color="000000"/>
             </w:tcBorders>
@@ -12959,13 +13020,13 @@
                 <w:rFonts w:ascii="Times New Roman" w:hAnsi="Times New Roman" w:cs="Times New Roman"/>
                 <w:color w:val="000000"/>
               </w:rPr>
-              <w:t>SMOTE</w:t>
-            </w:r>
-          </w:p>
-        </w:tc>
-        <w:tc>
-          <w:tcPr>
-            <w:tcW w:w="1270" w:type="dxa"/>
+              <w:t>Over-Sampled</w:t>
+            </w:r>
+          </w:p>
+        </w:tc>
+        <w:tc>
+          <w:tcPr>
+            <w:tcW w:w="1170" w:type="dxa"/>
             <w:vAlign w:val="bottom"/>
           </w:tcPr>
           <w:p>
@@ -12991,7 +13052,7 @@
         </w:tc>
         <w:tc>
           <w:tcPr>
-            <w:tcW w:w="1283" w:type="dxa"/>
+            <w:tcW w:w="1260" w:type="dxa"/>
             <w:vAlign w:val="bottom"/>
           </w:tcPr>
           <w:p>
@@ -13017,7 +13078,7 @@
         </w:tc>
         <w:tc>
           <w:tcPr>
-            <w:tcW w:w="1283" w:type="dxa"/>
+            <w:tcW w:w="1237" w:type="dxa"/>
             <w:vAlign w:val="bottom"/>
           </w:tcPr>
           <w:p>
@@ -13178,10 +13239,9 @@
       <w:tr>
         <w:tc>
           <w:tcPr>
-            <w:tcW w:w="1931" w:type="dxa"/>
+            <w:tcW w:w="2111" w:type="dxa"/>
             <w:tcBorders>
               <w:left w:val="single" w:sz="4" w:space="0" w:color="000000"/>
-              <w:bottom w:val="single" w:sz="4" w:space="0" w:color="000000"/>
             </w:tcBorders>
             <w:vAlign w:val="bottom"/>
           </w:tcPr>
@@ -13201,8 +13261,764 @@
                 <w:rFonts w:ascii="Times New Roman" w:hAnsi="Times New Roman" w:cs="Times New Roman"/>
                 <w:color w:val="000000"/>
               </w:rPr>
+              <w:t>Over-Sampled*</w:t>
+            </w:r>
+          </w:p>
+        </w:tc>
+        <w:tc>
+          <w:tcPr>
+            <w:tcW w:w="1170" w:type="dxa"/>
+            <w:vAlign w:val="bottom"/>
+          </w:tcPr>
+          <w:p>
+            <w:pPr>
+              <w:autoSpaceDE w:val="0"/>
+              <w:autoSpaceDN w:val="0"/>
+              <w:adjustRightInd w:val="0"/>
+              <w:spacing w:line="380" w:lineRule="atLeast"/>
+              <w:jc w:val="center"/>
+              <w:rPr>
+                <w:rFonts w:ascii="Times New Roman" w:eastAsia="Times New Roman" w:hAnsi="Times New Roman" w:cs="Times New Roman"/>
+                <w:color w:val="000000"/>
+              </w:rPr>
+            </w:pPr>
+            <w:r>
+              <w:rPr>
+                <w:rFonts w:ascii="Times New Roman" w:eastAsia="Times New Roman" w:hAnsi="Times New Roman" w:cs="Times New Roman"/>
+                <w:color w:val="000000"/>
+              </w:rPr>
+              <w:t>0.46</w:t>
+            </w:r>
+          </w:p>
+        </w:tc>
+        <w:tc>
+          <w:tcPr>
+            <w:tcW w:w="1260" w:type="dxa"/>
+            <w:vAlign w:val="bottom"/>
+          </w:tcPr>
+          <w:p>
+            <w:pPr>
+              <w:autoSpaceDE w:val="0"/>
+              <w:autoSpaceDN w:val="0"/>
+              <w:adjustRightInd w:val="0"/>
+              <w:spacing w:line="380" w:lineRule="atLeast"/>
+              <w:jc w:val="center"/>
+              <w:rPr>
+                <w:rFonts w:ascii="Times New Roman" w:eastAsia="Times New Roman" w:hAnsi="Times New Roman" w:cs="Times New Roman"/>
+                <w:color w:val="000000"/>
+              </w:rPr>
+            </w:pPr>
+            <w:r>
+              <w:rPr>
+                <w:rFonts w:ascii="Times New Roman" w:eastAsia="Times New Roman" w:hAnsi="Times New Roman" w:cs="Times New Roman"/>
+                <w:color w:val="000000"/>
+              </w:rPr>
+              <w:t>82</w:t>
+            </w:r>
+          </w:p>
+        </w:tc>
+        <w:tc>
+          <w:tcPr>
+            <w:tcW w:w="1237" w:type="dxa"/>
+            <w:vAlign w:val="bottom"/>
+          </w:tcPr>
+          <w:p>
+            <w:pPr>
+              <w:autoSpaceDE w:val="0"/>
+              <w:autoSpaceDN w:val="0"/>
+              <w:adjustRightInd w:val="0"/>
+              <w:spacing w:line="380" w:lineRule="atLeast"/>
+              <w:jc w:val="center"/>
+              <w:rPr>
+                <w:rFonts w:ascii="Times New Roman" w:eastAsia="Times New Roman" w:hAnsi="Times New Roman" w:cs="Times New Roman"/>
+                <w:color w:val="000000"/>
+              </w:rPr>
+            </w:pPr>
+            <w:r>
+              <w:rPr>
+                <w:rFonts w:ascii="Times New Roman" w:eastAsia="Times New Roman" w:hAnsi="Times New Roman" w:cs="Times New Roman"/>
+                <w:color w:val="000000"/>
+              </w:rPr>
+              <w:t>77</w:t>
+            </w:r>
+          </w:p>
+        </w:tc>
+        <w:tc>
+          <w:tcPr>
+            <w:tcW w:w="710" w:type="dxa"/>
+            <w:vAlign w:val="bottom"/>
+          </w:tcPr>
+          <w:p>
+            <w:pPr>
+              <w:autoSpaceDE w:val="0"/>
+              <w:autoSpaceDN w:val="0"/>
+              <w:adjustRightInd w:val="0"/>
+              <w:spacing w:line="380" w:lineRule="atLeast"/>
+              <w:jc w:val="center"/>
+              <w:rPr>
+                <w:rFonts w:ascii="Times New Roman" w:eastAsia="Times New Roman" w:hAnsi="Times New Roman" w:cs="Times New Roman"/>
+                <w:color w:val="000000"/>
+              </w:rPr>
+            </w:pPr>
+            <w:r>
+              <w:rPr>
+                <w:rFonts w:ascii="Times New Roman" w:eastAsia="Times New Roman" w:hAnsi="Times New Roman" w:cs="Times New Roman"/>
+                <w:color w:val="000000"/>
+              </w:rPr>
+              <w:t>81</w:t>
+            </w:r>
+          </w:p>
+        </w:tc>
+        <w:tc>
+          <w:tcPr>
+            <w:tcW w:w="683" w:type="dxa"/>
+            <w:vAlign w:val="bottom"/>
+          </w:tcPr>
+          <w:p>
+            <w:pPr>
+              <w:autoSpaceDE w:val="0"/>
+              <w:autoSpaceDN w:val="0"/>
+              <w:adjustRightInd w:val="0"/>
+              <w:spacing w:line="380" w:lineRule="atLeast"/>
+              <w:jc w:val="center"/>
+              <w:rPr>
+                <w:rFonts w:ascii="Times New Roman" w:eastAsia="Times New Roman" w:hAnsi="Times New Roman" w:cs="Times New Roman"/>
+                <w:color w:val="000000"/>
+              </w:rPr>
+            </w:pPr>
+            <w:r>
+              <w:rPr>
+                <w:rFonts w:ascii="Times New Roman" w:eastAsia="Times New Roman" w:hAnsi="Times New Roman" w:cs="Times New Roman"/>
+                <w:color w:val="000000"/>
+              </w:rPr>
+              <w:t>78</w:t>
+            </w:r>
+          </w:p>
+        </w:tc>
+        <w:tc>
+          <w:tcPr>
+            <w:tcW w:w="1189" w:type="dxa"/>
+            <w:vAlign w:val="bottom"/>
+          </w:tcPr>
+          <w:p>
+            <w:pPr>
+              <w:autoSpaceDE w:val="0"/>
+              <w:autoSpaceDN w:val="0"/>
+              <w:adjustRightInd w:val="0"/>
+              <w:spacing w:line="380" w:lineRule="atLeast"/>
+              <w:jc w:val="center"/>
+              <w:rPr>
+                <w:rFonts w:ascii="Times New Roman" w:eastAsia="Times New Roman" w:hAnsi="Times New Roman" w:cs="Times New Roman"/>
+                <w:color w:val="000000"/>
+              </w:rPr>
+            </w:pPr>
+            <w:r>
+              <w:rPr>
+                <w:rFonts w:ascii="Times New Roman" w:eastAsia="Times New Roman" w:hAnsi="Times New Roman" w:cs="Times New Roman"/>
+                <w:color w:val="000000"/>
+              </w:rPr>
+              <w:t>80</w:t>
+            </w:r>
+          </w:p>
+        </w:tc>
+        <w:tc>
+          <w:tcPr>
+            <w:tcW w:w="736" w:type="dxa"/>
+            <w:vAlign w:val="bottom"/>
+          </w:tcPr>
+          <w:p>
+            <w:pPr>
+              <w:autoSpaceDE w:val="0"/>
+              <w:autoSpaceDN w:val="0"/>
+              <w:adjustRightInd w:val="0"/>
+              <w:spacing w:line="380" w:lineRule="atLeast"/>
+              <w:jc w:val="center"/>
+              <w:rPr>
+                <w:rFonts w:ascii="Times New Roman" w:eastAsia="Times New Roman" w:hAnsi="Times New Roman" w:cs="Times New Roman"/>
+                <w:color w:val="000000"/>
+              </w:rPr>
+            </w:pPr>
+            <w:r>
+              <w:rPr>
+                <w:rFonts w:ascii="Times New Roman" w:eastAsia="Times New Roman" w:hAnsi="Times New Roman" w:cs="Times New Roman"/>
+                <w:color w:val="000000"/>
+              </w:rPr>
+              <w:t>87</w:t>
+            </w:r>
+          </w:p>
+        </w:tc>
+        <w:tc>
+          <w:tcPr>
+            <w:tcW w:w="1323" w:type="dxa"/>
+            <w:tcBorders>
+              <w:right w:val="single" w:sz="4" w:space="0" w:color="000000"/>
+            </w:tcBorders>
+            <w:vAlign w:val="bottom"/>
+          </w:tcPr>
+          <w:p>
+            <w:pPr>
+              <w:autoSpaceDE w:val="0"/>
+              <w:autoSpaceDN w:val="0"/>
+              <w:adjustRightInd w:val="0"/>
+              <w:spacing w:line="380" w:lineRule="atLeast"/>
+              <w:jc w:val="center"/>
+              <w:rPr>
+                <w:rFonts w:ascii="Times New Roman" w:eastAsia="Times New Roman" w:hAnsi="Times New Roman" w:cs="Times New Roman"/>
+                <w:color w:val="000000"/>
+              </w:rPr>
+            </w:pPr>
+            <w:r>
+              <w:rPr>
+                <w:rFonts w:ascii="Times New Roman" w:eastAsia="Times New Roman" w:hAnsi="Times New Roman" w:cs="Times New Roman"/>
+                <w:color w:val="000000"/>
+              </w:rPr>
+              <w:t>34</w:t>
+            </w:r>
+          </w:p>
+        </w:tc>
+      </w:tr>
+      <w:tr>
+        <w:tc>
+          <w:tcPr>
+            <w:tcW w:w="2111" w:type="dxa"/>
+            <w:tcBorders>
+              <w:top w:val="nil"/>
+              <w:left w:val="single" w:sz="4" w:space="0" w:color="000000"/>
+            </w:tcBorders>
+            <w:shd w:val="clear" w:color="auto" w:fill="auto"/>
+            <w:vAlign w:val="bottom"/>
+          </w:tcPr>
+          <w:p>
+            <w:pPr>
+              <w:autoSpaceDE w:val="0"/>
+              <w:autoSpaceDN w:val="0"/>
+              <w:adjustRightInd w:val="0"/>
+              <w:spacing w:line="380" w:lineRule="atLeast"/>
+              <w:rPr>
+                <w:rFonts w:ascii="Times New Roman" w:hAnsi="Times New Roman" w:cs="Times New Roman"/>
+                <w:color w:val="000000"/>
+              </w:rPr>
+            </w:pPr>
+            <w:r>
+              <w:rPr>
+                <w:rFonts w:ascii="Times New Roman" w:hAnsi="Times New Roman" w:cs="Times New Roman"/>
+                <w:color w:val="000000"/>
+              </w:rPr>
+              <w:t>Over-Sampled 0.5</w:t>
+            </w:r>
+          </w:p>
+        </w:tc>
+        <w:tc>
+          <w:tcPr>
+            <w:tcW w:w="1170" w:type="dxa"/>
+            <w:tcBorders>
+              <w:top w:val="nil"/>
+            </w:tcBorders>
+            <w:shd w:val="clear" w:color="auto" w:fill="auto"/>
+            <w:vAlign w:val="bottom"/>
+          </w:tcPr>
+          <w:p>
+            <w:pPr>
+              <w:autoSpaceDE w:val="0"/>
+              <w:autoSpaceDN w:val="0"/>
+              <w:adjustRightInd w:val="0"/>
+              <w:spacing w:line="380" w:lineRule="atLeast"/>
+              <w:jc w:val="center"/>
+              <w:rPr>
+                <w:rFonts w:ascii="Times New Roman" w:eastAsia="Times New Roman" w:hAnsi="Times New Roman" w:cs="Times New Roman"/>
+                <w:color w:val="000000"/>
+              </w:rPr>
+            </w:pPr>
+            <w:r>
+              <w:rPr>
+                <w:rFonts w:ascii="Times New Roman" w:eastAsia="Times New Roman" w:hAnsi="Times New Roman" w:cs="Times New Roman"/>
+                <w:color w:val="000000"/>
+              </w:rPr>
+              <w:t>0.5</w:t>
+            </w:r>
+          </w:p>
+        </w:tc>
+        <w:tc>
+          <w:tcPr>
+            <w:tcW w:w="1260" w:type="dxa"/>
+            <w:tcBorders>
+              <w:top w:val="nil"/>
+            </w:tcBorders>
+            <w:shd w:val="clear" w:color="auto" w:fill="auto"/>
+            <w:vAlign w:val="bottom"/>
+          </w:tcPr>
+          <w:p>
+            <w:pPr>
+              <w:autoSpaceDE w:val="0"/>
+              <w:autoSpaceDN w:val="0"/>
+              <w:adjustRightInd w:val="0"/>
+              <w:spacing w:line="380" w:lineRule="atLeast"/>
+              <w:jc w:val="center"/>
+              <w:rPr>
+                <w:rFonts w:ascii="Times New Roman" w:eastAsia="Times New Roman" w:hAnsi="Times New Roman" w:cs="Times New Roman"/>
+                <w:color w:val="000000"/>
+              </w:rPr>
+            </w:pPr>
+            <w:r>
+              <w:rPr>
+                <w:rFonts w:ascii="Times New Roman" w:eastAsia="Times New Roman" w:hAnsi="Times New Roman" w:cs="Times New Roman"/>
+                <w:color w:val="000000"/>
+              </w:rPr>
+              <w:t>75</w:t>
+            </w:r>
+          </w:p>
+        </w:tc>
+        <w:tc>
+          <w:tcPr>
+            <w:tcW w:w="1237" w:type="dxa"/>
+            <w:tcBorders>
+              <w:top w:val="nil"/>
+            </w:tcBorders>
+            <w:shd w:val="clear" w:color="auto" w:fill="auto"/>
+            <w:vAlign w:val="bottom"/>
+          </w:tcPr>
+          <w:p>
+            <w:pPr>
+              <w:autoSpaceDE w:val="0"/>
+              <w:autoSpaceDN w:val="0"/>
+              <w:adjustRightInd w:val="0"/>
+              <w:spacing w:line="380" w:lineRule="atLeast"/>
+              <w:jc w:val="center"/>
+              <w:rPr>
+                <w:rFonts w:ascii="Times New Roman" w:eastAsia="Times New Roman" w:hAnsi="Times New Roman" w:cs="Times New Roman"/>
+                <w:color w:val="000000"/>
+              </w:rPr>
+            </w:pPr>
+            <w:r>
+              <w:rPr>
+                <w:rFonts w:ascii="Times New Roman" w:eastAsia="Times New Roman" w:hAnsi="Times New Roman" w:cs="Times New Roman"/>
+                <w:color w:val="000000"/>
+              </w:rPr>
+              <w:t>82</w:t>
+            </w:r>
+          </w:p>
+        </w:tc>
+        <w:tc>
+          <w:tcPr>
+            <w:tcW w:w="710" w:type="dxa"/>
+            <w:tcBorders>
+              <w:top w:val="nil"/>
+            </w:tcBorders>
+            <w:shd w:val="clear" w:color="auto" w:fill="auto"/>
+            <w:vAlign w:val="bottom"/>
+          </w:tcPr>
+          <w:p>
+            <w:pPr>
+              <w:autoSpaceDE w:val="0"/>
+              <w:autoSpaceDN w:val="0"/>
+              <w:adjustRightInd w:val="0"/>
+              <w:spacing w:line="380" w:lineRule="atLeast"/>
+              <w:jc w:val="center"/>
+              <w:rPr>
+                <w:rFonts w:ascii="Times New Roman" w:eastAsia="Times New Roman" w:hAnsi="Times New Roman" w:cs="Times New Roman"/>
+                <w:color w:val="000000"/>
+              </w:rPr>
+            </w:pPr>
+            <w:r>
+              <w:rPr>
+                <w:rFonts w:ascii="Times New Roman" w:eastAsia="Times New Roman" w:hAnsi="Times New Roman" w:cs="Times New Roman"/>
+                <w:color w:val="000000"/>
+              </w:rPr>
+              <w:t>99</w:t>
+            </w:r>
+          </w:p>
+        </w:tc>
+        <w:tc>
+          <w:tcPr>
+            <w:tcW w:w="683" w:type="dxa"/>
+            <w:tcBorders>
+              <w:top w:val="nil"/>
+            </w:tcBorders>
+            <w:shd w:val="clear" w:color="auto" w:fill="auto"/>
+            <w:vAlign w:val="bottom"/>
+          </w:tcPr>
+          <w:p>
+            <w:pPr>
+              <w:autoSpaceDE w:val="0"/>
+              <w:autoSpaceDN w:val="0"/>
+              <w:adjustRightInd w:val="0"/>
+              <w:spacing w:line="380" w:lineRule="atLeast"/>
+              <w:jc w:val="center"/>
+              <w:rPr>
+                <w:rFonts w:ascii="Times New Roman" w:eastAsia="Times New Roman" w:hAnsi="Times New Roman" w:cs="Times New Roman"/>
+                <w:color w:val="000000"/>
+              </w:rPr>
+            </w:pPr>
+            <w:r>
+              <w:rPr>
+                <w:rFonts w:ascii="Times New Roman" w:eastAsia="Times New Roman" w:hAnsi="Times New Roman" w:cs="Times New Roman"/>
+                <w:color w:val="000000"/>
+              </w:rPr>
+              <w:t>15</w:t>
+            </w:r>
+          </w:p>
+        </w:tc>
+        <w:tc>
+          <w:tcPr>
+            <w:tcW w:w="1189" w:type="dxa"/>
+            <w:tcBorders>
+              <w:top w:val="nil"/>
+            </w:tcBorders>
+            <w:shd w:val="clear" w:color="auto" w:fill="auto"/>
+            <w:vAlign w:val="bottom"/>
+          </w:tcPr>
+          <w:p>
+            <w:pPr>
+              <w:autoSpaceDE w:val="0"/>
+              <w:autoSpaceDN w:val="0"/>
+              <w:adjustRightInd w:val="0"/>
+              <w:spacing w:line="380" w:lineRule="atLeast"/>
+              <w:jc w:val="center"/>
+              <w:rPr>
+                <w:rFonts w:ascii="Times New Roman" w:eastAsia="Times New Roman" w:hAnsi="Times New Roman" w:cs="Times New Roman"/>
+                <w:color w:val="000000"/>
+              </w:rPr>
+            </w:pPr>
+            <w:r>
+              <w:rPr>
+                <w:rFonts w:ascii="Times New Roman" w:eastAsia="Times New Roman" w:hAnsi="Times New Roman" w:cs="Times New Roman"/>
+                <w:color w:val="000000"/>
+              </w:rPr>
+              <w:t>81</w:t>
+            </w:r>
+          </w:p>
+        </w:tc>
+        <w:tc>
+          <w:tcPr>
+            <w:tcW w:w="736" w:type="dxa"/>
+            <w:tcBorders>
+              <w:top w:val="nil"/>
+            </w:tcBorders>
+            <w:shd w:val="clear" w:color="auto" w:fill="auto"/>
+            <w:vAlign w:val="bottom"/>
+          </w:tcPr>
+          <w:p>
+            <w:pPr>
+              <w:autoSpaceDE w:val="0"/>
+              <w:autoSpaceDN w:val="0"/>
+              <w:adjustRightInd w:val="0"/>
+              <w:spacing w:line="380" w:lineRule="atLeast"/>
+              <w:jc w:val="center"/>
+              <w:rPr>
+                <w:rFonts w:ascii="Times New Roman" w:eastAsia="Times New Roman" w:hAnsi="Times New Roman" w:cs="Times New Roman"/>
+                <w:color w:val="000000"/>
+              </w:rPr>
+            </w:pPr>
+            <w:r>
+              <w:rPr>
+                <w:rFonts w:ascii="Times New Roman" w:eastAsia="Times New Roman" w:hAnsi="Times New Roman" w:cs="Times New Roman"/>
+                <w:color w:val="000000"/>
+              </w:rPr>
+              <w:t>86</w:t>
+            </w:r>
+          </w:p>
+        </w:tc>
+        <w:tc>
+          <w:tcPr>
+            <w:tcW w:w="1323" w:type="dxa"/>
+            <w:tcBorders>
+              <w:top w:val="nil"/>
+              <w:right w:val="single" w:sz="4" w:space="0" w:color="000000"/>
+            </w:tcBorders>
+            <w:shd w:val="clear" w:color="auto" w:fill="auto"/>
+            <w:vAlign w:val="bottom"/>
+          </w:tcPr>
+          <w:p>
+            <w:pPr>
+              <w:autoSpaceDE w:val="0"/>
+              <w:autoSpaceDN w:val="0"/>
+              <w:adjustRightInd w:val="0"/>
+              <w:spacing w:line="380" w:lineRule="atLeast"/>
+              <w:jc w:val="center"/>
+              <w:rPr>
+                <w:rFonts w:ascii="Times New Roman" w:eastAsia="Times New Roman" w:hAnsi="Times New Roman" w:cs="Times New Roman"/>
+                <w:color w:val="000000"/>
+              </w:rPr>
+            </w:pPr>
+            <w:r>
+              <w:rPr>
+                <w:rFonts w:ascii="Times New Roman" w:eastAsia="Times New Roman" w:hAnsi="Times New Roman" w:cs="Times New Roman"/>
+                <w:color w:val="000000"/>
+              </w:rPr>
+              <w:t>34</w:t>
+            </w:r>
+          </w:p>
+        </w:tc>
+      </w:tr>
+      <w:tr>
+        <w:tc>
+          <w:tcPr>
+            <w:tcW w:w="2111" w:type="dxa"/>
+            <w:tcBorders>
+              <w:left w:val="single" w:sz="4" w:space="0" w:color="000000"/>
+            </w:tcBorders>
+            <w:vAlign w:val="bottom"/>
+          </w:tcPr>
+          <w:p>
+            <w:pPr>
+              <w:autoSpaceDE w:val="0"/>
+              <w:autoSpaceDN w:val="0"/>
+              <w:adjustRightInd w:val="0"/>
+              <w:spacing w:line="380" w:lineRule="atLeast"/>
+              <w:rPr>
+                <w:rFonts w:ascii="Times New Roman" w:hAnsi="Times New Roman" w:cs="Times New Roman"/>
+                <w:color w:val="000000"/>
+              </w:rPr>
+            </w:pPr>
+            <w:r>
+              <w:rPr>
+                <w:rFonts w:ascii="Times New Roman" w:hAnsi="Times New Roman" w:cs="Times New Roman"/>
+                <w:color w:val="000000"/>
+              </w:rPr>
               <w:t>SMOTE</w:t>
             </w:r>
+          </w:p>
+        </w:tc>
+        <w:tc>
+          <w:tcPr>
+            <w:tcW w:w="1170" w:type="dxa"/>
+            <w:vAlign w:val="bottom"/>
+          </w:tcPr>
+          <w:p>
+            <w:pPr>
+              <w:autoSpaceDE w:val="0"/>
+              <w:autoSpaceDN w:val="0"/>
+              <w:adjustRightInd w:val="0"/>
+              <w:spacing w:line="380" w:lineRule="atLeast"/>
+              <w:jc w:val="center"/>
+              <w:rPr>
+                <w:rFonts w:ascii="Times New Roman" w:eastAsia="Times New Roman" w:hAnsi="Times New Roman" w:cs="Times New Roman"/>
+                <w:color w:val="000000"/>
+              </w:rPr>
+            </w:pPr>
+            <w:r>
+              <w:rPr>
+                <w:rFonts w:ascii="Times New Roman" w:eastAsia="Times New Roman" w:hAnsi="Times New Roman" w:cs="Times New Roman"/>
+                <w:color w:val="000000"/>
+              </w:rPr>
+              <w:t>0.4</w:t>
+            </w:r>
+          </w:p>
+        </w:tc>
+        <w:tc>
+          <w:tcPr>
+            <w:tcW w:w="1260" w:type="dxa"/>
+            <w:vAlign w:val="bottom"/>
+          </w:tcPr>
+          <w:p>
+            <w:pPr>
+              <w:autoSpaceDE w:val="0"/>
+              <w:autoSpaceDN w:val="0"/>
+              <w:adjustRightInd w:val="0"/>
+              <w:spacing w:line="380" w:lineRule="atLeast"/>
+              <w:jc w:val="center"/>
+              <w:rPr>
+                <w:rFonts w:ascii="Times New Roman" w:eastAsia="Times New Roman" w:hAnsi="Times New Roman" w:cs="Times New Roman"/>
+                <w:color w:val="000000"/>
+              </w:rPr>
+            </w:pPr>
+            <w:r>
+              <w:rPr>
+                <w:rFonts w:ascii="Times New Roman" w:eastAsia="Times New Roman" w:hAnsi="Times New Roman" w:cs="Times New Roman"/>
+                <w:color w:val="000000"/>
+              </w:rPr>
+              <w:t>85</w:t>
+            </w:r>
+          </w:p>
+        </w:tc>
+        <w:tc>
+          <w:tcPr>
+            <w:tcW w:w="1237" w:type="dxa"/>
+            <w:vAlign w:val="bottom"/>
+          </w:tcPr>
+          <w:p>
+            <w:pPr>
+              <w:autoSpaceDE w:val="0"/>
+              <w:autoSpaceDN w:val="0"/>
+              <w:adjustRightInd w:val="0"/>
+              <w:spacing w:line="380" w:lineRule="atLeast"/>
+              <w:jc w:val="center"/>
+              <w:rPr>
+                <w:rFonts w:ascii="Times New Roman" w:eastAsia="Times New Roman" w:hAnsi="Times New Roman" w:cs="Times New Roman"/>
+                <w:color w:val="000000"/>
+              </w:rPr>
+            </w:pPr>
+            <w:r>
+              <w:rPr>
+                <w:rFonts w:ascii="Times New Roman" w:eastAsia="Times New Roman" w:hAnsi="Times New Roman" w:cs="Times New Roman"/>
+                <w:color w:val="000000"/>
+              </w:rPr>
+              <w:t>74</w:t>
+            </w:r>
+          </w:p>
+        </w:tc>
+        <w:tc>
+          <w:tcPr>
+            <w:tcW w:w="710" w:type="dxa"/>
+            <w:vAlign w:val="bottom"/>
+          </w:tcPr>
+          <w:p>
+            <w:pPr>
+              <w:autoSpaceDE w:val="0"/>
+              <w:autoSpaceDN w:val="0"/>
+              <w:adjustRightInd w:val="0"/>
+              <w:spacing w:line="380" w:lineRule="atLeast"/>
+              <w:jc w:val="center"/>
+              <w:rPr>
+                <w:rFonts w:ascii="Times New Roman" w:eastAsia="Times New Roman" w:hAnsi="Times New Roman" w:cs="Times New Roman"/>
+                <w:color w:val="000000"/>
+              </w:rPr>
+            </w:pPr>
+            <w:r>
+              <w:rPr>
+                <w:rFonts w:ascii="Times New Roman" w:eastAsia="Times New Roman" w:hAnsi="Times New Roman" w:cs="Times New Roman"/>
+                <w:color w:val="000000"/>
+              </w:rPr>
+              <w:t>99</w:t>
+            </w:r>
+          </w:p>
+        </w:tc>
+        <w:tc>
+          <w:tcPr>
+            <w:tcW w:w="683" w:type="dxa"/>
+            <w:vAlign w:val="bottom"/>
+          </w:tcPr>
+          <w:p>
+            <w:pPr>
+              <w:autoSpaceDE w:val="0"/>
+              <w:autoSpaceDN w:val="0"/>
+              <w:adjustRightInd w:val="0"/>
+              <w:spacing w:line="380" w:lineRule="atLeast"/>
+              <w:jc w:val="center"/>
+              <w:rPr>
+                <w:rFonts w:ascii="Times New Roman" w:eastAsia="Times New Roman" w:hAnsi="Times New Roman" w:cs="Times New Roman"/>
+                <w:color w:val="000000"/>
+              </w:rPr>
+            </w:pPr>
+            <w:r>
+              <w:rPr>
+                <w:rFonts w:ascii="Times New Roman" w:eastAsia="Times New Roman" w:hAnsi="Times New Roman" w:cs="Times New Roman"/>
+                <w:color w:val="000000"/>
+              </w:rPr>
+              <w:t>12</w:t>
+            </w:r>
+          </w:p>
+        </w:tc>
+        <w:tc>
+          <w:tcPr>
+            <w:tcW w:w="1189" w:type="dxa"/>
+            <w:vAlign w:val="bottom"/>
+          </w:tcPr>
+          <w:p>
+            <w:pPr>
+              <w:autoSpaceDE w:val="0"/>
+              <w:autoSpaceDN w:val="0"/>
+              <w:adjustRightInd w:val="0"/>
+              <w:spacing w:line="380" w:lineRule="atLeast"/>
+              <w:jc w:val="center"/>
+              <w:rPr>
+                <w:rFonts w:ascii="Times New Roman" w:eastAsia="Times New Roman" w:hAnsi="Times New Roman" w:cs="Times New Roman"/>
+                <w:color w:val="000000"/>
+              </w:rPr>
+            </w:pPr>
+            <w:r>
+              <w:rPr>
+                <w:rFonts w:ascii="Times New Roman" w:eastAsia="Times New Roman" w:hAnsi="Times New Roman" w:cs="Times New Roman"/>
+                <w:color w:val="000000"/>
+              </w:rPr>
+              <w:t>74</w:t>
+            </w:r>
+          </w:p>
+        </w:tc>
+        <w:tc>
+          <w:tcPr>
+            <w:tcW w:w="736" w:type="dxa"/>
+            <w:vAlign w:val="bottom"/>
+          </w:tcPr>
+          <w:p>
+            <w:pPr>
+              <w:autoSpaceDE w:val="0"/>
+              <w:autoSpaceDN w:val="0"/>
+              <w:adjustRightInd w:val="0"/>
+              <w:spacing w:line="380" w:lineRule="atLeast"/>
+              <w:jc w:val="center"/>
+              <w:rPr>
+                <w:rFonts w:ascii="Times New Roman" w:eastAsia="Times New Roman" w:hAnsi="Times New Roman" w:cs="Times New Roman"/>
+                <w:color w:val="000000"/>
+              </w:rPr>
+            </w:pPr>
+            <w:r>
+              <w:rPr>
+                <w:rFonts w:ascii="Times New Roman" w:eastAsia="Times New Roman" w:hAnsi="Times New Roman" w:cs="Times New Roman"/>
+                <w:color w:val="000000"/>
+              </w:rPr>
+              <w:t>86</w:t>
+            </w:r>
+          </w:p>
+        </w:tc>
+        <w:tc>
+          <w:tcPr>
+            <w:tcW w:w="1323" w:type="dxa"/>
+            <w:tcBorders>
+              <w:right w:val="single" w:sz="4" w:space="0" w:color="000000"/>
+            </w:tcBorders>
+            <w:vAlign w:val="bottom"/>
+          </w:tcPr>
+          <w:p>
+            <w:pPr>
+              <w:autoSpaceDE w:val="0"/>
+              <w:autoSpaceDN w:val="0"/>
+              <w:adjustRightInd w:val="0"/>
+              <w:spacing w:line="380" w:lineRule="atLeast"/>
+              <w:jc w:val="center"/>
+              <w:rPr>
+                <w:rFonts w:ascii="Times New Roman" w:eastAsia="Times New Roman" w:hAnsi="Times New Roman" w:cs="Times New Roman"/>
+                <w:color w:val="000000"/>
+              </w:rPr>
+            </w:pPr>
+            <w:r>
+              <w:rPr>
+                <w:rFonts w:ascii="Times New Roman" w:eastAsia="Times New Roman" w:hAnsi="Times New Roman" w:cs="Times New Roman"/>
+                <w:color w:val="000000"/>
+              </w:rPr>
+              <w:t>34</w:t>
+            </w:r>
+          </w:p>
+        </w:tc>
+      </w:tr>
+      <w:tr>
+        <w:tc>
+          <w:tcPr>
+            <w:tcW w:w="2111" w:type="dxa"/>
+            <w:tcBorders>
+              <w:left w:val="single" w:sz="4" w:space="0" w:color="000000"/>
+              <w:bottom w:val="nil"/>
+            </w:tcBorders>
+            <w:vAlign w:val="bottom"/>
+          </w:tcPr>
+          <w:p>
+            <w:pPr>
+              <w:autoSpaceDE w:val="0"/>
+              <w:autoSpaceDN w:val="0"/>
+              <w:adjustRightInd w:val="0"/>
+              <w:spacing w:line="380" w:lineRule="atLeast"/>
+              <w:rPr>
+                <w:rFonts w:ascii="Times New Roman" w:hAnsi="Times New Roman" w:cs="Times New Roman"/>
+                <w:color w:val="000000"/>
+              </w:rPr>
+            </w:pPr>
+            <w:r>
+              <w:rPr>
+                <w:rFonts w:ascii="Times New Roman" w:hAnsi="Times New Roman" w:cs="Times New Roman"/>
+                <w:color w:val="000000"/>
+              </w:rPr>
+              <w:t>SMOTE</w:t>
+            </w:r>
             <w:r>
               <w:rPr>
                 <w:rFonts w:ascii="Times New Roman" w:hAnsi="Times New Roman" w:cs="Times New Roman"/>
@@ -13214,9 +14030,9 @@
         </w:tc>
         <w:tc>
           <w:tcPr>
-            <w:tcW w:w="1270" w:type="dxa"/>
-            <w:tcBorders>
-              <w:bottom w:val="single" w:sz="4" w:space="0" w:color="000000"/>
+            <w:tcW w:w="1170" w:type="dxa"/>
+            <w:tcBorders>
+              <w:bottom w:val="nil"/>
             </w:tcBorders>
             <w:vAlign w:val="bottom"/>
           </w:tcPr>
@@ -13243,9 +14059,9 @@
         </w:tc>
         <w:tc>
           <w:tcPr>
-            <w:tcW w:w="1283" w:type="dxa"/>
-            <w:tcBorders>
-              <w:bottom w:val="single" w:sz="4" w:space="0" w:color="000000"/>
+            <w:tcW w:w="1260" w:type="dxa"/>
+            <w:tcBorders>
+              <w:bottom w:val="nil"/>
             </w:tcBorders>
             <w:vAlign w:val="bottom"/>
           </w:tcPr>
@@ -13272,9 +14088,9 @@
         </w:tc>
         <w:tc>
           <w:tcPr>
-            <w:tcW w:w="1283" w:type="dxa"/>
-            <w:tcBorders>
-              <w:bottom w:val="single" w:sz="4" w:space="0" w:color="000000"/>
+            <w:tcW w:w="1237" w:type="dxa"/>
+            <w:tcBorders>
+              <w:bottom w:val="nil"/>
             </w:tcBorders>
             <w:vAlign w:val="bottom"/>
           </w:tcPr>
@@ -13303,7 +14119,7 @@
           <w:tcPr>
             <w:tcW w:w="710" w:type="dxa"/>
             <w:tcBorders>
-              <w:bottom w:val="single" w:sz="4" w:space="0" w:color="000000"/>
+              <w:bottom w:val="nil"/>
             </w:tcBorders>
             <w:vAlign w:val="bottom"/>
           </w:tcPr>
@@ -13332,7 +14148,7 @@
           <w:tcPr>
             <w:tcW w:w="683" w:type="dxa"/>
             <w:tcBorders>
-              <w:bottom w:val="single" w:sz="4" w:space="0" w:color="000000"/>
+              <w:bottom w:val="nil"/>
             </w:tcBorders>
             <w:vAlign w:val="bottom"/>
           </w:tcPr>
@@ -13361,7 +14177,7 @@
           <w:tcPr>
             <w:tcW w:w="1189" w:type="dxa"/>
             <w:tcBorders>
-              <w:bottom w:val="single" w:sz="4" w:space="0" w:color="000000"/>
+              <w:bottom w:val="nil"/>
             </w:tcBorders>
             <w:vAlign w:val="bottom"/>
           </w:tcPr>
@@ -13390,7 +14206,7 @@
           <w:tcPr>
             <w:tcW w:w="736" w:type="dxa"/>
             <w:tcBorders>
-              <w:bottom w:val="single" w:sz="4" w:space="0" w:color="000000"/>
+              <w:bottom w:val="nil"/>
             </w:tcBorders>
             <w:vAlign w:val="bottom"/>
           </w:tcPr>
@@ -13419,9 +14235,291 @@
           <w:tcPr>
             <w:tcW w:w="1323" w:type="dxa"/>
             <w:tcBorders>
-              <w:bottom w:val="single" w:sz="4" w:space="0" w:color="000000"/>
+              <w:bottom w:val="nil"/>
               <w:right w:val="single" w:sz="4" w:space="0" w:color="000000"/>
             </w:tcBorders>
+            <w:vAlign w:val="bottom"/>
+          </w:tcPr>
+          <w:p>
+            <w:pPr>
+              <w:autoSpaceDE w:val="0"/>
+              <w:autoSpaceDN w:val="0"/>
+              <w:adjustRightInd w:val="0"/>
+              <w:spacing w:line="380" w:lineRule="atLeast"/>
+              <w:jc w:val="center"/>
+              <w:rPr>
+                <w:rFonts w:ascii="Times New Roman" w:eastAsia="Times New Roman" w:hAnsi="Times New Roman" w:cs="Times New Roman"/>
+                <w:color w:val="000000"/>
+              </w:rPr>
+            </w:pPr>
+            <w:r>
+              <w:rPr>
+                <w:rFonts w:ascii="Times New Roman" w:eastAsia="Times New Roman" w:hAnsi="Times New Roman" w:cs="Times New Roman"/>
+                <w:color w:val="000000"/>
+              </w:rPr>
+              <w:t>34</w:t>
+            </w:r>
+          </w:p>
+        </w:tc>
+      </w:tr>
+      <w:tr>
+        <w:tc>
+          <w:tcPr>
+            <w:tcW w:w="2111" w:type="dxa"/>
+            <w:tcBorders>
+              <w:top w:val="nil"/>
+              <w:left w:val="single" w:sz="4" w:space="0" w:color="000000"/>
+              <w:bottom w:val="single" w:sz="4" w:space="0" w:color="auto"/>
+            </w:tcBorders>
+            <w:shd w:val="clear" w:color="auto" w:fill="auto"/>
+            <w:vAlign w:val="bottom"/>
+          </w:tcPr>
+          <w:p>
+            <w:pPr>
+              <w:autoSpaceDE w:val="0"/>
+              <w:autoSpaceDN w:val="0"/>
+              <w:adjustRightInd w:val="0"/>
+              <w:spacing w:line="380" w:lineRule="atLeast"/>
+              <w:rPr>
+                <w:rFonts w:ascii="Times New Roman" w:hAnsi="Times New Roman" w:cs="Times New Roman"/>
+                <w:color w:val="000000"/>
+              </w:rPr>
+            </w:pPr>
+            <w:r>
+              <w:rPr>
+                <w:rFonts w:ascii="Times New Roman" w:hAnsi="Times New Roman" w:cs="Times New Roman"/>
+                <w:color w:val="000000"/>
+              </w:rPr>
+              <w:t>SMOTE 0.5</w:t>
+            </w:r>
+          </w:p>
+        </w:tc>
+        <w:tc>
+          <w:tcPr>
+            <w:tcW w:w="1170" w:type="dxa"/>
+            <w:tcBorders>
+              <w:top w:val="nil"/>
+              <w:bottom w:val="single" w:sz="4" w:space="0" w:color="auto"/>
+            </w:tcBorders>
+            <w:shd w:val="clear" w:color="auto" w:fill="auto"/>
+            <w:vAlign w:val="bottom"/>
+          </w:tcPr>
+          <w:p>
+            <w:pPr>
+              <w:autoSpaceDE w:val="0"/>
+              <w:autoSpaceDN w:val="0"/>
+              <w:adjustRightInd w:val="0"/>
+              <w:spacing w:line="380" w:lineRule="atLeast"/>
+              <w:jc w:val="center"/>
+              <w:rPr>
+                <w:rFonts w:ascii="Times New Roman" w:eastAsia="Times New Roman" w:hAnsi="Times New Roman" w:cs="Times New Roman"/>
+                <w:color w:val="000000"/>
+              </w:rPr>
+            </w:pPr>
+            <w:r>
+              <w:rPr>
+                <w:rFonts w:ascii="Times New Roman" w:eastAsia="Times New Roman" w:hAnsi="Times New Roman" w:cs="Times New Roman"/>
+                <w:color w:val="000000"/>
+              </w:rPr>
+              <w:t>0.5</w:t>
+            </w:r>
+          </w:p>
+        </w:tc>
+        <w:tc>
+          <w:tcPr>
+            <w:tcW w:w="1260" w:type="dxa"/>
+            <w:tcBorders>
+              <w:top w:val="nil"/>
+              <w:bottom w:val="single" w:sz="4" w:space="0" w:color="auto"/>
+            </w:tcBorders>
+            <w:shd w:val="clear" w:color="auto" w:fill="auto"/>
+            <w:vAlign w:val="bottom"/>
+          </w:tcPr>
+          <w:p>
+            <w:pPr>
+              <w:autoSpaceDE w:val="0"/>
+              <w:autoSpaceDN w:val="0"/>
+              <w:adjustRightInd w:val="0"/>
+              <w:spacing w:line="380" w:lineRule="atLeast"/>
+              <w:jc w:val="center"/>
+              <w:rPr>
+                <w:rFonts w:ascii="Times New Roman" w:eastAsia="Times New Roman" w:hAnsi="Times New Roman" w:cs="Times New Roman"/>
+                <w:color w:val="000000"/>
+              </w:rPr>
+            </w:pPr>
+            <w:r>
+              <w:rPr>
+                <w:rFonts w:ascii="Times New Roman" w:eastAsia="Times New Roman" w:hAnsi="Times New Roman" w:cs="Times New Roman"/>
+                <w:color w:val="000000"/>
+              </w:rPr>
+              <w:t>71</w:t>
+            </w:r>
+          </w:p>
+        </w:tc>
+        <w:tc>
+          <w:tcPr>
+            <w:tcW w:w="1237" w:type="dxa"/>
+            <w:tcBorders>
+              <w:top w:val="nil"/>
+              <w:bottom w:val="single" w:sz="4" w:space="0" w:color="auto"/>
+            </w:tcBorders>
+            <w:shd w:val="clear" w:color="auto" w:fill="auto"/>
+            <w:vAlign w:val="bottom"/>
+          </w:tcPr>
+          <w:p>
+            <w:pPr>
+              <w:autoSpaceDE w:val="0"/>
+              <w:autoSpaceDN w:val="0"/>
+              <w:adjustRightInd w:val="0"/>
+              <w:spacing w:line="380" w:lineRule="atLeast"/>
+              <w:jc w:val="center"/>
+              <w:rPr>
+                <w:rFonts w:ascii="Times New Roman" w:eastAsia="Times New Roman" w:hAnsi="Times New Roman" w:cs="Times New Roman"/>
+                <w:color w:val="000000"/>
+              </w:rPr>
+            </w:pPr>
+            <w:r>
+              <w:rPr>
+                <w:rFonts w:ascii="Times New Roman" w:eastAsia="Times New Roman" w:hAnsi="Times New Roman" w:cs="Times New Roman"/>
+                <w:color w:val="000000"/>
+              </w:rPr>
+              <w:t>86</w:t>
+            </w:r>
+          </w:p>
+        </w:tc>
+        <w:tc>
+          <w:tcPr>
+            <w:tcW w:w="710" w:type="dxa"/>
+            <w:tcBorders>
+              <w:top w:val="nil"/>
+              <w:bottom w:val="single" w:sz="4" w:space="0" w:color="auto"/>
+            </w:tcBorders>
+            <w:shd w:val="clear" w:color="auto" w:fill="auto"/>
+            <w:vAlign w:val="bottom"/>
+          </w:tcPr>
+          <w:p>
+            <w:pPr>
+              <w:autoSpaceDE w:val="0"/>
+              <w:autoSpaceDN w:val="0"/>
+              <w:adjustRightInd w:val="0"/>
+              <w:spacing w:line="380" w:lineRule="atLeast"/>
+              <w:jc w:val="center"/>
+              <w:rPr>
+                <w:rFonts w:ascii="Times New Roman" w:eastAsia="Times New Roman" w:hAnsi="Times New Roman" w:cs="Times New Roman"/>
+                <w:color w:val="000000"/>
+              </w:rPr>
+            </w:pPr>
+            <w:r>
+              <w:rPr>
+                <w:rFonts w:ascii="Times New Roman" w:eastAsia="Times New Roman" w:hAnsi="Times New Roman" w:cs="Times New Roman"/>
+                <w:color w:val="000000"/>
+              </w:rPr>
+              <w:t>99</w:t>
+            </w:r>
+          </w:p>
+        </w:tc>
+        <w:tc>
+          <w:tcPr>
+            <w:tcW w:w="683" w:type="dxa"/>
+            <w:tcBorders>
+              <w:top w:val="nil"/>
+              <w:bottom w:val="single" w:sz="4" w:space="0" w:color="auto"/>
+            </w:tcBorders>
+            <w:shd w:val="clear" w:color="auto" w:fill="auto"/>
+            <w:vAlign w:val="bottom"/>
+          </w:tcPr>
+          <w:p>
+            <w:pPr>
+              <w:autoSpaceDE w:val="0"/>
+              <w:autoSpaceDN w:val="0"/>
+              <w:adjustRightInd w:val="0"/>
+              <w:spacing w:line="380" w:lineRule="atLeast"/>
+              <w:jc w:val="center"/>
+              <w:rPr>
+                <w:rFonts w:ascii="Times New Roman" w:eastAsia="Times New Roman" w:hAnsi="Times New Roman" w:cs="Times New Roman"/>
+                <w:color w:val="000000"/>
+              </w:rPr>
+            </w:pPr>
+            <w:r>
+              <w:rPr>
+                <w:rFonts w:ascii="Times New Roman" w:eastAsia="Times New Roman" w:hAnsi="Times New Roman" w:cs="Times New Roman"/>
+                <w:color w:val="000000"/>
+              </w:rPr>
+              <w:t>17</w:t>
+            </w:r>
+          </w:p>
+        </w:tc>
+        <w:tc>
+          <w:tcPr>
+            <w:tcW w:w="1189" w:type="dxa"/>
+            <w:tcBorders>
+              <w:top w:val="nil"/>
+              <w:bottom w:val="single" w:sz="4" w:space="0" w:color="auto"/>
+            </w:tcBorders>
+            <w:shd w:val="clear" w:color="auto" w:fill="auto"/>
+            <w:vAlign w:val="bottom"/>
+          </w:tcPr>
+          <w:p>
+            <w:pPr>
+              <w:autoSpaceDE w:val="0"/>
+              <w:autoSpaceDN w:val="0"/>
+              <w:adjustRightInd w:val="0"/>
+              <w:spacing w:line="380" w:lineRule="atLeast"/>
+              <w:jc w:val="center"/>
+              <w:rPr>
+                <w:rFonts w:ascii="Times New Roman" w:eastAsia="Times New Roman" w:hAnsi="Times New Roman" w:cs="Times New Roman"/>
+                <w:color w:val="000000"/>
+              </w:rPr>
+            </w:pPr>
+            <w:r>
+              <w:rPr>
+                <w:rFonts w:ascii="Times New Roman" w:eastAsia="Times New Roman" w:hAnsi="Times New Roman" w:cs="Times New Roman"/>
+                <w:color w:val="000000"/>
+              </w:rPr>
+              <w:t>85</w:t>
+            </w:r>
+          </w:p>
+        </w:tc>
+        <w:tc>
+          <w:tcPr>
+            <w:tcW w:w="736" w:type="dxa"/>
+            <w:tcBorders>
+              <w:top w:val="nil"/>
+              <w:bottom w:val="single" w:sz="4" w:space="0" w:color="auto"/>
+            </w:tcBorders>
+            <w:shd w:val="clear" w:color="auto" w:fill="auto"/>
+            <w:vAlign w:val="bottom"/>
+          </w:tcPr>
+          <w:p>
+            <w:pPr>
+              <w:autoSpaceDE w:val="0"/>
+              <w:autoSpaceDN w:val="0"/>
+              <w:adjustRightInd w:val="0"/>
+              <w:spacing w:line="380" w:lineRule="atLeast"/>
+              <w:jc w:val="center"/>
+              <w:rPr>
+                <w:rFonts w:ascii="Times New Roman" w:eastAsia="Times New Roman" w:hAnsi="Times New Roman" w:cs="Times New Roman"/>
+                <w:color w:val="000000"/>
+              </w:rPr>
+            </w:pPr>
+            <w:r>
+              <w:rPr>
+                <w:rFonts w:ascii="Times New Roman" w:eastAsia="Times New Roman" w:hAnsi="Times New Roman" w:cs="Times New Roman"/>
+                <w:color w:val="000000"/>
+              </w:rPr>
+              <w:t>86</w:t>
+            </w:r>
+          </w:p>
+        </w:tc>
+        <w:tc>
+          <w:tcPr>
+            <w:tcW w:w="1323" w:type="dxa"/>
+            <w:tcBorders>
+              <w:top w:val="nil"/>
+              <w:bottom w:val="single" w:sz="4" w:space="0" w:color="auto"/>
+              <w:right w:val="single" w:sz="4" w:space="0" w:color="000000"/>
+            </w:tcBorders>
+            <w:shd w:val="clear" w:color="auto" w:fill="auto"/>
             <w:vAlign w:val="bottom"/>
           </w:tcPr>
           <w:p>

</xml_diff>

<commit_message>
Finishing edits and additions
</commit_message>
<xml_diff>
--- a/Reports/Tables.docx
+++ b/Reports/Tables.docx
@@ -11992,7 +11992,14 @@
                 <w:rFonts w:ascii="Times New Roman" w:hAnsi="Times New Roman" w:cs="Times New Roman"/>
                 <w:color w:val="000000"/>
               </w:rPr>
-              <w:t>Full Training 0.03</w:t>
+              <w:t>Full Training 0.0</w:t>
+            </w:r>
+            <w:r>
+              <w:rPr>
+                <w:rFonts w:ascii="Times New Roman" w:hAnsi="Times New Roman" w:cs="Times New Roman"/>
+                <w:color w:val="000000"/>
+              </w:rPr>
+              <w:t>5</w:t>
             </w:r>
           </w:p>
         </w:tc>
@@ -12019,7 +12026,7 @@
                 <w:rFonts w:ascii="Times New Roman" w:eastAsia="Times New Roman" w:hAnsi="Times New Roman" w:cs="Times New Roman"/>
                 <w:color w:val="000000"/>
               </w:rPr>
-              <w:t>0.03</w:t>
+              <w:t>0.05</w:t>
             </w:r>
           </w:p>
         </w:tc>
@@ -12046,7 +12053,7 @@
                 <w:rFonts w:ascii="Times New Roman" w:eastAsia="Times New Roman" w:hAnsi="Times New Roman" w:cs="Times New Roman"/>
                 <w:color w:val="000000"/>
               </w:rPr>
-              <w:t>90</w:t>
+              <w:t>81</w:t>
             </w:r>
           </w:p>
         </w:tc>
@@ -12073,7 +12080,7 @@
                 <w:rFonts w:ascii="Times New Roman" w:eastAsia="Times New Roman" w:hAnsi="Times New Roman" w:cs="Times New Roman"/>
                 <w:color w:val="000000"/>
               </w:rPr>
-              <w:t>62</w:t>
+              <w:t>77</w:t>
             </w:r>
           </w:p>
         </w:tc>
@@ -12127,7 +12134,7 @@
                 <w:rFonts w:ascii="Times New Roman" w:eastAsia="Times New Roman" w:hAnsi="Times New Roman" w:cs="Times New Roman"/>
                 <w:color w:val="000000"/>
               </w:rPr>
-              <w:t>9</w:t>
+              <w:t>13</w:t>
             </w:r>
           </w:p>
         </w:tc>
@@ -12154,7 +12161,7 @@
                 <w:rFonts w:ascii="Times New Roman" w:eastAsia="Times New Roman" w:hAnsi="Times New Roman" w:cs="Times New Roman"/>
                 <w:color w:val="000000"/>
               </w:rPr>
-              <w:t>63</w:t>
+              <w:t>77</w:t>
             </w:r>
           </w:p>
         </w:tc>
@@ -15503,7 +15510,27 @@
                 <w:sz w:val="20"/>
                 <w:szCs w:val="20"/>
               </w:rPr>
-              <w:t xml:space="preserve">  Youden's: test set</w:t>
+              <w:t xml:space="preserve">  </w:t>
+            </w:r>
+            <w:proofErr w:type="spellStart"/>
+            <w:r>
+              <w:rPr>
+                <w:rFonts w:ascii="Times New Roman" w:hAnsi="Times New Roman" w:cs="Times New Roman"/>
+                <w:color w:val="000000"/>
+                <w:sz w:val="20"/>
+                <w:szCs w:val="20"/>
+              </w:rPr>
+              <w:t>Youden's</w:t>
+            </w:r>
+            <w:proofErr w:type="spellEnd"/>
+            <w:r>
+              <w:rPr>
+                <w:rFonts w:ascii="Times New Roman" w:hAnsi="Times New Roman" w:cs="Times New Roman"/>
+                <w:color w:val="000000"/>
+                <w:sz w:val="20"/>
+                <w:szCs w:val="20"/>
+              </w:rPr>
+              <w:t>: test set</w:t>
             </w:r>
           </w:p>
         </w:tc>
@@ -15813,7 +15840,27 @@
                 <w:sz w:val="20"/>
                 <w:szCs w:val="20"/>
               </w:rPr>
-              <w:t xml:space="preserve">  Youden's: training set</w:t>
+              <w:t xml:space="preserve">  </w:t>
+            </w:r>
+            <w:proofErr w:type="spellStart"/>
+            <w:r>
+              <w:rPr>
+                <w:rFonts w:ascii="Times New Roman" w:hAnsi="Times New Roman" w:cs="Times New Roman"/>
+                <w:color w:val="000000"/>
+                <w:sz w:val="20"/>
+                <w:szCs w:val="20"/>
+              </w:rPr>
+              <w:t>Youden's</w:t>
+            </w:r>
+            <w:proofErr w:type="spellEnd"/>
+            <w:r>
+              <w:rPr>
+                <w:rFonts w:ascii="Times New Roman" w:hAnsi="Times New Roman" w:cs="Times New Roman"/>
+                <w:color w:val="000000"/>
+                <w:sz w:val="20"/>
+                <w:szCs w:val="20"/>
+              </w:rPr>
+              <w:t>: training set</w:t>
             </w:r>
           </w:p>
         </w:tc>
@@ -16116,6 +16163,7 @@
                 <w:szCs w:val="20"/>
               </w:rPr>
             </w:pPr>
+            <w:bookmarkStart w:id="0" w:name="_GoBack" w:colFirst="1" w:colLast="8"/>
             <w:r>
               <w:rPr>
                 <w:rFonts w:ascii="Times New Roman" w:hAnsi="Times New Roman" w:cs="Times New Roman"/>
@@ -16137,28 +16185,335 @@
               <w:right w:val="nil"/>
             </w:tcBorders>
             <w:shd w:val="clear" w:color="auto" w:fill="auto"/>
+            <w:vAlign w:val="bottom"/>
+            <w:hideMark/>
+          </w:tcPr>
+          <w:p>
+            <w:pPr>
+              <w:jc w:val="center"/>
+              <w:rPr>
+                <w:rFonts w:ascii="Times New Roman" w:hAnsi="Times New Roman" w:cs="Times New Roman"/>
+                <w:color w:val="000000"/>
+                <w:sz w:val="20"/>
+                <w:szCs w:val="20"/>
+              </w:rPr>
+            </w:pPr>
+            <w:r>
+              <w:rPr>
+                <w:rFonts w:ascii="Times New Roman" w:eastAsia="Times New Roman" w:hAnsi="Times New Roman" w:cs="Times New Roman"/>
+                <w:color w:val="000000"/>
+                <w:sz w:val="20"/>
+                <w:szCs w:val="20"/>
+              </w:rPr>
+              <w:t>0.05</w:t>
+            </w:r>
+          </w:p>
+        </w:tc>
+        <w:tc>
+          <w:tcPr>
+            <w:tcW w:w="1260" w:type="dxa"/>
+            <w:tcBorders>
+              <w:top w:val="nil"/>
+              <w:left w:val="nil"/>
+              <w:bottom w:val="nil"/>
+              <w:right w:val="nil"/>
+            </w:tcBorders>
+            <w:shd w:val="clear" w:color="auto" w:fill="auto"/>
+            <w:vAlign w:val="bottom"/>
+            <w:hideMark/>
+          </w:tcPr>
+          <w:p>
+            <w:pPr>
+              <w:jc w:val="center"/>
+              <w:rPr>
+                <w:rFonts w:ascii="Times New Roman" w:hAnsi="Times New Roman" w:cs="Times New Roman"/>
+                <w:color w:val="000000"/>
+                <w:sz w:val="20"/>
+                <w:szCs w:val="20"/>
+              </w:rPr>
+            </w:pPr>
+            <w:r>
+              <w:rPr>
+                <w:rFonts w:ascii="Times New Roman" w:eastAsia="Times New Roman" w:hAnsi="Times New Roman" w:cs="Times New Roman"/>
+                <w:color w:val="000000"/>
+                <w:sz w:val="20"/>
+                <w:szCs w:val="20"/>
+              </w:rPr>
+              <w:t>81</w:t>
+            </w:r>
+          </w:p>
+        </w:tc>
+        <w:tc>
+          <w:tcPr>
+            <w:tcW w:w="1170" w:type="dxa"/>
+            <w:tcBorders>
+              <w:top w:val="nil"/>
+              <w:left w:val="nil"/>
+              <w:bottom w:val="nil"/>
+              <w:right w:val="nil"/>
+            </w:tcBorders>
+            <w:shd w:val="clear" w:color="auto" w:fill="auto"/>
+            <w:vAlign w:val="bottom"/>
+            <w:hideMark/>
+          </w:tcPr>
+          <w:p>
+            <w:pPr>
+              <w:jc w:val="center"/>
+              <w:rPr>
+                <w:rFonts w:ascii="Times New Roman" w:hAnsi="Times New Roman" w:cs="Times New Roman"/>
+                <w:color w:val="000000"/>
+                <w:sz w:val="20"/>
+                <w:szCs w:val="20"/>
+              </w:rPr>
+            </w:pPr>
+            <w:r>
+              <w:rPr>
+                <w:rFonts w:ascii="Times New Roman" w:eastAsia="Times New Roman" w:hAnsi="Times New Roman" w:cs="Times New Roman"/>
+                <w:color w:val="000000"/>
+                <w:sz w:val="20"/>
+                <w:szCs w:val="20"/>
+              </w:rPr>
+              <w:t>77</w:t>
+            </w:r>
+          </w:p>
+        </w:tc>
+        <w:tc>
+          <w:tcPr>
+            <w:tcW w:w="630" w:type="dxa"/>
+            <w:tcBorders>
+              <w:top w:val="nil"/>
+              <w:left w:val="nil"/>
+              <w:bottom w:val="nil"/>
+              <w:right w:val="nil"/>
+            </w:tcBorders>
+            <w:shd w:val="clear" w:color="auto" w:fill="auto"/>
+            <w:vAlign w:val="bottom"/>
+            <w:hideMark/>
+          </w:tcPr>
+          <w:p>
+            <w:pPr>
+              <w:jc w:val="center"/>
+              <w:rPr>
+                <w:rFonts w:ascii="Times New Roman" w:hAnsi="Times New Roman" w:cs="Times New Roman"/>
+                <w:color w:val="000000"/>
+                <w:sz w:val="20"/>
+                <w:szCs w:val="20"/>
+              </w:rPr>
+            </w:pPr>
+            <w:r>
+              <w:rPr>
+                <w:rFonts w:ascii="Times New Roman" w:eastAsia="Times New Roman" w:hAnsi="Times New Roman" w:cs="Times New Roman"/>
+                <w:color w:val="000000"/>
+                <w:sz w:val="20"/>
+                <w:szCs w:val="20"/>
+              </w:rPr>
+              <w:t>99</w:t>
+            </w:r>
+          </w:p>
+        </w:tc>
+        <w:tc>
+          <w:tcPr>
+            <w:tcW w:w="630" w:type="dxa"/>
+            <w:tcBorders>
+              <w:top w:val="nil"/>
+              <w:left w:val="nil"/>
+              <w:bottom w:val="nil"/>
+              <w:right w:val="nil"/>
+            </w:tcBorders>
+            <w:shd w:val="clear" w:color="auto" w:fill="auto"/>
+            <w:vAlign w:val="bottom"/>
+            <w:hideMark/>
+          </w:tcPr>
+          <w:p>
+            <w:pPr>
+              <w:jc w:val="center"/>
+              <w:rPr>
+                <w:rFonts w:ascii="Times New Roman" w:hAnsi="Times New Roman" w:cs="Times New Roman"/>
+                <w:color w:val="000000"/>
+                <w:sz w:val="20"/>
+                <w:szCs w:val="20"/>
+              </w:rPr>
+            </w:pPr>
+            <w:r>
+              <w:rPr>
+                <w:rFonts w:ascii="Times New Roman" w:eastAsia="Times New Roman" w:hAnsi="Times New Roman" w:cs="Times New Roman"/>
+                <w:color w:val="000000"/>
+                <w:sz w:val="20"/>
+                <w:szCs w:val="20"/>
+              </w:rPr>
+              <w:t>13</w:t>
+            </w:r>
+          </w:p>
+        </w:tc>
+        <w:tc>
+          <w:tcPr>
+            <w:tcW w:w="1080" w:type="dxa"/>
+            <w:tcBorders>
+              <w:top w:val="nil"/>
+              <w:left w:val="nil"/>
+              <w:bottom w:val="nil"/>
+              <w:right w:val="nil"/>
+            </w:tcBorders>
+            <w:shd w:val="clear" w:color="auto" w:fill="auto"/>
+            <w:vAlign w:val="bottom"/>
+            <w:hideMark/>
+          </w:tcPr>
+          <w:p>
+            <w:pPr>
+              <w:jc w:val="center"/>
+              <w:rPr>
+                <w:rFonts w:ascii="Times New Roman" w:hAnsi="Times New Roman" w:cs="Times New Roman"/>
+                <w:color w:val="000000"/>
+                <w:sz w:val="20"/>
+                <w:szCs w:val="20"/>
+              </w:rPr>
+            </w:pPr>
+            <w:r>
+              <w:rPr>
+                <w:rFonts w:ascii="Times New Roman" w:eastAsia="Times New Roman" w:hAnsi="Times New Roman" w:cs="Times New Roman"/>
+                <w:color w:val="000000"/>
+                <w:sz w:val="20"/>
+                <w:szCs w:val="20"/>
+              </w:rPr>
+              <w:t>77</w:t>
+            </w:r>
+          </w:p>
+        </w:tc>
+        <w:tc>
+          <w:tcPr>
+            <w:tcW w:w="720" w:type="dxa"/>
+            <w:tcBorders>
+              <w:top w:val="nil"/>
+              <w:left w:val="nil"/>
+              <w:bottom w:val="nil"/>
+              <w:right w:val="nil"/>
+            </w:tcBorders>
+            <w:shd w:val="clear" w:color="auto" w:fill="auto"/>
+            <w:vAlign w:val="bottom"/>
+            <w:hideMark/>
+          </w:tcPr>
+          <w:p>
+            <w:pPr>
+              <w:jc w:val="center"/>
+              <w:rPr>
+                <w:rFonts w:ascii="Times New Roman" w:hAnsi="Times New Roman" w:cs="Times New Roman"/>
+                <w:color w:val="000000"/>
+                <w:sz w:val="20"/>
+                <w:szCs w:val="20"/>
+              </w:rPr>
+            </w:pPr>
+            <w:r>
+              <w:rPr>
+                <w:rFonts w:ascii="Times New Roman" w:eastAsia="Times New Roman" w:hAnsi="Times New Roman" w:cs="Times New Roman"/>
+                <w:color w:val="000000"/>
+                <w:sz w:val="20"/>
+                <w:szCs w:val="20"/>
+              </w:rPr>
+              <w:t>86</w:t>
+            </w:r>
+          </w:p>
+        </w:tc>
+        <w:tc>
+          <w:tcPr>
+            <w:tcW w:w="1386" w:type="dxa"/>
+            <w:tcBorders>
+              <w:top w:val="nil"/>
+              <w:left w:val="nil"/>
+              <w:bottom w:val="nil"/>
+              <w:right w:val="single" w:sz="8" w:space="0" w:color="000000"/>
+            </w:tcBorders>
+            <w:shd w:val="clear" w:color="auto" w:fill="auto"/>
+            <w:vAlign w:val="bottom"/>
+            <w:hideMark/>
+          </w:tcPr>
+          <w:p>
+            <w:pPr>
+              <w:jc w:val="center"/>
+              <w:rPr>
+                <w:rFonts w:ascii="Times New Roman" w:hAnsi="Times New Roman" w:cs="Times New Roman"/>
+                <w:color w:val="000000"/>
+                <w:sz w:val="20"/>
+                <w:szCs w:val="20"/>
+              </w:rPr>
+            </w:pPr>
+            <w:r>
+              <w:rPr>
+                <w:rFonts w:ascii="Times New Roman" w:eastAsia="Times New Roman" w:hAnsi="Times New Roman" w:cs="Times New Roman"/>
+                <w:color w:val="000000"/>
+                <w:sz w:val="20"/>
+                <w:szCs w:val="20"/>
+              </w:rPr>
+              <w:t>34</w:t>
+            </w:r>
+          </w:p>
+        </w:tc>
+      </w:tr>
+      <w:bookmarkEnd w:id="0"/>
+      <w:tr>
+        <w:trPr>
+          <w:trHeight w:val="320"/>
+        </w:trPr>
+        <w:tc>
+          <w:tcPr>
+            <w:tcW w:w="2268" w:type="dxa"/>
+            <w:tcBorders>
+              <w:top w:val="nil"/>
+              <w:left w:val="single" w:sz="8" w:space="0" w:color="000000"/>
+              <w:bottom w:val="nil"/>
+              <w:right w:val="nil"/>
+            </w:tcBorders>
+            <w:shd w:val="clear" w:color="auto" w:fill="auto"/>
             <w:vAlign w:val="center"/>
             <w:hideMark/>
           </w:tcPr>
           <w:p>
             <w:pPr>
-              <w:jc w:val="center"/>
-              <w:rPr>
-                <w:rFonts w:ascii="Times New Roman" w:hAnsi="Times New Roman" w:cs="Times New Roman"/>
-                <w:color w:val="000000"/>
-                <w:sz w:val="20"/>
-                <w:szCs w:val="20"/>
-              </w:rPr>
-            </w:pPr>
-            <w:r>
-              <w:rPr>
-                <w:rFonts w:ascii="Times New Roman" w:hAnsi="Times New Roman" w:cs="Times New Roman"/>
-                <w:color w:val="000000"/>
-                <w:sz w:val="20"/>
-                <w:szCs w:val="20"/>
-              </w:rPr>
-              <w:t>0.03</w:t>
-            </w:r>
+              <w:rPr>
+                <w:rFonts w:ascii="Times New Roman" w:hAnsi="Times New Roman" w:cs="Times New Roman"/>
+                <w:b/>
+                <w:bCs/>
+                <w:color w:val="000000"/>
+                <w:sz w:val="20"/>
+                <w:szCs w:val="20"/>
+              </w:rPr>
+            </w:pPr>
+            <w:r>
+              <w:rPr>
+                <w:rFonts w:ascii="Times New Roman" w:hAnsi="Times New Roman" w:cs="Times New Roman"/>
+                <w:b/>
+                <w:bCs/>
+                <w:color w:val="000000"/>
+                <w:sz w:val="20"/>
+                <w:szCs w:val="20"/>
+              </w:rPr>
+              <w:t>Under-sampled</w:t>
+            </w:r>
+          </w:p>
+        </w:tc>
+        <w:tc>
+          <w:tcPr>
+            <w:tcW w:w="1170" w:type="dxa"/>
+            <w:tcBorders>
+              <w:top w:val="nil"/>
+              <w:left w:val="nil"/>
+              <w:bottom w:val="nil"/>
+              <w:right w:val="nil"/>
+            </w:tcBorders>
+            <w:shd w:val="clear" w:color="auto" w:fill="auto"/>
+            <w:vAlign w:val="center"/>
+            <w:hideMark/>
+          </w:tcPr>
+          <w:p>
+            <w:pPr>
+              <w:rPr>
+                <w:rFonts w:ascii="Times New Roman" w:hAnsi="Times New Roman" w:cs="Times New Roman"/>
+                <w:b/>
+                <w:bCs/>
+                <w:color w:val="000000"/>
+                <w:sz w:val="20"/>
+                <w:szCs w:val="20"/>
+              </w:rPr>
+            </w:pPr>
           </w:p>
         </w:tc>
         <w:tc>
@@ -16179,20 +16534,10 @@
               <w:jc w:val="center"/>
               <w:rPr>
                 <w:rFonts w:ascii="Times New Roman" w:hAnsi="Times New Roman" w:cs="Times New Roman"/>
-                <w:color w:val="000000"/>
-                <w:sz w:val="20"/>
-                <w:szCs w:val="20"/>
-              </w:rPr>
-            </w:pPr>
-            <w:r>
-              <w:rPr>
-                <w:rFonts w:ascii="Times New Roman" w:hAnsi="Times New Roman" w:cs="Times New Roman"/>
-                <w:color w:val="000000"/>
-                <w:sz w:val="20"/>
-                <w:szCs w:val="20"/>
-              </w:rPr>
-              <w:t>90</w:t>
-            </w:r>
+                <w:sz w:val="20"/>
+                <w:szCs w:val="20"/>
+              </w:rPr>
+            </w:pPr>
           </w:p>
         </w:tc>
         <w:tc>
@@ -16213,20 +16558,10 @@
               <w:jc w:val="center"/>
               <w:rPr>
                 <w:rFonts w:ascii="Times New Roman" w:hAnsi="Times New Roman" w:cs="Times New Roman"/>
-                <w:color w:val="000000"/>
-                <w:sz w:val="20"/>
-                <w:szCs w:val="20"/>
-              </w:rPr>
-            </w:pPr>
-            <w:r>
-              <w:rPr>
-                <w:rFonts w:ascii="Times New Roman" w:hAnsi="Times New Roman" w:cs="Times New Roman"/>
-                <w:color w:val="000000"/>
-                <w:sz w:val="20"/>
-                <w:szCs w:val="20"/>
-              </w:rPr>
-              <w:t>62</w:t>
-            </w:r>
+                <w:sz w:val="20"/>
+                <w:szCs w:val="20"/>
+              </w:rPr>
+            </w:pPr>
           </w:p>
         </w:tc>
         <w:tc>
@@ -16247,20 +16582,10 @@
               <w:jc w:val="center"/>
               <w:rPr>
                 <w:rFonts w:ascii="Times New Roman" w:hAnsi="Times New Roman" w:cs="Times New Roman"/>
-                <w:color w:val="000000"/>
-                <w:sz w:val="20"/>
-                <w:szCs w:val="20"/>
-              </w:rPr>
-            </w:pPr>
-            <w:r>
-              <w:rPr>
-                <w:rFonts w:ascii="Times New Roman" w:hAnsi="Times New Roman" w:cs="Times New Roman"/>
-                <w:color w:val="000000"/>
-                <w:sz w:val="20"/>
-                <w:szCs w:val="20"/>
-              </w:rPr>
-              <w:t>99</w:t>
-            </w:r>
+                <w:sz w:val="20"/>
+                <w:szCs w:val="20"/>
+              </w:rPr>
+            </w:pPr>
           </w:p>
         </w:tc>
         <w:tc>
@@ -16281,20 +16606,10 @@
               <w:jc w:val="center"/>
               <w:rPr>
                 <w:rFonts w:ascii="Times New Roman" w:hAnsi="Times New Roman" w:cs="Times New Roman"/>
-                <w:color w:val="000000"/>
-                <w:sz w:val="20"/>
-                <w:szCs w:val="20"/>
-              </w:rPr>
-            </w:pPr>
-            <w:r>
-              <w:rPr>
-                <w:rFonts w:ascii="Times New Roman" w:hAnsi="Times New Roman" w:cs="Times New Roman"/>
-                <w:color w:val="000000"/>
-                <w:sz w:val="20"/>
-                <w:szCs w:val="20"/>
-              </w:rPr>
-              <w:t>9</w:t>
-            </w:r>
+                <w:sz w:val="20"/>
+                <w:szCs w:val="20"/>
+              </w:rPr>
+            </w:pPr>
           </w:p>
         </w:tc>
         <w:tc>
@@ -16315,20 +16630,10 @@
               <w:jc w:val="center"/>
               <w:rPr>
                 <w:rFonts w:ascii="Times New Roman" w:hAnsi="Times New Roman" w:cs="Times New Roman"/>
-                <w:color w:val="000000"/>
-                <w:sz w:val="20"/>
-                <w:szCs w:val="20"/>
-              </w:rPr>
-            </w:pPr>
-            <w:r>
-              <w:rPr>
-                <w:rFonts w:ascii="Times New Roman" w:hAnsi="Times New Roman" w:cs="Times New Roman"/>
-                <w:color w:val="000000"/>
-                <w:sz w:val="20"/>
-                <w:szCs w:val="20"/>
-              </w:rPr>
-              <w:t>63</w:t>
-            </w:r>
+                <w:sz w:val="20"/>
+                <w:szCs w:val="20"/>
+              </w:rPr>
+            </w:pPr>
           </w:p>
         </w:tc>
         <w:tc>
@@ -16349,20 +16654,10 @@
               <w:jc w:val="center"/>
               <w:rPr>
                 <w:rFonts w:ascii="Times New Roman" w:hAnsi="Times New Roman" w:cs="Times New Roman"/>
-                <w:color w:val="000000"/>
-                <w:sz w:val="20"/>
-                <w:szCs w:val="20"/>
-              </w:rPr>
-            </w:pPr>
-            <w:r>
-              <w:rPr>
-                <w:rFonts w:ascii="Times New Roman" w:hAnsi="Times New Roman" w:cs="Times New Roman"/>
-                <w:color w:val="000000"/>
-                <w:sz w:val="20"/>
-                <w:szCs w:val="20"/>
-              </w:rPr>
-              <w:t>86</w:t>
-            </w:r>
+                <w:sz w:val="20"/>
+                <w:szCs w:val="20"/>
+              </w:rPr>
+            </w:pPr>
           </w:p>
         </w:tc>
         <w:tc>
@@ -16395,7 +16690,7 @@
                 <w:sz w:val="20"/>
                 <w:szCs w:val="20"/>
               </w:rPr>
-              <w:t>34</w:t>
+              <w:t> </w:t>
             </w:r>
           </w:p>
         </w:tc>
@@ -16421,23 +16716,39 @@
             <w:pPr>
               <w:rPr>
                 <w:rFonts w:ascii="Times New Roman" w:hAnsi="Times New Roman" w:cs="Times New Roman"/>
-                <w:b/>
-                <w:bCs/>
-                <w:color w:val="000000"/>
-                <w:sz w:val="20"/>
-                <w:szCs w:val="20"/>
-              </w:rPr>
-            </w:pPr>
-            <w:r>
-              <w:rPr>
-                <w:rFonts w:ascii="Times New Roman" w:hAnsi="Times New Roman" w:cs="Times New Roman"/>
-                <w:b/>
-                <w:bCs/>
-                <w:color w:val="000000"/>
-                <w:sz w:val="20"/>
-                <w:szCs w:val="20"/>
-              </w:rPr>
-              <w:t>Under-sampled</w:t>
+                <w:color w:val="000000"/>
+                <w:sz w:val="20"/>
+                <w:szCs w:val="20"/>
+              </w:rPr>
+            </w:pPr>
+            <w:r>
+              <w:rPr>
+                <w:rFonts w:ascii="Times New Roman" w:hAnsi="Times New Roman" w:cs="Times New Roman"/>
+                <w:color w:val="000000"/>
+                <w:sz w:val="20"/>
+                <w:szCs w:val="20"/>
+              </w:rPr>
+              <w:t xml:space="preserve">  </w:t>
+            </w:r>
+            <w:proofErr w:type="spellStart"/>
+            <w:r>
+              <w:rPr>
+                <w:rFonts w:ascii="Times New Roman" w:hAnsi="Times New Roman" w:cs="Times New Roman"/>
+                <w:color w:val="000000"/>
+                <w:sz w:val="20"/>
+                <w:szCs w:val="20"/>
+              </w:rPr>
+              <w:t>Youden's</w:t>
+            </w:r>
+            <w:proofErr w:type="spellEnd"/>
+            <w:r>
+              <w:rPr>
+                <w:rFonts w:ascii="Times New Roman" w:hAnsi="Times New Roman" w:cs="Times New Roman"/>
+                <w:color w:val="000000"/>
+                <w:sz w:val="20"/>
+                <w:szCs w:val="20"/>
+              </w:rPr>
+              <w:t>: test set</w:t>
             </w:r>
           </w:p>
         </w:tc>
@@ -16456,15 +16767,23 @@
           </w:tcPr>
           <w:p>
             <w:pPr>
-              <w:rPr>
-                <w:rFonts w:ascii="Times New Roman" w:hAnsi="Times New Roman" w:cs="Times New Roman"/>
-                <w:b/>
-                <w:bCs/>
-                <w:color w:val="000000"/>
-                <w:sz w:val="20"/>
-                <w:szCs w:val="20"/>
-              </w:rPr>
-            </w:pPr>
+              <w:jc w:val="center"/>
+              <w:rPr>
+                <w:rFonts w:ascii="Times New Roman" w:hAnsi="Times New Roman" w:cs="Times New Roman"/>
+                <w:color w:val="000000"/>
+                <w:sz w:val="20"/>
+                <w:szCs w:val="20"/>
+              </w:rPr>
+            </w:pPr>
+            <w:r>
+              <w:rPr>
+                <w:rFonts w:ascii="Times New Roman" w:hAnsi="Times New Roman" w:cs="Times New Roman"/>
+                <w:color w:val="000000"/>
+                <w:sz w:val="20"/>
+                <w:szCs w:val="20"/>
+              </w:rPr>
+              <w:t>0.4</w:t>
+            </w:r>
           </w:p>
         </w:tc>
         <w:tc>
@@ -16485,10 +16804,20 @@
               <w:jc w:val="center"/>
               <w:rPr>
                 <w:rFonts w:ascii="Times New Roman" w:hAnsi="Times New Roman" w:cs="Times New Roman"/>
-                <w:sz w:val="20"/>
-                <w:szCs w:val="20"/>
-              </w:rPr>
-            </w:pPr>
+                <w:color w:val="000000"/>
+                <w:sz w:val="20"/>
+                <w:szCs w:val="20"/>
+              </w:rPr>
+            </w:pPr>
+            <w:r>
+              <w:rPr>
+                <w:rFonts w:ascii="Times New Roman" w:hAnsi="Times New Roman" w:cs="Times New Roman"/>
+                <w:color w:val="000000"/>
+                <w:sz w:val="20"/>
+                <w:szCs w:val="20"/>
+              </w:rPr>
+              <w:t>85</w:t>
+            </w:r>
           </w:p>
         </w:tc>
         <w:tc>
@@ -16509,10 +16838,20 @@
               <w:jc w:val="center"/>
               <w:rPr>
                 <w:rFonts w:ascii="Times New Roman" w:hAnsi="Times New Roman" w:cs="Times New Roman"/>
-                <w:sz w:val="20"/>
-                <w:szCs w:val="20"/>
-              </w:rPr>
-            </w:pPr>
+                <w:color w:val="000000"/>
+                <w:sz w:val="20"/>
+                <w:szCs w:val="20"/>
+              </w:rPr>
+            </w:pPr>
+            <w:r>
+              <w:rPr>
+                <w:rFonts w:ascii="Times New Roman" w:hAnsi="Times New Roman" w:cs="Times New Roman"/>
+                <w:color w:val="000000"/>
+                <w:sz w:val="20"/>
+                <w:szCs w:val="20"/>
+              </w:rPr>
+              <w:t>73</w:t>
+            </w:r>
           </w:p>
         </w:tc>
         <w:tc>
@@ -16533,10 +16872,20 @@
               <w:jc w:val="center"/>
               <w:rPr>
                 <w:rFonts w:ascii="Times New Roman" w:hAnsi="Times New Roman" w:cs="Times New Roman"/>
-                <w:sz w:val="20"/>
-                <w:szCs w:val="20"/>
-              </w:rPr>
-            </w:pPr>
+                <w:color w:val="000000"/>
+                <w:sz w:val="20"/>
+                <w:szCs w:val="20"/>
+              </w:rPr>
+            </w:pPr>
+            <w:r>
+              <w:rPr>
+                <w:rFonts w:ascii="Times New Roman" w:hAnsi="Times New Roman" w:cs="Times New Roman"/>
+                <w:color w:val="000000"/>
+                <w:sz w:val="20"/>
+                <w:szCs w:val="20"/>
+              </w:rPr>
+              <w:t>99</w:t>
+            </w:r>
           </w:p>
         </w:tc>
         <w:tc>
@@ -16557,10 +16906,20 @@
               <w:jc w:val="center"/>
               <w:rPr>
                 <w:rFonts w:ascii="Times New Roman" w:hAnsi="Times New Roman" w:cs="Times New Roman"/>
-                <w:sz w:val="20"/>
-                <w:szCs w:val="20"/>
-              </w:rPr>
-            </w:pPr>
+                <w:color w:val="000000"/>
+                <w:sz w:val="20"/>
+                <w:szCs w:val="20"/>
+              </w:rPr>
+            </w:pPr>
+            <w:r>
+              <w:rPr>
+                <w:rFonts w:ascii="Times New Roman" w:hAnsi="Times New Roman" w:cs="Times New Roman"/>
+                <w:color w:val="000000"/>
+                <w:sz w:val="20"/>
+                <w:szCs w:val="20"/>
+              </w:rPr>
+              <w:t>12</w:t>
+            </w:r>
           </w:p>
         </w:tc>
         <w:tc>
@@ -16581,10 +16940,20 @@
               <w:jc w:val="center"/>
               <w:rPr>
                 <w:rFonts w:ascii="Times New Roman" w:hAnsi="Times New Roman" w:cs="Times New Roman"/>
-                <w:sz w:val="20"/>
-                <w:szCs w:val="20"/>
-              </w:rPr>
-            </w:pPr>
+                <w:color w:val="000000"/>
+                <w:sz w:val="20"/>
+                <w:szCs w:val="20"/>
+              </w:rPr>
+            </w:pPr>
+            <w:r>
+              <w:rPr>
+                <w:rFonts w:ascii="Times New Roman" w:hAnsi="Times New Roman" w:cs="Times New Roman"/>
+                <w:color w:val="000000"/>
+                <w:sz w:val="20"/>
+                <w:szCs w:val="20"/>
+              </w:rPr>
+              <w:t>73</w:t>
+            </w:r>
           </w:p>
         </w:tc>
         <w:tc>
@@ -16605,10 +16974,20 @@
               <w:jc w:val="center"/>
               <w:rPr>
                 <w:rFonts w:ascii="Times New Roman" w:hAnsi="Times New Roman" w:cs="Times New Roman"/>
-                <w:sz w:val="20"/>
-                <w:szCs w:val="20"/>
-              </w:rPr>
-            </w:pPr>
+                <w:color w:val="000000"/>
+                <w:sz w:val="20"/>
+                <w:szCs w:val="20"/>
+              </w:rPr>
+            </w:pPr>
+            <w:r>
+              <w:rPr>
+                <w:rFonts w:ascii="Times New Roman" w:hAnsi="Times New Roman" w:cs="Times New Roman"/>
+                <w:color w:val="000000"/>
+                <w:sz w:val="20"/>
+                <w:szCs w:val="20"/>
+              </w:rPr>
+              <w:t>86</w:t>
+            </w:r>
           </w:p>
         </w:tc>
         <w:tc>
@@ -16641,7 +17020,7 @@
                 <w:sz w:val="20"/>
                 <w:szCs w:val="20"/>
               </w:rPr>
-              <w:t> </w:t>
+              <w:t>30</w:t>
             </w:r>
           </w:p>
         </w:tc>
@@ -16679,7 +17058,27 @@
                 <w:sz w:val="20"/>
                 <w:szCs w:val="20"/>
               </w:rPr>
-              <w:t xml:space="preserve">  Youden's: test set</w:t>
+              <w:t xml:space="preserve">  </w:t>
+            </w:r>
+            <w:proofErr w:type="spellStart"/>
+            <w:r>
+              <w:rPr>
+                <w:rFonts w:ascii="Times New Roman" w:hAnsi="Times New Roman" w:cs="Times New Roman"/>
+                <w:color w:val="000000"/>
+                <w:sz w:val="20"/>
+                <w:szCs w:val="20"/>
+              </w:rPr>
+              <w:t>Youden's</w:t>
+            </w:r>
+            <w:proofErr w:type="spellEnd"/>
+            <w:r>
+              <w:rPr>
+                <w:rFonts w:ascii="Times New Roman" w:hAnsi="Times New Roman" w:cs="Times New Roman"/>
+                <w:color w:val="000000"/>
+                <w:sz w:val="20"/>
+                <w:szCs w:val="20"/>
+              </w:rPr>
+              <w:t>: training set</w:t>
             </w:r>
           </w:p>
         </w:tc>
@@ -16713,7 +17112,7 @@
                 <w:sz w:val="20"/>
                 <w:szCs w:val="20"/>
               </w:rPr>
-              <w:t>0.4</w:t>
+              <w:t>0.44</w:t>
             </w:r>
           </w:p>
         </w:tc>
@@ -16747,7 +17146,7 @@
                 <w:sz w:val="20"/>
                 <w:szCs w:val="20"/>
               </w:rPr>
-              <w:t>85</w:t>
+              <w:t>83</w:t>
             </w:r>
           </w:p>
         </w:tc>
@@ -16781,7 +17180,7 @@
                 <w:sz w:val="20"/>
                 <w:szCs w:val="20"/>
               </w:rPr>
-              <w:t>73</w:t>
+              <w:t>77</w:t>
             </w:r>
           </w:p>
         </w:tc>
@@ -16815,7 +17214,7 @@
                 <w:sz w:val="20"/>
                 <w:szCs w:val="20"/>
               </w:rPr>
-              <w:t>99</w:t>
+              <w:t>82</w:t>
             </w:r>
           </w:p>
         </w:tc>
@@ -16849,7 +17248,7 @@
                 <w:sz w:val="20"/>
                 <w:szCs w:val="20"/>
               </w:rPr>
-              <w:t>12</w:t>
+              <w:t>78</w:t>
             </w:r>
           </w:p>
         </w:tc>
@@ -16883,7 +17282,7 @@
                 <w:sz w:val="20"/>
                 <w:szCs w:val="20"/>
               </w:rPr>
-              <w:t>73</w:t>
+              <w:t>80</w:t>
             </w:r>
           </w:p>
         </w:tc>
@@ -16989,7 +17388,7 @@
                 <w:sz w:val="20"/>
                 <w:szCs w:val="20"/>
               </w:rPr>
-              <w:t xml:space="preserve">  Youden's: training set</w:t>
+              <w:t xml:space="preserve">  Training set prevalence</w:t>
             </w:r>
           </w:p>
         </w:tc>
@@ -17023,7 +17422,7 @@
                 <w:sz w:val="20"/>
                 <w:szCs w:val="20"/>
               </w:rPr>
-              <w:t>0.44</w:t>
+              <w:t>0.5</w:t>
             </w:r>
           </w:p>
         </w:tc>
@@ -17057,7 +17456,7 @@
                 <w:sz w:val="20"/>
                 <w:szCs w:val="20"/>
               </w:rPr>
-              <w:t>83</w:t>
+              <w:t>75</w:t>
             </w:r>
           </w:p>
         </w:tc>
@@ -17091,7 +17490,7 @@
                 <w:sz w:val="20"/>
                 <w:szCs w:val="20"/>
               </w:rPr>
-              <w:t>77</w:t>
+              <w:t>81</w:t>
             </w:r>
           </w:p>
         </w:tc>
@@ -17125,7 +17524,7 @@
                 <w:sz w:val="20"/>
                 <w:szCs w:val="20"/>
               </w:rPr>
-              <w:t>82</w:t>
+              <w:t>99</w:t>
             </w:r>
           </w:p>
         </w:tc>
@@ -17159,7 +17558,7 @@
                 <w:sz w:val="20"/>
                 <w:szCs w:val="20"/>
               </w:rPr>
-              <w:t>78</w:t>
+              <w:t>14</w:t>
             </w:r>
           </w:p>
         </w:tc>
@@ -17193,7 +17592,7 @@
                 <w:sz w:val="20"/>
                 <w:szCs w:val="20"/>
               </w:rPr>
-              <w:t>80</w:t>
+              <w:t>81</w:t>
             </w:r>
           </w:p>
         </w:tc>
@@ -17287,19 +17686,23 @@
             <w:pPr>
               <w:rPr>
                 <w:rFonts w:ascii="Times New Roman" w:hAnsi="Times New Roman" w:cs="Times New Roman"/>
-                <w:color w:val="000000"/>
-                <w:sz w:val="20"/>
-                <w:szCs w:val="20"/>
-              </w:rPr>
-            </w:pPr>
-            <w:r>
-              <w:rPr>
-                <w:rFonts w:ascii="Times New Roman" w:hAnsi="Times New Roman" w:cs="Times New Roman"/>
-                <w:color w:val="000000"/>
-                <w:sz w:val="20"/>
-                <w:szCs w:val="20"/>
-              </w:rPr>
-              <w:t xml:space="preserve">  Training set prevalence</w:t>
+                <w:b/>
+                <w:bCs/>
+                <w:color w:val="000000"/>
+                <w:sz w:val="20"/>
+                <w:szCs w:val="20"/>
+              </w:rPr>
+            </w:pPr>
+            <w:r>
+              <w:rPr>
+                <w:rFonts w:ascii="Times New Roman" w:hAnsi="Times New Roman" w:cs="Times New Roman"/>
+                <w:b/>
+                <w:bCs/>
+                <w:color w:val="000000"/>
+                <w:sz w:val="20"/>
+                <w:szCs w:val="20"/>
+              </w:rPr>
+              <w:t>Over-sampled</w:t>
             </w:r>
           </w:p>
         </w:tc>
@@ -17318,23 +17721,15 @@
           </w:tcPr>
           <w:p>
             <w:pPr>
-              <w:jc w:val="center"/>
-              <w:rPr>
-                <w:rFonts w:ascii="Times New Roman" w:hAnsi="Times New Roman" w:cs="Times New Roman"/>
-                <w:color w:val="000000"/>
-                <w:sz w:val="20"/>
-                <w:szCs w:val="20"/>
-              </w:rPr>
-            </w:pPr>
-            <w:r>
-              <w:rPr>
-                <w:rFonts w:ascii="Times New Roman" w:hAnsi="Times New Roman" w:cs="Times New Roman"/>
-                <w:color w:val="000000"/>
-                <w:sz w:val="20"/>
-                <w:szCs w:val="20"/>
-              </w:rPr>
-              <w:t>0.5</w:t>
-            </w:r>
+              <w:rPr>
+                <w:rFonts w:ascii="Times New Roman" w:hAnsi="Times New Roman" w:cs="Times New Roman"/>
+                <w:b/>
+                <w:bCs/>
+                <w:color w:val="000000"/>
+                <w:sz w:val="20"/>
+                <w:szCs w:val="20"/>
+              </w:rPr>
+            </w:pPr>
           </w:p>
         </w:tc>
         <w:tc>
@@ -17355,20 +17750,10 @@
               <w:jc w:val="center"/>
               <w:rPr>
                 <w:rFonts w:ascii="Times New Roman" w:hAnsi="Times New Roman" w:cs="Times New Roman"/>
-                <w:color w:val="000000"/>
-                <w:sz w:val="20"/>
-                <w:szCs w:val="20"/>
-              </w:rPr>
-            </w:pPr>
-            <w:r>
-              <w:rPr>
-                <w:rFonts w:ascii="Times New Roman" w:hAnsi="Times New Roman" w:cs="Times New Roman"/>
-                <w:color w:val="000000"/>
-                <w:sz w:val="20"/>
-                <w:szCs w:val="20"/>
-              </w:rPr>
-              <w:t>75</w:t>
-            </w:r>
+                <w:sz w:val="20"/>
+                <w:szCs w:val="20"/>
+              </w:rPr>
+            </w:pPr>
           </w:p>
         </w:tc>
         <w:tc>
@@ -17389,20 +17774,10 @@
               <w:jc w:val="center"/>
               <w:rPr>
                 <w:rFonts w:ascii="Times New Roman" w:hAnsi="Times New Roman" w:cs="Times New Roman"/>
-                <w:color w:val="000000"/>
-                <w:sz w:val="20"/>
-                <w:szCs w:val="20"/>
-              </w:rPr>
-            </w:pPr>
-            <w:r>
-              <w:rPr>
-                <w:rFonts w:ascii="Times New Roman" w:hAnsi="Times New Roman" w:cs="Times New Roman"/>
-                <w:color w:val="000000"/>
-                <w:sz w:val="20"/>
-                <w:szCs w:val="20"/>
-              </w:rPr>
-              <w:t>81</w:t>
-            </w:r>
+                <w:sz w:val="20"/>
+                <w:szCs w:val="20"/>
+              </w:rPr>
+            </w:pPr>
           </w:p>
         </w:tc>
         <w:tc>
@@ -17423,20 +17798,10 @@
               <w:jc w:val="center"/>
               <w:rPr>
                 <w:rFonts w:ascii="Times New Roman" w:hAnsi="Times New Roman" w:cs="Times New Roman"/>
-                <w:color w:val="000000"/>
-                <w:sz w:val="20"/>
-                <w:szCs w:val="20"/>
-              </w:rPr>
-            </w:pPr>
-            <w:r>
-              <w:rPr>
-                <w:rFonts w:ascii="Times New Roman" w:hAnsi="Times New Roman" w:cs="Times New Roman"/>
-                <w:color w:val="000000"/>
-                <w:sz w:val="20"/>
-                <w:szCs w:val="20"/>
-              </w:rPr>
-              <w:t>99</w:t>
-            </w:r>
+                <w:sz w:val="20"/>
+                <w:szCs w:val="20"/>
+              </w:rPr>
+            </w:pPr>
           </w:p>
         </w:tc>
         <w:tc>
@@ -17457,20 +17822,10 @@
               <w:jc w:val="center"/>
               <w:rPr>
                 <w:rFonts w:ascii="Times New Roman" w:hAnsi="Times New Roman" w:cs="Times New Roman"/>
-                <w:color w:val="000000"/>
-                <w:sz w:val="20"/>
-                <w:szCs w:val="20"/>
-              </w:rPr>
-            </w:pPr>
-            <w:r>
-              <w:rPr>
-                <w:rFonts w:ascii="Times New Roman" w:hAnsi="Times New Roman" w:cs="Times New Roman"/>
-                <w:color w:val="000000"/>
-                <w:sz w:val="20"/>
-                <w:szCs w:val="20"/>
-              </w:rPr>
-              <w:t>14</w:t>
-            </w:r>
+                <w:sz w:val="20"/>
+                <w:szCs w:val="20"/>
+              </w:rPr>
+            </w:pPr>
           </w:p>
         </w:tc>
         <w:tc>
@@ -17491,20 +17846,10 @@
               <w:jc w:val="center"/>
               <w:rPr>
                 <w:rFonts w:ascii="Times New Roman" w:hAnsi="Times New Roman" w:cs="Times New Roman"/>
-                <w:color w:val="000000"/>
-                <w:sz w:val="20"/>
-                <w:szCs w:val="20"/>
-              </w:rPr>
-            </w:pPr>
-            <w:r>
-              <w:rPr>
-                <w:rFonts w:ascii="Times New Roman" w:hAnsi="Times New Roman" w:cs="Times New Roman"/>
-                <w:color w:val="000000"/>
-                <w:sz w:val="20"/>
-                <w:szCs w:val="20"/>
-              </w:rPr>
-              <w:t>81</w:t>
-            </w:r>
+                <w:sz w:val="20"/>
+                <w:szCs w:val="20"/>
+              </w:rPr>
+            </w:pPr>
           </w:p>
         </w:tc>
         <w:tc>
@@ -17525,20 +17870,10 @@
               <w:jc w:val="center"/>
               <w:rPr>
                 <w:rFonts w:ascii="Times New Roman" w:hAnsi="Times New Roman" w:cs="Times New Roman"/>
-                <w:color w:val="000000"/>
-                <w:sz w:val="20"/>
-                <w:szCs w:val="20"/>
-              </w:rPr>
-            </w:pPr>
-            <w:r>
-              <w:rPr>
-                <w:rFonts w:ascii="Times New Roman" w:hAnsi="Times New Roman" w:cs="Times New Roman"/>
-                <w:color w:val="000000"/>
-                <w:sz w:val="20"/>
-                <w:szCs w:val="20"/>
-              </w:rPr>
-              <w:t>86</w:t>
-            </w:r>
+                <w:sz w:val="20"/>
+                <w:szCs w:val="20"/>
+              </w:rPr>
+            </w:pPr>
           </w:p>
         </w:tc>
         <w:tc>
@@ -17559,19 +17894,23 @@
               <w:jc w:val="center"/>
               <w:rPr>
                 <w:rFonts w:ascii="Times New Roman" w:hAnsi="Times New Roman" w:cs="Times New Roman"/>
-                <w:color w:val="000000"/>
-                <w:sz w:val="20"/>
-                <w:szCs w:val="20"/>
-              </w:rPr>
-            </w:pPr>
-            <w:r>
-              <w:rPr>
-                <w:rFonts w:ascii="Times New Roman" w:hAnsi="Times New Roman" w:cs="Times New Roman"/>
-                <w:color w:val="000000"/>
-                <w:sz w:val="20"/>
-                <w:szCs w:val="20"/>
-              </w:rPr>
-              <w:t>30</w:t>
+                <w:b/>
+                <w:bCs/>
+                <w:color w:val="000000"/>
+                <w:sz w:val="20"/>
+                <w:szCs w:val="20"/>
+              </w:rPr>
+            </w:pPr>
+            <w:r>
+              <w:rPr>
+                <w:rFonts w:ascii="Times New Roman" w:hAnsi="Times New Roman" w:cs="Times New Roman"/>
+                <w:b/>
+                <w:bCs/>
+                <w:color w:val="000000"/>
+                <w:sz w:val="20"/>
+                <w:szCs w:val="20"/>
+              </w:rPr>
+              <w:t> </w:t>
             </w:r>
           </w:p>
         </w:tc>
@@ -17597,23 +17936,39 @@
             <w:pPr>
               <w:rPr>
                 <w:rFonts w:ascii="Times New Roman" w:hAnsi="Times New Roman" w:cs="Times New Roman"/>
-                <w:b/>
-                <w:bCs/>
-                <w:color w:val="000000"/>
-                <w:sz w:val="20"/>
-                <w:szCs w:val="20"/>
-              </w:rPr>
-            </w:pPr>
-            <w:r>
-              <w:rPr>
-                <w:rFonts w:ascii="Times New Roman" w:hAnsi="Times New Roman" w:cs="Times New Roman"/>
-                <w:b/>
-                <w:bCs/>
-                <w:color w:val="000000"/>
-                <w:sz w:val="20"/>
-                <w:szCs w:val="20"/>
-              </w:rPr>
-              <w:t>Over-sampled</w:t>
+                <w:color w:val="000000"/>
+                <w:sz w:val="20"/>
+                <w:szCs w:val="20"/>
+              </w:rPr>
+            </w:pPr>
+            <w:r>
+              <w:rPr>
+                <w:rFonts w:ascii="Times New Roman" w:hAnsi="Times New Roman" w:cs="Times New Roman"/>
+                <w:color w:val="000000"/>
+                <w:sz w:val="20"/>
+                <w:szCs w:val="20"/>
+              </w:rPr>
+              <w:t xml:space="preserve">  </w:t>
+            </w:r>
+            <w:proofErr w:type="spellStart"/>
+            <w:r>
+              <w:rPr>
+                <w:rFonts w:ascii="Times New Roman" w:hAnsi="Times New Roman" w:cs="Times New Roman"/>
+                <w:color w:val="000000"/>
+                <w:sz w:val="20"/>
+                <w:szCs w:val="20"/>
+              </w:rPr>
+              <w:t>Youden's</w:t>
+            </w:r>
+            <w:proofErr w:type="spellEnd"/>
+            <w:r>
+              <w:rPr>
+                <w:rFonts w:ascii="Times New Roman" w:hAnsi="Times New Roman" w:cs="Times New Roman"/>
+                <w:color w:val="000000"/>
+                <w:sz w:val="20"/>
+                <w:szCs w:val="20"/>
+              </w:rPr>
+              <w:t>: test set</w:t>
             </w:r>
           </w:p>
         </w:tc>
@@ -17632,15 +17987,23 @@
           </w:tcPr>
           <w:p>
             <w:pPr>
-              <w:rPr>
-                <w:rFonts w:ascii="Times New Roman" w:hAnsi="Times New Roman" w:cs="Times New Roman"/>
-                <w:b/>
-                <w:bCs/>
-                <w:color w:val="000000"/>
-                <w:sz w:val="20"/>
-                <w:szCs w:val="20"/>
-              </w:rPr>
-            </w:pPr>
+              <w:jc w:val="center"/>
+              <w:rPr>
+                <w:rFonts w:ascii="Times New Roman" w:hAnsi="Times New Roman" w:cs="Times New Roman"/>
+                <w:color w:val="000000"/>
+                <w:sz w:val="20"/>
+                <w:szCs w:val="20"/>
+              </w:rPr>
+            </w:pPr>
+            <w:r>
+              <w:rPr>
+                <w:rFonts w:ascii="Times New Roman" w:hAnsi="Times New Roman" w:cs="Times New Roman"/>
+                <w:color w:val="000000"/>
+                <w:sz w:val="20"/>
+                <w:szCs w:val="20"/>
+              </w:rPr>
+              <w:t>0.4</w:t>
+            </w:r>
           </w:p>
         </w:tc>
         <w:tc>
@@ -17661,10 +18024,20 @@
               <w:jc w:val="center"/>
               <w:rPr>
                 <w:rFonts w:ascii="Times New Roman" w:hAnsi="Times New Roman" w:cs="Times New Roman"/>
-                <w:sz w:val="20"/>
-                <w:szCs w:val="20"/>
-              </w:rPr>
-            </w:pPr>
+                <w:color w:val="000000"/>
+                <w:sz w:val="20"/>
+                <w:szCs w:val="20"/>
+              </w:rPr>
+            </w:pPr>
+            <w:r>
+              <w:rPr>
+                <w:rFonts w:ascii="Times New Roman" w:hAnsi="Times New Roman" w:cs="Times New Roman"/>
+                <w:color w:val="000000"/>
+                <w:sz w:val="20"/>
+                <w:szCs w:val="20"/>
+              </w:rPr>
+              <w:t>85</w:t>
+            </w:r>
           </w:p>
         </w:tc>
         <w:tc>
@@ -17685,10 +18058,20 @@
               <w:jc w:val="center"/>
               <w:rPr>
                 <w:rFonts w:ascii="Times New Roman" w:hAnsi="Times New Roman" w:cs="Times New Roman"/>
-                <w:sz w:val="20"/>
-                <w:szCs w:val="20"/>
-              </w:rPr>
-            </w:pPr>
+                <w:color w:val="000000"/>
+                <w:sz w:val="20"/>
+                <w:szCs w:val="20"/>
+              </w:rPr>
+            </w:pPr>
+            <w:r>
+              <w:rPr>
+                <w:rFonts w:ascii="Times New Roman" w:hAnsi="Times New Roman" w:cs="Times New Roman"/>
+                <w:color w:val="000000"/>
+                <w:sz w:val="20"/>
+                <w:szCs w:val="20"/>
+              </w:rPr>
+              <w:t>74</w:t>
+            </w:r>
           </w:p>
         </w:tc>
         <w:tc>
@@ -17709,10 +18092,20 @@
               <w:jc w:val="center"/>
               <w:rPr>
                 <w:rFonts w:ascii="Times New Roman" w:hAnsi="Times New Roman" w:cs="Times New Roman"/>
-                <w:sz w:val="20"/>
-                <w:szCs w:val="20"/>
-              </w:rPr>
-            </w:pPr>
+                <w:color w:val="000000"/>
+                <w:sz w:val="20"/>
+                <w:szCs w:val="20"/>
+              </w:rPr>
+            </w:pPr>
+            <w:r>
+              <w:rPr>
+                <w:rFonts w:ascii="Times New Roman" w:hAnsi="Times New Roman" w:cs="Times New Roman"/>
+                <w:color w:val="000000"/>
+                <w:sz w:val="20"/>
+                <w:szCs w:val="20"/>
+              </w:rPr>
+              <w:t>99</w:t>
+            </w:r>
           </w:p>
         </w:tc>
         <w:tc>
@@ -17733,10 +18126,20 @@
               <w:jc w:val="center"/>
               <w:rPr>
                 <w:rFonts w:ascii="Times New Roman" w:hAnsi="Times New Roman" w:cs="Times New Roman"/>
-                <w:sz w:val="20"/>
-                <w:szCs w:val="20"/>
-              </w:rPr>
-            </w:pPr>
+                <w:color w:val="000000"/>
+                <w:sz w:val="20"/>
+                <w:szCs w:val="20"/>
+              </w:rPr>
+            </w:pPr>
+            <w:r>
+              <w:rPr>
+                <w:rFonts w:ascii="Times New Roman" w:hAnsi="Times New Roman" w:cs="Times New Roman"/>
+                <w:color w:val="000000"/>
+                <w:sz w:val="20"/>
+                <w:szCs w:val="20"/>
+              </w:rPr>
+              <w:t>12</w:t>
+            </w:r>
           </w:p>
         </w:tc>
         <w:tc>
@@ -17757,10 +18160,20 @@
               <w:jc w:val="center"/>
               <w:rPr>
                 <w:rFonts w:ascii="Times New Roman" w:hAnsi="Times New Roman" w:cs="Times New Roman"/>
-                <w:sz w:val="20"/>
-                <w:szCs w:val="20"/>
-              </w:rPr>
-            </w:pPr>
+                <w:color w:val="000000"/>
+                <w:sz w:val="20"/>
+                <w:szCs w:val="20"/>
+              </w:rPr>
+            </w:pPr>
+            <w:r>
+              <w:rPr>
+                <w:rFonts w:ascii="Times New Roman" w:hAnsi="Times New Roman" w:cs="Times New Roman"/>
+                <w:color w:val="000000"/>
+                <w:sz w:val="20"/>
+                <w:szCs w:val="20"/>
+              </w:rPr>
+              <w:t>74</w:t>
+            </w:r>
           </w:p>
         </w:tc>
         <w:tc>
@@ -17781,10 +18194,20 @@
               <w:jc w:val="center"/>
               <w:rPr>
                 <w:rFonts w:ascii="Times New Roman" w:hAnsi="Times New Roman" w:cs="Times New Roman"/>
-                <w:sz w:val="20"/>
-                <w:szCs w:val="20"/>
-              </w:rPr>
-            </w:pPr>
+                <w:color w:val="000000"/>
+                <w:sz w:val="20"/>
+                <w:szCs w:val="20"/>
+              </w:rPr>
+            </w:pPr>
+            <w:r>
+              <w:rPr>
+                <w:rFonts w:ascii="Times New Roman" w:hAnsi="Times New Roman" w:cs="Times New Roman"/>
+                <w:color w:val="000000"/>
+                <w:sz w:val="20"/>
+                <w:szCs w:val="20"/>
+              </w:rPr>
+              <w:t>86</w:t>
+            </w:r>
           </w:p>
         </w:tc>
         <w:tc>
@@ -17805,23 +18228,19 @@
               <w:jc w:val="center"/>
               <w:rPr>
                 <w:rFonts w:ascii="Times New Roman" w:hAnsi="Times New Roman" w:cs="Times New Roman"/>
-                <w:b/>
-                <w:bCs/>
-                <w:color w:val="000000"/>
-                <w:sz w:val="20"/>
-                <w:szCs w:val="20"/>
-              </w:rPr>
-            </w:pPr>
-            <w:r>
-              <w:rPr>
-                <w:rFonts w:ascii="Times New Roman" w:hAnsi="Times New Roman" w:cs="Times New Roman"/>
-                <w:b/>
-                <w:bCs/>
-                <w:color w:val="000000"/>
-                <w:sz w:val="20"/>
-                <w:szCs w:val="20"/>
-              </w:rPr>
-              <w:t> </w:t>
+                <w:color w:val="000000"/>
+                <w:sz w:val="20"/>
+                <w:szCs w:val="20"/>
+              </w:rPr>
+            </w:pPr>
+            <w:r>
+              <w:rPr>
+                <w:rFonts w:ascii="Times New Roman" w:hAnsi="Times New Roman" w:cs="Times New Roman"/>
+                <w:color w:val="000000"/>
+                <w:sz w:val="20"/>
+                <w:szCs w:val="20"/>
+              </w:rPr>
+              <w:t>34</w:t>
             </w:r>
           </w:p>
         </w:tc>
@@ -17859,7 +18278,27 @@
                 <w:sz w:val="20"/>
                 <w:szCs w:val="20"/>
               </w:rPr>
-              <w:t xml:space="preserve">  Youden's: test set</w:t>
+              <w:t xml:space="preserve">  </w:t>
+            </w:r>
+            <w:proofErr w:type="spellStart"/>
+            <w:r>
+              <w:rPr>
+                <w:rFonts w:ascii="Times New Roman" w:hAnsi="Times New Roman" w:cs="Times New Roman"/>
+                <w:color w:val="000000"/>
+                <w:sz w:val="20"/>
+                <w:szCs w:val="20"/>
+              </w:rPr>
+              <w:t>Youden's</w:t>
+            </w:r>
+            <w:proofErr w:type="spellEnd"/>
+            <w:r>
+              <w:rPr>
+                <w:rFonts w:ascii="Times New Roman" w:hAnsi="Times New Roman" w:cs="Times New Roman"/>
+                <w:color w:val="000000"/>
+                <w:sz w:val="20"/>
+                <w:szCs w:val="20"/>
+              </w:rPr>
+              <w:t>: training set</w:t>
             </w:r>
           </w:p>
         </w:tc>
@@ -17893,7 +18332,7 @@
                 <w:sz w:val="20"/>
                 <w:szCs w:val="20"/>
               </w:rPr>
-              <w:t>0.4</w:t>
+              <w:t>0.46</w:t>
             </w:r>
           </w:p>
         </w:tc>
@@ -17927,7 +18366,7 @@
                 <w:sz w:val="20"/>
                 <w:szCs w:val="20"/>
               </w:rPr>
-              <w:t>85</w:t>
+              <w:t>82</w:t>
             </w:r>
           </w:p>
         </w:tc>
@@ -17961,7 +18400,7 @@
                 <w:sz w:val="20"/>
                 <w:szCs w:val="20"/>
               </w:rPr>
-              <w:t>74</w:t>
+              <w:t>77</w:t>
             </w:r>
           </w:p>
         </w:tc>
@@ -17995,7 +18434,7 @@
                 <w:sz w:val="20"/>
                 <w:szCs w:val="20"/>
               </w:rPr>
-              <w:t>99</w:t>
+              <w:t>81</w:t>
             </w:r>
           </w:p>
         </w:tc>
@@ -18029,7 +18468,7 @@
                 <w:sz w:val="20"/>
                 <w:szCs w:val="20"/>
               </w:rPr>
-              <w:t>12</w:t>
+              <w:t>78</w:t>
             </w:r>
           </w:p>
         </w:tc>
@@ -18063,7 +18502,7 @@
                 <w:sz w:val="20"/>
                 <w:szCs w:val="20"/>
               </w:rPr>
-              <w:t>74</w:t>
+              <w:t>80</w:t>
             </w:r>
           </w:p>
         </w:tc>
@@ -18097,7 +18536,7 @@
                 <w:sz w:val="20"/>
                 <w:szCs w:val="20"/>
               </w:rPr>
-              <w:t>86</w:t>
+              <w:t>87</w:t>
             </w:r>
           </w:p>
         </w:tc>
@@ -18169,7 +18608,7 @@
                 <w:sz w:val="20"/>
                 <w:szCs w:val="20"/>
               </w:rPr>
-              <w:t xml:space="preserve">  Youden's: training set</w:t>
+              <w:t xml:space="preserve">  Training set prevalence</w:t>
             </w:r>
           </w:p>
         </w:tc>
@@ -18203,7 +18642,7 @@
                 <w:sz w:val="20"/>
                 <w:szCs w:val="20"/>
               </w:rPr>
-              <w:t>0.46</w:t>
+              <w:t>0.5</w:t>
             </w:r>
           </w:p>
         </w:tc>
@@ -18237,13 +18676,47 @@
                 <w:sz w:val="20"/>
                 <w:szCs w:val="20"/>
               </w:rPr>
+              <w:t>75</w:t>
+            </w:r>
+          </w:p>
+        </w:tc>
+        <w:tc>
+          <w:tcPr>
+            <w:tcW w:w="1170" w:type="dxa"/>
+            <w:tcBorders>
+              <w:top w:val="nil"/>
+              <w:left w:val="nil"/>
+              <w:bottom w:val="nil"/>
+              <w:right w:val="nil"/>
+            </w:tcBorders>
+            <w:shd w:val="clear" w:color="auto" w:fill="auto"/>
+            <w:vAlign w:val="center"/>
+            <w:hideMark/>
+          </w:tcPr>
+          <w:p>
+            <w:pPr>
+              <w:jc w:val="center"/>
+              <w:rPr>
+                <w:rFonts w:ascii="Times New Roman" w:hAnsi="Times New Roman" w:cs="Times New Roman"/>
+                <w:color w:val="000000"/>
+                <w:sz w:val="20"/>
+                <w:szCs w:val="20"/>
+              </w:rPr>
+            </w:pPr>
+            <w:r>
+              <w:rPr>
+                <w:rFonts w:ascii="Times New Roman" w:hAnsi="Times New Roman" w:cs="Times New Roman"/>
+                <w:color w:val="000000"/>
+                <w:sz w:val="20"/>
+                <w:szCs w:val="20"/>
+              </w:rPr>
               <w:t>82</w:t>
             </w:r>
           </w:p>
         </w:tc>
         <w:tc>
           <w:tcPr>
-            <w:tcW w:w="1170" w:type="dxa"/>
+            <w:tcW w:w="630" w:type="dxa"/>
             <w:tcBorders>
               <w:top w:val="nil"/>
               <w:left w:val="nil"/>
@@ -18271,7 +18744,7 @@
                 <w:sz w:val="20"/>
                 <w:szCs w:val="20"/>
               </w:rPr>
-              <w:t>77</w:t>
+              <w:t>99</w:t>
             </w:r>
           </w:p>
         </w:tc>
@@ -18305,13 +18778,47 @@
                 <w:sz w:val="20"/>
                 <w:szCs w:val="20"/>
               </w:rPr>
+              <w:t>15</w:t>
+            </w:r>
+          </w:p>
+        </w:tc>
+        <w:tc>
+          <w:tcPr>
+            <w:tcW w:w="1080" w:type="dxa"/>
+            <w:tcBorders>
+              <w:top w:val="nil"/>
+              <w:left w:val="nil"/>
+              <w:bottom w:val="nil"/>
+              <w:right w:val="nil"/>
+            </w:tcBorders>
+            <w:shd w:val="clear" w:color="auto" w:fill="auto"/>
+            <w:vAlign w:val="center"/>
+            <w:hideMark/>
+          </w:tcPr>
+          <w:p>
+            <w:pPr>
+              <w:jc w:val="center"/>
+              <w:rPr>
+                <w:rFonts w:ascii="Times New Roman" w:hAnsi="Times New Roman" w:cs="Times New Roman"/>
+                <w:color w:val="000000"/>
+                <w:sz w:val="20"/>
+                <w:szCs w:val="20"/>
+              </w:rPr>
+            </w:pPr>
+            <w:r>
+              <w:rPr>
+                <w:rFonts w:ascii="Times New Roman" w:hAnsi="Times New Roman" w:cs="Times New Roman"/>
+                <w:color w:val="000000"/>
+                <w:sz w:val="20"/>
+                <w:szCs w:val="20"/>
+              </w:rPr>
               <w:t>81</w:t>
             </w:r>
           </w:p>
         </w:tc>
         <w:tc>
           <w:tcPr>
-            <w:tcW w:w="630" w:type="dxa"/>
+            <w:tcW w:w="720" w:type="dxa"/>
             <w:tcBorders>
               <w:top w:val="nil"/>
               <w:left w:val="nil"/>
@@ -18339,75 +18846,7 @@
                 <w:sz w:val="20"/>
                 <w:szCs w:val="20"/>
               </w:rPr>
-              <w:t>78</w:t>
-            </w:r>
-          </w:p>
-        </w:tc>
-        <w:tc>
-          <w:tcPr>
-            <w:tcW w:w="1080" w:type="dxa"/>
-            <w:tcBorders>
-              <w:top w:val="nil"/>
-              <w:left w:val="nil"/>
-              <w:bottom w:val="nil"/>
-              <w:right w:val="nil"/>
-            </w:tcBorders>
-            <w:shd w:val="clear" w:color="auto" w:fill="auto"/>
-            <w:vAlign w:val="center"/>
-            <w:hideMark/>
-          </w:tcPr>
-          <w:p>
-            <w:pPr>
-              <w:jc w:val="center"/>
-              <w:rPr>
-                <w:rFonts w:ascii="Times New Roman" w:hAnsi="Times New Roman" w:cs="Times New Roman"/>
-                <w:color w:val="000000"/>
-                <w:sz w:val="20"/>
-                <w:szCs w:val="20"/>
-              </w:rPr>
-            </w:pPr>
-            <w:r>
-              <w:rPr>
-                <w:rFonts w:ascii="Times New Roman" w:hAnsi="Times New Roman" w:cs="Times New Roman"/>
-                <w:color w:val="000000"/>
-                <w:sz w:val="20"/>
-                <w:szCs w:val="20"/>
-              </w:rPr>
-              <w:t>80</w:t>
-            </w:r>
-          </w:p>
-        </w:tc>
-        <w:tc>
-          <w:tcPr>
-            <w:tcW w:w="720" w:type="dxa"/>
-            <w:tcBorders>
-              <w:top w:val="nil"/>
-              <w:left w:val="nil"/>
-              <w:bottom w:val="nil"/>
-              <w:right w:val="nil"/>
-            </w:tcBorders>
-            <w:shd w:val="clear" w:color="auto" w:fill="auto"/>
-            <w:vAlign w:val="center"/>
-            <w:hideMark/>
-          </w:tcPr>
-          <w:p>
-            <w:pPr>
-              <w:jc w:val="center"/>
-              <w:rPr>
-                <w:rFonts w:ascii="Times New Roman" w:hAnsi="Times New Roman" w:cs="Times New Roman"/>
-                <w:color w:val="000000"/>
-                <w:sz w:val="20"/>
-                <w:szCs w:val="20"/>
-              </w:rPr>
-            </w:pPr>
-            <w:r>
-              <w:rPr>
-                <w:rFonts w:ascii="Times New Roman" w:hAnsi="Times New Roman" w:cs="Times New Roman"/>
-                <w:color w:val="000000"/>
-                <w:sz w:val="20"/>
-                <w:szCs w:val="20"/>
-              </w:rPr>
-              <w:t>87</w:t>
+              <w:t>86</w:t>
             </w:r>
           </w:p>
         </w:tc>
@@ -18467,19 +18906,23 @@
             <w:pPr>
               <w:rPr>
                 <w:rFonts w:ascii="Times New Roman" w:hAnsi="Times New Roman" w:cs="Times New Roman"/>
-                <w:color w:val="000000"/>
-                <w:sz w:val="20"/>
-                <w:szCs w:val="20"/>
-              </w:rPr>
-            </w:pPr>
-            <w:r>
-              <w:rPr>
-                <w:rFonts w:ascii="Times New Roman" w:hAnsi="Times New Roman" w:cs="Times New Roman"/>
-                <w:color w:val="000000"/>
-                <w:sz w:val="20"/>
-                <w:szCs w:val="20"/>
-              </w:rPr>
-              <w:t xml:space="preserve">  Training set prevalence</w:t>
+                <w:b/>
+                <w:bCs/>
+                <w:color w:val="000000"/>
+                <w:sz w:val="20"/>
+                <w:szCs w:val="20"/>
+              </w:rPr>
+            </w:pPr>
+            <w:r>
+              <w:rPr>
+                <w:rFonts w:ascii="Times New Roman" w:hAnsi="Times New Roman" w:cs="Times New Roman"/>
+                <w:b/>
+                <w:bCs/>
+                <w:color w:val="000000"/>
+                <w:sz w:val="20"/>
+                <w:szCs w:val="20"/>
+              </w:rPr>
+              <w:t>SMOTE sampled</w:t>
             </w:r>
           </w:p>
         </w:tc>
@@ -18498,23 +18941,15 @@
           </w:tcPr>
           <w:p>
             <w:pPr>
-              <w:jc w:val="center"/>
-              <w:rPr>
-                <w:rFonts w:ascii="Times New Roman" w:hAnsi="Times New Roman" w:cs="Times New Roman"/>
-                <w:color w:val="000000"/>
-                <w:sz w:val="20"/>
-                <w:szCs w:val="20"/>
-              </w:rPr>
-            </w:pPr>
-            <w:r>
-              <w:rPr>
-                <w:rFonts w:ascii="Times New Roman" w:hAnsi="Times New Roman" w:cs="Times New Roman"/>
-                <w:color w:val="000000"/>
-                <w:sz w:val="20"/>
-                <w:szCs w:val="20"/>
-              </w:rPr>
-              <w:t>0.5</w:t>
-            </w:r>
+              <w:rPr>
+                <w:rFonts w:ascii="Times New Roman" w:hAnsi="Times New Roman" w:cs="Times New Roman"/>
+                <w:b/>
+                <w:bCs/>
+                <w:color w:val="000000"/>
+                <w:sz w:val="20"/>
+                <w:szCs w:val="20"/>
+              </w:rPr>
+            </w:pPr>
           </w:p>
         </w:tc>
         <w:tc>
@@ -18535,20 +18970,10 @@
               <w:jc w:val="center"/>
               <w:rPr>
                 <w:rFonts w:ascii="Times New Roman" w:hAnsi="Times New Roman" w:cs="Times New Roman"/>
-                <w:color w:val="000000"/>
-                <w:sz w:val="20"/>
-                <w:szCs w:val="20"/>
-              </w:rPr>
-            </w:pPr>
-            <w:r>
-              <w:rPr>
-                <w:rFonts w:ascii="Times New Roman" w:hAnsi="Times New Roman" w:cs="Times New Roman"/>
-                <w:color w:val="000000"/>
-                <w:sz w:val="20"/>
-                <w:szCs w:val="20"/>
-              </w:rPr>
-              <w:t>75</w:t>
-            </w:r>
+                <w:sz w:val="20"/>
+                <w:szCs w:val="20"/>
+              </w:rPr>
+            </w:pPr>
           </w:p>
         </w:tc>
         <w:tc>
@@ -18569,20 +18994,10 @@
               <w:jc w:val="center"/>
               <w:rPr>
                 <w:rFonts w:ascii="Times New Roman" w:hAnsi="Times New Roman" w:cs="Times New Roman"/>
-                <w:color w:val="000000"/>
-                <w:sz w:val="20"/>
-                <w:szCs w:val="20"/>
-              </w:rPr>
-            </w:pPr>
-            <w:r>
-              <w:rPr>
-                <w:rFonts w:ascii="Times New Roman" w:hAnsi="Times New Roman" w:cs="Times New Roman"/>
-                <w:color w:val="000000"/>
-                <w:sz w:val="20"/>
-                <w:szCs w:val="20"/>
-              </w:rPr>
-              <w:t>82</w:t>
-            </w:r>
+                <w:sz w:val="20"/>
+                <w:szCs w:val="20"/>
+              </w:rPr>
+            </w:pPr>
           </w:p>
         </w:tc>
         <w:tc>
@@ -18603,20 +19018,10 @@
               <w:jc w:val="center"/>
               <w:rPr>
                 <w:rFonts w:ascii="Times New Roman" w:hAnsi="Times New Roman" w:cs="Times New Roman"/>
-                <w:color w:val="000000"/>
-                <w:sz w:val="20"/>
-                <w:szCs w:val="20"/>
-              </w:rPr>
-            </w:pPr>
-            <w:r>
-              <w:rPr>
-                <w:rFonts w:ascii="Times New Roman" w:hAnsi="Times New Roman" w:cs="Times New Roman"/>
-                <w:color w:val="000000"/>
-                <w:sz w:val="20"/>
-                <w:szCs w:val="20"/>
-              </w:rPr>
-              <w:t>99</w:t>
-            </w:r>
+                <w:sz w:val="20"/>
+                <w:szCs w:val="20"/>
+              </w:rPr>
+            </w:pPr>
           </w:p>
         </w:tc>
         <w:tc>
@@ -18637,20 +19042,10 @@
               <w:jc w:val="center"/>
               <w:rPr>
                 <w:rFonts w:ascii="Times New Roman" w:hAnsi="Times New Roman" w:cs="Times New Roman"/>
-                <w:color w:val="000000"/>
-                <w:sz w:val="20"/>
-                <w:szCs w:val="20"/>
-              </w:rPr>
-            </w:pPr>
-            <w:r>
-              <w:rPr>
-                <w:rFonts w:ascii="Times New Roman" w:hAnsi="Times New Roman" w:cs="Times New Roman"/>
-                <w:color w:val="000000"/>
-                <w:sz w:val="20"/>
-                <w:szCs w:val="20"/>
-              </w:rPr>
-              <w:t>15</w:t>
-            </w:r>
+                <w:sz w:val="20"/>
+                <w:szCs w:val="20"/>
+              </w:rPr>
+            </w:pPr>
           </w:p>
         </w:tc>
         <w:tc>
@@ -18671,20 +19066,10 @@
               <w:jc w:val="center"/>
               <w:rPr>
                 <w:rFonts w:ascii="Times New Roman" w:hAnsi="Times New Roman" w:cs="Times New Roman"/>
-                <w:color w:val="000000"/>
-                <w:sz w:val="20"/>
-                <w:szCs w:val="20"/>
-              </w:rPr>
-            </w:pPr>
-            <w:r>
-              <w:rPr>
-                <w:rFonts w:ascii="Times New Roman" w:hAnsi="Times New Roman" w:cs="Times New Roman"/>
-                <w:color w:val="000000"/>
-                <w:sz w:val="20"/>
-                <w:szCs w:val="20"/>
-              </w:rPr>
-              <w:t>81</w:t>
-            </w:r>
+                <w:sz w:val="20"/>
+                <w:szCs w:val="20"/>
+              </w:rPr>
+            </w:pPr>
           </w:p>
         </w:tc>
         <w:tc>
@@ -18705,20 +19090,10 @@
               <w:jc w:val="center"/>
               <w:rPr>
                 <w:rFonts w:ascii="Times New Roman" w:hAnsi="Times New Roman" w:cs="Times New Roman"/>
-                <w:color w:val="000000"/>
-                <w:sz w:val="20"/>
-                <w:szCs w:val="20"/>
-              </w:rPr>
-            </w:pPr>
-            <w:r>
-              <w:rPr>
-                <w:rFonts w:ascii="Times New Roman" w:hAnsi="Times New Roman" w:cs="Times New Roman"/>
-                <w:color w:val="000000"/>
-                <w:sz w:val="20"/>
-                <w:szCs w:val="20"/>
-              </w:rPr>
-              <w:t>86</w:t>
-            </w:r>
+                <w:sz w:val="20"/>
+                <w:szCs w:val="20"/>
+              </w:rPr>
+            </w:pPr>
           </w:p>
         </w:tc>
         <w:tc>
@@ -18751,7 +19126,7 @@
                 <w:sz w:val="20"/>
                 <w:szCs w:val="20"/>
               </w:rPr>
-              <w:t>34</w:t>
+              <w:t> </w:t>
             </w:r>
           </w:p>
         </w:tc>
@@ -18777,23 +19152,39 @@
             <w:pPr>
               <w:rPr>
                 <w:rFonts w:ascii="Times New Roman" w:hAnsi="Times New Roman" w:cs="Times New Roman"/>
-                <w:b/>
-                <w:bCs/>
-                <w:color w:val="000000"/>
-                <w:sz w:val="20"/>
-                <w:szCs w:val="20"/>
-              </w:rPr>
-            </w:pPr>
-            <w:r>
-              <w:rPr>
-                <w:rFonts w:ascii="Times New Roman" w:hAnsi="Times New Roman" w:cs="Times New Roman"/>
-                <w:b/>
-                <w:bCs/>
-                <w:color w:val="000000"/>
-                <w:sz w:val="20"/>
-                <w:szCs w:val="20"/>
-              </w:rPr>
-              <w:t>SMOTE sampled</w:t>
+                <w:color w:val="000000"/>
+                <w:sz w:val="20"/>
+                <w:szCs w:val="20"/>
+              </w:rPr>
+            </w:pPr>
+            <w:r>
+              <w:rPr>
+                <w:rFonts w:ascii="Times New Roman" w:hAnsi="Times New Roman" w:cs="Times New Roman"/>
+                <w:color w:val="000000"/>
+                <w:sz w:val="20"/>
+                <w:szCs w:val="20"/>
+              </w:rPr>
+              <w:t xml:space="preserve">  </w:t>
+            </w:r>
+            <w:proofErr w:type="spellStart"/>
+            <w:r>
+              <w:rPr>
+                <w:rFonts w:ascii="Times New Roman" w:hAnsi="Times New Roman" w:cs="Times New Roman"/>
+                <w:color w:val="000000"/>
+                <w:sz w:val="20"/>
+                <w:szCs w:val="20"/>
+              </w:rPr>
+              <w:t>Youden's</w:t>
+            </w:r>
+            <w:proofErr w:type="spellEnd"/>
+            <w:r>
+              <w:rPr>
+                <w:rFonts w:ascii="Times New Roman" w:hAnsi="Times New Roman" w:cs="Times New Roman"/>
+                <w:color w:val="000000"/>
+                <w:sz w:val="20"/>
+                <w:szCs w:val="20"/>
+              </w:rPr>
+              <w:t>: test set</w:t>
             </w:r>
           </w:p>
         </w:tc>
@@ -18812,15 +19203,23 @@
           </w:tcPr>
           <w:p>
             <w:pPr>
-              <w:rPr>
-                <w:rFonts w:ascii="Times New Roman" w:hAnsi="Times New Roman" w:cs="Times New Roman"/>
-                <w:b/>
-                <w:bCs/>
-                <w:color w:val="000000"/>
-                <w:sz w:val="20"/>
-                <w:szCs w:val="20"/>
-              </w:rPr>
-            </w:pPr>
+              <w:jc w:val="center"/>
+              <w:rPr>
+                <w:rFonts w:ascii="Times New Roman" w:hAnsi="Times New Roman" w:cs="Times New Roman"/>
+                <w:color w:val="000000"/>
+                <w:sz w:val="20"/>
+                <w:szCs w:val="20"/>
+              </w:rPr>
+            </w:pPr>
+            <w:r>
+              <w:rPr>
+                <w:rFonts w:ascii="Times New Roman" w:hAnsi="Times New Roman" w:cs="Times New Roman"/>
+                <w:color w:val="000000"/>
+                <w:sz w:val="20"/>
+                <w:szCs w:val="20"/>
+              </w:rPr>
+              <w:t>0.4</w:t>
+            </w:r>
           </w:p>
         </w:tc>
         <w:tc>
@@ -18841,10 +19240,20 @@
               <w:jc w:val="center"/>
               <w:rPr>
                 <w:rFonts w:ascii="Times New Roman" w:hAnsi="Times New Roman" w:cs="Times New Roman"/>
-                <w:sz w:val="20"/>
-                <w:szCs w:val="20"/>
-              </w:rPr>
-            </w:pPr>
+                <w:color w:val="000000"/>
+                <w:sz w:val="20"/>
+                <w:szCs w:val="20"/>
+              </w:rPr>
+            </w:pPr>
+            <w:r>
+              <w:rPr>
+                <w:rFonts w:ascii="Times New Roman" w:hAnsi="Times New Roman" w:cs="Times New Roman"/>
+                <w:color w:val="000000"/>
+                <w:sz w:val="20"/>
+                <w:szCs w:val="20"/>
+              </w:rPr>
+              <w:t>85</w:t>
+            </w:r>
           </w:p>
         </w:tc>
         <w:tc>
@@ -18865,10 +19274,20 @@
               <w:jc w:val="center"/>
               <w:rPr>
                 <w:rFonts w:ascii="Times New Roman" w:hAnsi="Times New Roman" w:cs="Times New Roman"/>
-                <w:sz w:val="20"/>
-                <w:szCs w:val="20"/>
-              </w:rPr>
-            </w:pPr>
+                <w:color w:val="000000"/>
+                <w:sz w:val="20"/>
+                <w:szCs w:val="20"/>
+              </w:rPr>
+            </w:pPr>
+            <w:r>
+              <w:rPr>
+                <w:rFonts w:ascii="Times New Roman" w:hAnsi="Times New Roman" w:cs="Times New Roman"/>
+                <w:color w:val="000000"/>
+                <w:sz w:val="20"/>
+                <w:szCs w:val="20"/>
+              </w:rPr>
+              <w:t>74</w:t>
+            </w:r>
           </w:p>
         </w:tc>
         <w:tc>
@@ -18889,10 +19308,20 @@
               <w:jc w:val="center"/>
               <w:rPr>
                 <w:rFonts w:ascii="Times New Roman" w:hAnsi="Times New Roman" w:cs="Times New Roman"/>
-                <w:sz w:val="20"/>
-                <w:szCs w:val="20"/>
-              </w:rPr>
-            </w:pPr>
+                <w:color w:val="000000"/>
+                <w:sz w:val="20"/>
+                <w:szCs w:val="20"/>
+              </w:rPr>
+            </w:pPr>
+            <w:r>
+              <w:rPr>
+                <w:rFonts w:ascii="Times New Roman" w:hAnsi="Times New Roman" w:cs="Times New Roman"/>
+                <w:color w:val="000000"/>
+                <w:sz w:val="20"/>
+                <w:szCs w:val="20"/>
+              </w:rPr>
+              <w:t>99</w:t>
+            </w:r>
           </w:p>
         </w:tc>
         <w:tc>
@@ -18913,10 +19342,20 @@
               <w:jc w:val="center"/>
               <w:rPr>
                 <w:rFonts w:ascii="Times New Roman" w:hAnsi="Times New Roman" w:cs="Times New Roman"/>
-                <w:sz w:val="20"/>
-                <w:szCs w:val="20"/>
-              </w:rPr>
-            </w:pPr>
+                <w:color w:val="000000"/>
+                <w:sz w:val="20"/>
+                <w:szCs w:val="20"/>
+              </w:rPr>
+            </w:pPr>
+            <w:r>
+              <w:rPr>
+                <w:rFonts w:ascii="Times New Roman" w:hAnsi="Times New Roman" w:cs="Times New Roman"/>
+                <w:color w:val="000000"/>
+                <w:sz w:val="20"/>
+                <w:szCs w:val="20"/>
+              </w:rPr>
+              <w:t>12</w:t>
+            </w:r>
           </w:p>
         </w:tc>
         <w:tc>
@@ -18937,10 +19376,20 @@
               <w:jc w:val="center"/>
               <w:rPr>
                 <w:rFonts w:ascii="Times New Roman" w:hAnsi="Times New Roman" w:cs="Times New Roman"/>
-                <w:sz w:val="20"/>
-                <w:szCs w:val="20"/>
-              </w:rPr>
-            </w:pPr>
+                <w:color w:val="000000"/>
+                <w:sz w:val="20"/>
+                <w:szCs w:val="20"/>
+              </w:rPr>
+            </w:pPr>
+            <w:r>
+              <w:rPr>
+                <w:rFonts w:ascii="Times New Roman" w:hAnsi="Times New Roman" w:cs="Times New Roman"/>
+                <w:color w:val="000000"/>
+                <w:sz w:val="20"/>
+                <w:szCs w:val="20"/>
+              </w:rPr>
+              <w:t>74</w:t>
+            </w:r>
           </w:p>
         </w:tc>
         <w:tc>
@@ -18961,10 +19410,20 @@
               <w:jc w:val="center"/>
               <w:rPr>
                 <w:rFonts w:ascii="Times New Roman" w:hAnsi="Times New Roman" w:cs="Times New Roman"/>
-                <w:sz w:val="20"/>
-                <w:szCs w:val="20"/>
-              </w:rPr>
-            </w:pPr>
+                <w:color w:val="000000"/>
+                <w:sz w:val="20"/>
+                <w:szCs w:val="20"/>
+              </w:rPr>
+            </w:pPr>
+            <w:r>
+              <w:rPr>
+                <w:rFonts w:ascii="Times New Roman" w:hAnsi="Times New Roman" w:cs="Times New Roman"/>
+                <w:color w:val="000000"/>
+                <w:sz w:val="20"/>
+                <w:szCs w:val="20"/>
+              </w:rPr>
+              <w:t>86</w:t>
+            </w:r>
           </w:p>
         </w:tc>
         <w:tc>
@@ -18997,7 +19456,7 @@
                 <w:sz w:val="20"/>
                 <w:szCs w:val="20"/>
               </w:rPr>
-              <w:t> </w:t>
+              <w:t>34</w:t>
             </w:r>
           </w:p>
         </w:tc>
@@ -19035,317 +19494,27 @@
                 <w:sz w:val="20"/>
                 <w:szCs w:val="20"/>
               </w:rPr>
-              <w:t xml:space="preserve">  Youden's: test set</w:t>
-            </w:r>
-          </w:p>
-        </w:tc>
-        <w:tc>
-          <w:tcPr>
-            <w:tcW w:w="1170" w:type="dxa"/>
-            <w:tcBorders>
-              <w:top w:val="nil"/>
-              <w:left w:val="nil"/>
-              <w:bottom w:val="nil"/>
-              <w:right w:val="nil"/>
-            </w:tcBorders>
-            <w:shd w:val="clear" w:color="auto" w:fill="auto"/>
-            <w:vAlign w:val="center"/>
-            <w:hideMark/>
-          </w:tcPr>
-          <w:p>
-            <w:pPr>
-              <w:jc w:val="center"/>
-              <w:rPr>
-                <w:rFonts w:ascii="Times New Roman" w:hAnsi="Times New Roman" w:cs="Times New Roman"/>
-                <w:color w:val="000000"/>
-                <w:sz w:val="20"/>
-                <w:szCs w:val="20"/>
-              </w:rPr>
-            </w:pPr>
-            <w:r>
-              <w:rPr>
-                <w:rFonts w:ascii="Times New Roman" w:hAnsi="Times New Roman" w:cs="Times New Roman"/>
-                <w:color w:val="000000"/>
-                <w:sz w:val="20"/>
-                <w:szCs w:val="20"/>
-              </w:rPr>
-              <w:t>0.4</w:t>
-            </w:r>
-          </w:p>
-        </w:tc>
-        <w:tc>
-          <w:tcPr>
-            <w:tcW w:w="1260" w:type="dxa"/>
-            <w:tcBorders>
-              <w:top w:val="nil"/>
-              <w:left w:val="nil"/>
-              <w:bottom w:val="nil"/>
-              <w:right w:val="nil"/>
-            </w:tcBorders>
-            <w:shd w:val="clear" w:color="auto" w:fill="auto"/>
-            <w:vAlign w:val="center"/>
-            <w:hideMark/>
-          </w:tcPr>
-          <w:p>
-            <w:pPr>
-              <w:jc w:val="center"/>
-              <w:rPr>
-                <w:rFonts w:ascii="Times New Roman" w:hAnsi="Times New Roman" w:cs="Times New Roman"/>
-                <w:color w:val="000000"/>
-                <w:sz w:val="20"/>
-                <w:szCs w:val="20"/>
-              </w:rPr>
-            </w:pPr>
-            <w:r>
-              <w:rPr>
-                <w:rFonts w:ascii="Times New Roman" w:hAnsi="Times New Roman" w:cs="Times New Roman"/>
-                <w:color w:val="000000"/>
-                <w:sz w:val="20"/>
-                <w:szCs w:val="20"/>
-              </w:rPr>
-              <w:t>85</w:t>
-            </w:r>
-          </w:p>
-        </w:tc>
-        <w:tc>
-          <w:tcPr>
-            <w:tcW w:w="1170" w:type="dxa"/>
-            <w:tcBorders>
-              <w:top w:val="nil"/>
-              <w:left w:val="nil"/>
-              <w:bottom w:val="nil"/>
-              <w:right w:val="nil"/>
-            </w:tcBorders>
-            <w:shd w:val="clear" w:color="auto" w:fill="auto"/>
-            <w:vAlign w:val="center"/>
-            <w:hideMark/>
-          </w:tcPr>
-          <w:p>
-            <w:pPr>
-              <w:jc w:val="center"/>
-              <w:rPr>
-                <w:rFonts w:ascii="Times New Roman" w:hAnsi="Times New Roman" w:cs="Times New Roman"/>
-                <w:color w:val="000000"/>
-                <w:sz w:val="20"/>
-                <w:szCs w:val="20"/>
-              </w:rPr>
-            </w:pPr>
-            <w:r>
-              <w:rPr>
-                <w:rFonts w:ascii="Times New Roman" w:hAnsi="Times New Roman" w:cs="Times New Roman"/>
-                <w:color w:val="000000"/>
-                <w:sz w:val="20"/>
-                <w:szCs w:val="20"/>
-              </w:rPr>
-              <w:t>74</w:t>
-            </w:r>
-          </w:p>
-        </w:tc>
-        <w:tc>
-          <w:tcPr>
-            <w:tcW w:w="630" w:type="dxa"/>
-            <w:tcBorders>
-              <w:top w:val="nil"/>
-              <w:left w:val="nil"/>
-              <w:bottom w:val="nil"/>
-              <w:right w:val="nil"/>
-            </w:tcBorders>
-            <w:shd w:val="clear" w:color="auto" w:fill="auto"/>
-            <w:vAlign w:val="center"/>
-            <w:hideMark/>
-          </w:tcPr>
-          <w:p>
-            <w:pPr>
-              <w:jc w:val="center"/>
-              <w:rPr>
-                <w:rFonts w:ascii="Times New Roman" w:hAnsi="Times New Roman" w:cs="Times New Roman"/>
-                <w:color w:val="000000"/>
-                <w:sz w:val="20"/>
-                <w:szCs w:val="20"/>
-              </w:rPr>
-            </w:pPr>
-            <w:r>
-              <w:rPr>
-                <w:rFonts w:ascii="Times New Roman" w:hAnsi="Times New Roman" w:cs="Times New Roman"/>
-                <w:color w:val="000000"/>
-                <w:sz w:val="20"/>
-                <w:szCs w:val="20"/>
-              </w:rPr>
-              <w:t>99</w:t>
-            </w:r>
-          </w:p>
-        </w:tc>
-        <w:tc>
-          <w:tcPr>
-            <w:tcW w:w="630" w:type="dxa"/>
-            <w:tcBorders>
-              <w:top w:val="nil"/>
-              <w:left w:val="nil"/>
-              <w:bottom w:val="nil"/>
-              <w:right w:val="nil"/>
-            </w:tcBorders>
-            <w:shd w:val="clear" w:color="auto" w:fill="auto"/>
-            <w:vAlign w:val="center"/>
-            <w:hideMark/>
-          </w:tcPr>
-          <w:p>
-            <w:pPr>
-              <w:jc w:val="center"/>
-              <w:rPr>
-                <w:rFonts w:ascii="Times New Roman" w:hAnsi="Times New Roman" w:cs="Times New Roman"/>
-                <w:color w:val="000000"/>
-                <w:sz w:val="20"/>
-                <w:szCs w:val="20"/>
-              </w:rPr>
-            </w:pPr>
-            <w:r>
-              <w:rPr>
-                <w:rFonts w:ascii="Times New Roman" w:hAnsi="Times New Roman" w:cs="Times New Roman"/>
-                <w:color w:val="000000"/>
-                <w:sz w:val="20"/>
-                <w:szCs w:val="20"/>
-              </w:rPr>
-              <w:t>12</w:t>
-            </w:r>
-          </w:p>
-        </w:tc>
-        <w:tc>
-          <w:tcPr>
-            <w:tcW w:w="1080" w:type="dxa"/>
-            <w:tcBorders>
-              <w:top w:val="nil"/>
-              <w:left w:val="nil"/>
-              <w:bottom w:val="nil"/>
-              <w:right w:val="nil"/>
-            </w:tcBorders>
-            <w:shd w:val="clear" w:color="auto" w:fill="auto"/>
-            <w:vAlign w:val="center"/>
-            <w:hideMark/>
-          </w:tcPr>
-          <w:p>
-            <w:pPr>
-              <w:jc w:val="center"/>
-              <w:rPr>
-                <w:rFonts w:ascii="Times New Roman" w:hAnsi="Times New Roman" w:cs="Times New Roman"/>
-                <w:color w:val="000000"/>
-                <w:sz w:val="20"/>
-                <w:szCs w:val="20"/>
-              </w:rPr>
-            </w:pPr>
-            <w:r>
-              <w:rPr>
-                <w:rFonts w:ascii="Times New Roman" w:hAnsi="Times New Roman" w:cs="Times New Roman"/>
-                <w:color w:val="000000"/>
-                <w:sz w:val="20"/>
-                <w:szCs w:val="20"/>
-              </w:rPr>
-              <w:t>74</w:t>
-            </w:r>
-          </w:p>
-        </w:tc>
-        <w:tc>
-          <w:tcPr>
-            <w:tcW w:w="720" w:type="dxa"/>
-            <w:tcBorders>
-              <w:top w:val="nil"/>
-              <w:left w:val="nil"/>
-              <w:bottom w:val="nil"/>
-              <w:right w:val="nil"/>
-            </w:tcBorders>
-            <w:shd w:val="clear" w:color="auto" w:fill="auto"/>
-            <w:vAlign w:val="center"/>
-            <w:hideMark/>
-          </w:tcPr>
-          <w:p>
-            <w:pPr>
-              <w:jc w:val="center"/>
-              <w:rPr>
-                <w:rFonts w:ascii="Times New Roman" w:hAnsi="Times New Roman" w:cs="Times New Roman"/>
-                <w:color w:val="000000"/>
-                <w:sz w:val="20"/>
-                <w:szCs w:val="20"/>
-              </w:rPr>
-            </w:pPr>
-            <w:r>
-              <w:rPr>
-                <w:rFonts w:ascii="Times New Roman" w:hAnsi="Times New Roman" w:cs="Times New Roman"/>
-                <w:color w:val="000000"/>
-                <w:sz w:val="20"/>
-                <w:szCs w:val="20"/>
-              </w:rPr>
-              <w:t>86</w:t>
-            </w:r>
-          </w:p>
-        </w:tc>
-        <w:tc>
-          <w:tcPr>
-            <w:tcW w:w="1386" w:type="dxa"/>
-            <w:tcBorders>
-              <w:top w:val="nil"/>
-              <w:left w:val="nil"/>
-              <w:bottom w:val="nil"/>
-              <w:right w:val="single" w:sz="8" w:space="0" w:color="000000"/>
-            </w:tcBorders>
-            <w:shd w:val="clear" w:color="auto" w:fill="auto"/>
-            <w:vAlign w:val="center"/>
-            <w:hideMark/>
-          </w:tcPr>
-          <w:p>
-            <w:pPr>
-              <w:jc w:val="center"/>
-              <w:rPr>
-                <w:rFonts w:ascii="Times New Roman" w:hAnsi="Times New Roman" w:cs="Times New Roman"/>
-                <w:color w:val="000000"/>
-                <w:sz w:val="20"/>
-                <w:szCs w:val="20"/>
-              </w:rPr>
-            </w:pPr>
-            <w:r>
-              <w:rPr>
-                <w:rFonts w:ascii="Times New Roman" w:hAnsi="Times New Roman" w:cs="Times New Roman"/>
-                <w:color w:val="000000"/>
-                <w:sz w:val="20"/>
-                <w:szCs w:val="20"/>
-              </w:rPr>
-              <w:t>34</w:t>
-            </w:r>
-          </w:p>
-        </w:tc>
-      </w:tr>
-      <w:tr>
-        <w:trPr>
-          <w:trHeight w:val="320"/>
-        </w:trPr>
-        <w:tc>
-          <w:tcPr>
-            <w:tcW w:w="2268" w:type="dxa"/>
-            <w:tcBorders>
-              <w:top w:val="nil"/>
-              <w:left w:val="single" w:sz="8" w:space="0" w:color="000000"/>
-              <w:bottom w:val="nil"/>
-              <w:right w:val="nil"/>
-            </w:tcBorders>
-            <w:shd w:val="clear" w:color="auto" w:fill="auto"/>
-            <w:vAlign w:val="center"/>
-            <w:hideMark/>
-          </w:tcPr>
-          <w:p>
-            <w:pPr>
-              <w:rPr>
-                <w:rFonts w:ascii="Times New Roman" w:hAnsi="Times New Roman" w:cs="Times New Roman"/>
-                <w:color w:val="000000"/>
-                <w:sz w:val="20"/>
-                <w:szCs w:val="20"/>
-              </w:rPr>
-            </w:pPr>
-            <w:r>
-              <w:rPr>
-                <w:rFonts w:ascii="Times New Roman" w:hAnsi="Times New Roman" w:cs="Times New Roman"/>
-                <w:color w:val="000000"/>
-                <w:sz w:val="20"/>
-                <w:szCs w:val="20"/>
-              </w:rPr>
-              <w:t xml:space="preserve">  Youden's: training set</w:t>
+              <w:t xml:space="preserve">  </w:t>
+            </w:r>
+            <w:proofErr w:type="spellStart"/>
+            <w:r>
+              <w:rPr>
+                <w:rFonts w:ascii="Times New Roman" w:hAnsi="Times New Roman" w:cs="Times New Roman"/>
+                <w:color w:val="000000"/>
+                <w:sz w:val="20"/>
+                <w:szCs w:val="20"/>
+              </w:rPr>
+              <w:t>Youden's</w:t>
+            </w:r>
+            <w:proofErr w:type="spellEnd"/>
+            <w:r>
+              <w:rPr>
+                <w:rFonts w:ascii="Times New Roman" w:hAnsi="Times New Roman" w:cs="Times New Roman"/>
+                <w:color w:val="000000"/>
+                <w:sz w:val="20"/>
+                <w:szCs w:val="20"/>
+              </w:rPr>
+              <w:t>: training set</w:t>
             </w:r>
           </w:p>
         </w:tc>
@@ -20200,8 +20369,6 @@
         </w:rPr>
         <w:t>.</w:t>
       </w:r>
-      <w:bookmarkStart w:id="0" w:name="_GoBack"/>
-      <w:bookmarkEnd w:id="0"/>
     </w:p>
     <w:tbl>
       <w:tblPr>
@@ -21162,7 +21329,27 @@
                 <w:sz w:val="20"/>
                 <w:szCs w:val="20"/>
               </w:rPr>
-              <w:t xml:space="preserve">  Youden's: test set</w:t>
+              <w:t xml:space="preserve">  </w:t>
+            </w:r>
+            <w:proofErr w:type="spellStart"/>
+            <w:r>
+              <w:rPr>
+                <w:rFonts w:ascii="Times New Roman" w:hAnsi="Times New Roman" w:cs="Times New Roman"/>
+                <w:color w:val="000000"/>
+                <w:sz w:val="20"/>
+                <w:szCs w:val="20"/>
+              </w:rPr>
+              <w:t>Youden's</w:t>
+            </w:r>
+            <w:proofErr w:type="spellEnd"/>
+            <w:r>
+              <w:rPr>
+                <w:rFonts w:ascii="Times New Roman" w:hAnsi="Times New Roman" w:cs="Times New Roman"/>
+                <w:color w:val="000000"/>
+                <w:sz w:val="20"/>
+                <w:szCs w:val="20"/>
+              </w:rPr>
+              <w:t>: test set</w:t>
             </w:r>
           </w:p>
         </w:tc>
@@ -21472,7 +21659,27 @@
                 <w:sz w:val="20"/>
                 <w:szCs w:val="20"/>
               </w:rPr>
-              <w:t xml:space="preserve">  Youden's: training set</w:t>
+              <w:t xml:space="preserve">  </w:t>
+            </w:r>
+            <w:proofErr w:type="spellStart"/>
+            <w:r>
+              <w:rPr>
+                <w:rFonts w:ascii="Times New Roman" w:hAnsi="Times New Roman" w:cs="Times New Roman"/>
+                <w:color w:val="000000"/>
+                <w:sz w:val="20"/>
+                <w:szCs w:val="20"/>
+              </w:rPr>
+              <w:t>Youden's</w:t>
+            </w:r>
+            <w:proofErr w:type="spellEnd"/>
+            <w:r>
+              <w:rPr>
+                <w:rFonts w:ascii="Times New Roman" w:hAnsi="Times New Roman" w:cs="Times New Roman"/>
+                <w:color w:val="000000"/>
+                <w:sz w:val="20"/>
+                <w:szCs w:val="20"/>
+              </w:rPr>
+              <w:t>: training set</w:t>
             </w:r>
           </w:p>
         </w:tc>
@@ -22338,7 +22545,27 @@
                 <w:sz w:val="20"/>
                 <w:szCs w:val="20"/>
               </w:rPr>
-              <w:t xml:space="preserve">  Youden's: test set</w:t>
+              <w:t xml:space="preserve">  </w:t>
+            </w:r>
+            <w:proofErr w:type="spellStart"/>
+            <w:r>
+              <w:rPr>
+                <w:rFonts w:ascii="Times New Roman" w:hAnsi="Times New Roman" w:cs="Times New Roman"/>
+                <w:color w:val="000000"/>
+                <w:sz w:val="20"/>
+                <w:szCs w:val="20"/>
+              </w:rPr>
+              <w:t>Youden's</w:t>
+            </w:r>
+            <w:proofErr w:type="spellEnd"/>
+            <w:r>
+              <w:rPr>
+                <w:rFonts w:ascii="Times New Roman" w:hAnsi="Times New Roman" w:cs="Times New Roman"/>
+                <w:color w:val="000000"/>
+                <w:sz w:val="20"/>
+                <w:szCs w:val="20"/>
+              </w:rPr>
+              <w:t>: test set</w:t>
             </w:r>
           </w:p>
         </w:tc>
@@ -22648,7 +22875,27 @@
                 <w:sz w:val="20"/>
                 <w:szCs w:val="20"/>
               </w:rPr>
-              <w:t xml:space="preserve">  Youden's: training set</w:t>
+              <w:t xml:space="preserve">  </w:t>
+            </w:r>
+            <w:proofErr w:type="spellStart"/>
+            <w:r>
+              <w:rPr>
+                <w:rFonts w:ascii="Times New Roman" w:hAnsi="Times New Roman" w:cs="Times New Roman"/>
+                <w:color w:val="000000"/>
+                <w:sz w:val="20"/>
+                <w:szCs w:val="20"/>
+              </w:rPr>
+              <w:t>Youden's</w:t>
+            </w:r>
+            <w:proofErr w:type="spellEnd"/>
+            <w:r>
+              <w:rPr>
+                <w:rFonts w:ascii="Times New Roman" w:hAnsi="Times New Roman" w:cs="Times New Roman"/>
+                <w:color w:val="000000"/>
+                <w:sz w:val="20"/>
+                <w:szCs w:val="20"/>
+              </w:rPr>
+              <w:t>: training set</w:t>
             </w:r>
           </w:p>
         </w:tc>
@@ -23518,7 +23765,27 @@
                 <w:sz w:val="20"/>
                 <w:szCs w:val="20"/>
               </w:rPr>
-              <w:t xml:space="preserve">  Youden's: test set</w:t>
+              <w:t xml:space="preserve">  </w:t>
+            </w:r>
+            <w:proofErr w:type="spellStart"/>
+            <w:r>
+              <w:rPr>
+                <w:rFonts w:ascii="Times New Roman" w:hAnsi="Times New Roman" w:cs="Times New Roman"/>
+                <w:color w:val="000000"/>
+                <w:sz w:val="20"/>
+                <w:szCs w:val="20"/>
+              </w:rPr>
+              <w:t>Youden's</w:t>
+            </w:r>
+            <w:proofErr w:type="spellEnd"/>
+            <w:r>
+              <w:rPr>
+                <w:rFonts w:ascii="Times New Roman" w:hAnsi="Times New Roman" w:cs="Times New Roman"/>
+                <w:color w:val="000000"/>
+                <w:sz w:val="20"/>
+                <w:szCs w:val="20"/>
+              </w:rPr>
+              <w:t>: test set</w:t>
             </w:r>
           </w:p>
         </w:tc>
@@ -23828,7 +24095,27 @@
                 <w:sz w:val="20"/>
                 <w:szCs w:val="20"/>
               </w:rPr>
-              <w:t xml:space="preserve">  Youden's: training set</w:t>
+              <w:t xml:space="preserve">  </w:t>
+            </w:r>
+            <w:proofErr w:type="spellStart"/>
+            <w:r>
+              <w:rPr>
+                <w:rFonts w:ascii="Times New Roman" w:hAnsi="Times New Roman" w:cs="Times New Roman"/>
+                <w:color w:val="000000"/>
+                <w:sz w:val="20"/>
+                <w:szCs w:val="20"/>
+              </w:rPr>
+              <w:t>Youden's</w:t>
+            </w:r>
+            <w:proofErr w:type="spellEnd"/>
+            <w:r>
+              <w:rPr>
+                <w:rFonts w:ascii="Times New Roman" w:hAnsi="Times New Roman" w:cs="Times New Roman"/>
+                <w:color w:val="000000"/>
+                <w:sz w:val="20"/>
+                <w:szCs w:val="20"/>
+              </w:rPr>
+              <w:t>: training set</w:t>
             </w:r>
           </w:p>
         </w:tc>
@@ -24694,7 +24981,27 @@
                 <w:sz w:val="20"/>
                 <w:szCs w:val="20"/>
               </w:rPr>
-              <w:t xml:space="preserve">  Youden's: test set</w:t>
+              <w:t xml:space="preserve">  </w:t>
+            </w:r>
+            <w:proofErr w:type="spellStart"/>
+            <w:r>
+              <w:rPr>
+                <w:rFonts w:ascii="Times New Roman" w:hAnsi="Times New Roman" w:cs="Times New Roman"/>
+                <w:color w:val="000000"/>
+                <w:sz w:val="20"/>
+                <w:szCs w:val="20"/>
+              </w:rPr>
+              <w:t>Youden's</w:t>
+            </w:r>
+            <w:proofErr w:type="spellEnd"/>
+            <w:r>
+              <w:rPr>
+                <w:rFonts w:ascii="Times New Roman" w:hAnsi="Times New Roman" w:cs="Times New Roman"/>
+                <w:color w:val="000000"/>
+                <w:sz w:val="20"/>
+                <w:szCs w:val="20"/>
+              </w:rPr>
+              <w:t>: test set</w:t>
             </w:r>
           </w:p>
         </w:tc>
@@ -25004,7 +25311,27 @@
                 <w:sz w:val="20"/>
                 <w:szCs w:val="20"/>
               </w:rPr>
-              <w:t xml:space="preserve">  Youden's: training set</w:t>
+              <w:t xml:space="preserve">  </w:t>
+            </w:r>
+            <w:proofErr w:type="spellStart"/>
+            <w:r>
+              <w:rPr>
+                <w:rFonts w:ascii="Times New Roman" w:hAnsi="Times New Roman" w:cs="Times New Roman"/>
+                <w:color w:val="000000"/>
+                <w:sz w:val="20"/>
+                <w:szCs w:val="20"/>
+              </w:rPr>
+              <w:t>Youden's</w:t>
+            </w:r>
+            <w:proofErr w:type="spellEnd"/>
+            <w:r>
+              <w:rPr>
+                <w:rFonts w:ascii="Times New Roman" w:hAnsi="Times New Roman" w:cs="Times New Roman"/>
+                <w:color w:val="000000"/>
+                <w:sz w:val="20"/>
+                <w:szCs w:val="20"/>
+              </w:rPr>
+              <w:t>: training set</w:t>
             </w:r>
           </w:p>
         </w:tc>

</xml_diff>